<commit_message>
Avance Informe, seccion Descripcion del Paradigma y Requerimiento Funcional 1
</commit_message>
<xml_diff>
--- a/Informe_13452929_Bustamante.docx
+++ b/Informe_13452929_Bustamante.docx
@@ -2202,6 +2202,426 @@
       </w:r>
       <w:bookmarkEnd w:id="4"/>
       <w:bookmarkEnd w:id="5"/>
+    </w:p>
+    <w:p/>
+    <w:p>
+      <w:pPr>
+        <w:spacing w:line="360" w:lineRule="auto"/>
+        <w:jc w:val="both"/>
+        <w:rPr>
+          <w:rFonts w:ascii="Arial Narrow" w:hAnsi="Arial Narrow"/>
+        </w:rPr>
+      </w:pPr>
+      <w:r>
+        <w:rPr>
+          <w:rFonts w:ascii="Arial Narrow" w:hAnsi="Arial Narrow"/>
+        </w:rPr>
+        <w:t xml:space="preserve">El paradigma lógico corresponde al paradigma de programación declarativo, puede usarse como la </w:t>
+      </w:r>
+      <w:r>
+        <w:rPr>
+          <w:rFonts w:ascii="Arial Narrow" w:hAnsi="Arial Narrow"/>
+        </w:rPr>
+        <w:t>especificación de un problema en lugar de establecer los pasos necesarios para llegar a una solución. Se basa en la lógica booleana y no existen funciones ni retornos normales. En este paradigma, se describe el problema en términos de relaciones lógicas entre objetos y se utiliza la inferencia lógica para resolver el problema. Se declara una base de conocimiento que es un conjunto de hechos y reglas que describen las relaciones entre los objetos en un dominio de problema. El programador describe el objetivo o la pregunta que se quiere responder en términos de estas relaciones lógicas. Luego, el sistema de programación utiliza la lógica para deducir la respuesta al objetivo a partir de los hechos y reglas definidos en la base de conocimiento.</w:t>
+      </w:r>
+      <w:r>
+        <w:rPr>
+          <w:rFonts w:ascii="Arial Narrow" w:hAnsi="Arial Narrow"/>
+        </w:rPr>
+        <w:t xml:space="preserve"> Los hechos, son un tipo de cláusula que describe una relación entre uno o más término, estos hechos se asumen siempre verdaderos.</w:t>
+      </w:r>
+    </w:p>
+    <w:p>
+      <w:pPr>
+        <w:spacing w:line="360" w:lineRule="auto"/>
+        <w:jc w:val="both"/>
+        <w:rPr>
+          <w:rFonts w:ascii="Arial Narrow" w:hAnsi="Arial Narrow"/>
+        </w:rPr>
+      </w:pPr>
+    </w:p>
+    <w:p>
+      <w:pPr>
+        <w:spacing w:line="360" w:lineRule="auto"/>
+        <w:jc w:val="both"/>
+        <w:rPr>
+          <w:rFonts w:ascii="Arial Narrow" w:hAnsi="Arial Narrow"/>
+        </w:rPr>
+      </w:pPr>
+      <w:r>
+        <w:rPr>
+          <w:rFonts w:ascii="Arial Narrow" w:hAnsi="Arial Narrow"/>
+        </w:rPr>
+        <w:t>Los mecanismos básicos de este paradigma son:</w:t>
+      </w:r>
+    </w:p>
+    <w:p>
+      <w:pPr>
+        <w:pStyle w:val="Prrafodelista"/>
+        <w:numPr>
+          <w:ilvl w:val="0"/>
+          <w:numId w:val="4"/>
+        </w:numPr>
+        <w:spacing w:line="360" w:lineRule="auto"/>
+        <w:jc w:val="both"/>
+        <w:rPr>
+          <w:rFonts w:ascii="Arial Narrow" w:hAnsi="Arial Narrow"/>
+        </w:rPr>
+      </w:pPr>
+      <w:r>
+        <w:rPr>
+          <w:rFonts w:ascii="Arial Narrow" w:hAnsi="Arial Narrow"/>
+          <w:b/>
+          <w:bCs/>
+          <w:i/>
+          <w:iCs/>
+          <w:sz w:val="24"/>
+          <w:szCs w:val="24"/>
+          <w:lang w:val="es-CL" w:eastAsia="es-MX"/>
+        </w:rPr>
+        <w:t>Unificación</w:t>
+      </w:r>
+      <w:r>
+        <w:rPr>
+          <w:rFonts w:ascii="Arial Narrow" w:hAnsi="Arial Narrow"/>
+          <w:sz w:val="24"/>
+          <w:szCs w:val="24"/>
+          <w:lang w:val="es-CL" w:eastAsia="es-MX"/>
+        </w:rPr>
+        <w:t>: se refiere a la técnica de encontrar una asignación de valores a las variables en una expresión lógica que hace que la expresión sea verdadera. Si se encuentra una asignación de valores que haga que las expresiones sean iguales, la consulta se considera resuelta y se devuelve el</w:t>
+      </w:r>
+      <w:r>
+        <w:rPr>
+          <w:rFonts w:ascii="Arial Narrow" w:hAnsi="Arial Narrow"/>
+        </w:rPr>
+        <w:t xml:space="preserve"> resultado</w:t>
+      </w:r>
+    </w:p>
+    <w:p>
+      <w:pPr>
+        <w:pStyle w:val="Prrafodelista"/>
+        <w:spacing w:line="360" w:lineRule="auto"/>
+        <w:jc w:val="both"/>
+        <w:rPr>
+          <w:rFonts w:ascii="Arial Narrow" w:hAnsi="Arial Narrow"/>
+        </w:rPr>
+      </w:pPr>
+    </w:p>
+    <w:p>
+      <w:pPr>
+        <w:pStyle w:val="Prrafodelista"/>
+        <w:numPr>
+          <w:ilvl w:val="0"/>
+          <w:numId w:val="3"/>
+        </w:numPr>
+        <w:spacing w:line="360" w:lineRule="auto"/>
+        <w:jc w:val="both"/>
+        <w:rPr>
+          <w:rFonts w:ascii="Arial Narrow" w:hAnsi="Arial Narrow"/>
+          <w:sz w:val="24"/>
+          <w:szCs w:val="24"/>
+          <w:lang w:val="es-CL" w:eastAsia="es-MX"/>
+        </w:rPr>
+      </w:pPr>
+      <w:proofErr w:type="spellStart"/>
+      <w:r>
+        <w:rPr>
+          <w:rFonts w:ascii="Arial Narrow" w:hAnsi="Arial Narrow"/>
+          <w:b/>
+          <w:bCs/>
+          <w:i/>
+          <w:iCs/>
+          <w:sz w:val="24"/>
+          <w:szCs w:val="24"/>
+          <w:lang w:val="es-CL" w:eastAsia="es-MX"/>
+        </w:rPr>
+        <w:t>Backtraking</w:t>
+      </w:r>
+      <w:proofErr w:type="spellEnd"/>
+      <w:r>
+        <w:rPr>
+          <w:rFonts w:ascii="Arial Narrow" w:hAnsi="Arial Narrow"/>
+          <w:b/>
+          <w:bCs/>
+          <w:i/>
+          <w:iCs/>
+          <w:sz w:val="24"/>
+          <w:szCs w:val="24"/>
+          <w:lang w:val="es-CL" w:eastAsia="es-MX"/>
+        </w:rPr>
+        <w:t xml:space="preserve"> automático</w:t>
+      </w:r>
+      <w:r>
+        <w:rPr>
+          <w:rFonts w:ascii="Arial Narrow" w:hAnsi="Arial Narrow"/>
+          <w:sz w:val="24"/>
+          <w:szCs w:val="24"/>
+          <w:lang w:val="es-CL" w:eastAsia="es-MX"/>
+        </w:rPr>
+        <w:t>: Sucede cuando no se logra la unificación, el proceso da un paso atrás para probar otros caminos para lograr la unificación, si se encuentra una asignación de valores que haga que las expresiones sean iguales, la consulta se considera resuelta y se devuelve el resultad</w:t>
+      </w:r>
+      <w:r>
+        <w:rPr>
+          <w:rFonts w:ascii="Arial Narrow" w:hAnsi="Arial Narrow"/>
+          <w:sz w:val="24"/>
+          <w:szCs w:val="24"/>
+          <w:lang w:val="es-CL" w:eastAsia="es-MX"/>
+        </w:rPr>
+        <w:t>o</w:t>
+      </w:r>
+      <w:r>
+        <w:rPr>
+          <w:rFonts w:ascii="Arial Narrow" w:hAnsi="Arial Narrow"/>
+          <w:sz w:val="24"/>
+          <w:szCs w:val="24"/>
+          <w:lang w:val="es-CL" w:eastAsia="es-MX"/>
+        </w:rPr>
+        <w:t>, True.</w:t>
+      </w:r>
+    </w:p>
+    <w:p>
+      <w:pPr>
+        <w:pStyle w:val="Prrafodelista"/>
+        <w:spacing w:line="360" w:lineRule="auto"/>
+        <w:jc w:val="both"/>
+        <w:rPr>
+          <w:rFonts w:ascii="Arial Narrow" w:hAnsi="Arial Narrow"/>
+          <w:sz w:val="24"/>
+          <w:szCs w:val="24"/>
+          <w:lang w:val="es-CL" w:eastAsia="es-MX"/>
+        </w:rPr>
+      </w:pPr>
+    </w:p>
+    <w:p>
+      <w:pPr>
+        <w:pStyle w:val="Prrafodelista"/>
+        <w:numPr>
+          <w:ilvl w:val="0"/>
+          <w:numId w:val="3"/>
+        </w:numPr>
+        <w:spacing w:line="360" w:lineRule="auto"/>
+        <w:jc w:val="both"/>
+        <w:rPr>
+          <w:rFonts w:ascii="Arial Narrow" w:hAnsi="Arial Narrow"/>
+          <w:sz w:val="24"/>
+          <w:szCs w:val="24"/>
+          <w:lang w:val="es-CL" w:eastAsia="es-MX"/>
+        </w:rPr>
+      </w:pPr>
+      <w:r>
+        <w:rPr>
+          <w:rFonts w:ascii="Arial Narrow" w:hAnsi="Arial Narrow"/>
+          <w:b/>
+          <w:bCs/>
+          <w:i/>
+          <w:iCs/>
+          <w:sz w:val="24"/>
+          <w:szCs w:val="24"/>
+          <w:lang w:val="es-CL" w:eastAsia="es-MX"/>
+        </w:rPr>
+        <w:t>Inferencia</w:t>
+      </w:r>
+      <w:r>
+        <w:rPr>
+          <w:rFonts w:ascii="Arial Narrow" w:hAnsi="Arial Narrow"/>
+          <w:sz w:val="24"/>
+          <w:szCs w:val="24"/>
+          <w:lang w:val="es-CL" w:eastAsia="es-MX"/>
+        </w:rPr>
+        <w:t xml:space="preserve">: corresponde a la aplicación de reglas lógicas para derivar nuevas proposiciones a partir de proposiciones previas. </w:t>
+      </w:r>
+    </w:p>
+    <w:p>
+      <w:pPr>
+        <w:spacing w:line="360" w:lineRule="auto"/>
+        <w:jc w:val="both"/>
+        <w:rPr>
+          <w:rFonts w:ascii="Arial Narrow" w:hAnsi="Arial Narrow"/>
+        </w:rPr>
+      </w:pPr>
+    </w:p>
+    <w:p>
+      <w:pPr>
+        <w:spacing w:line="360" w:lineRule="auto"/>
+        <w:jc w:val="both"/>
+        <w:rPr>
+          <w:rFonts w:ascii="Arial Narrow" w:hAnsi="Arial Narrow"/>
+        </w:rPr>
+      </w:pPr>
+      <w:r>
+        <w:rPr>
+          <w:rFonts w:ascii="Arial Narrow" w:hAnsi="Arial Narrow"/>
+        </w:rPr>
+        <w:t>Si comparamos los paradigmas que ya conocemos</w:t>
+      </w:r>
+      <w:r>
+        <w:rPr>
+          <w:rFonts w:ascii="Arial Narrow" w:hAnsi="Arial Narrow"/>
+        </w:rPr>
+        <w:t>,</w:t>
+      </w:r>
+      <w:r>
+        <w:rPr>
+          <w:rFonts w:ascii="Arial Narrow" w:hAnsi="Arial Narrow"/>
+        </w:rPr>
+        <w:t xml:space="preserve"> Funcional v/</w:t>
+      </w:r>
+      <w:r>
+        <w:rPr>
+          <w:rFonts w:ascii="Arial Narrow" w:hAnsi="Arial Narrow"/>
+        </w:rPr>
+        <w:t>s Lógico</w:t>
+      </w:r>
+      <w:r>
+        <w:rPr>
+          <w:rFonts w:ascii="Arial Narrow" w:hAnsi="Arial Narrow"/>
+        </w:rPr>
+        <w:t xml:space="preserve">, tenemos que </w:t>
+      </w:r>
+      <w:r>
+        <w:rPr>
+          <w:rFonts w:ascii="Arial Narrow" w:hAnsi="Arial Narrow"/>
+        </w:rPr>
+        <w:t>e</w:t>
+      </w:r>
+      <w:r>
+        <w:rPr>
+          <w:rFonts w:ascii="Arial Narrow" w:hAnsi="Arial Narrow"/>
+        </w:rPr>
+        <w:t>l paradigma funcional se basa en la evaluación de expresiones matemáticas y la teoría de funciones puras y se debe lograr la inmutabilidad evitando así los cambios de estados</w:t>
+      </w:r>
+      <w:r>
+        <w:rPr>
+          <w:rFonts w:ascii="Arial Narrow" w:hAnsi="Arial Narrow"/>
+        </w:rPr>
+        <w:t xml:space="preserve">, estos últimos, solo se </w:t>
+      </w:r>
+      <w:r>
+        <w:rPr>
+          <w:rFonts w:ascii="Arial Narrow" w:hAnsi="Arial Narrow"/>
+        </w:rPr>
+        <w:t xml:space="preserve">consiguen </w:t>
+      </w:r>
+      <w:r>
+        <w:rPr>
+          <w:rFonts w:ascii="Arial Narrow" w:hAnsi="Arial Narrow"/>
+        </w:rPr>
+        <w:lastRenderedPageBreak/>
+        <w:t xml:space="preserve">generando nuevas estructuras de datos en lugar de modificar las existentes.    </w:t>
+      </w:r>
+      <w:r>
+        <w:rPr>
+          <w:rFonts w:ascii="Arial Narrow" w:hAnsi="Arial Narrow"/>
+        </w:rPr>
+        <w:t xml:space="preserve">Por otro </w:t>
+      </w:r>
+      <w:r>
+        <w:rPr>
+          <w:rFonts w:ascii="Arial Narrow" w:hAnsi="Arial Narrow"/>
+        </w:rPr>
+        <w:t>lado,</w:t>
+      </w:r>
+      <w:r>
+        <w:rPr>
+          <w:rFonts w:ascii="Arial Narrow" w:hAnsi="Arial Narrow"/>
+        </w:rPr>
+        <w:t xml:space="preserve"> el </w:t>
+      </w:r>
+      <w:r>
+        <w:rPr>
+          <w:rFonts w:ascii="Arial Narrow" w:hAnsi="Arial Narrow"/>
+        </w:rPr>
+        <w:t>paradigma de programación lógico</w:t>
+      </w:r>
+      <w:r>
+        <w:rPr>
+          <w:rFonts w:ascii="Arial Narrow" w:hAnsi="Arial Narrow"/>
+        </w:rPr>
+        <w:t xml:space="preserve"> que</w:t>
+      </w:r>
+      <w:r>
+        <w:rPr>
+          <w:rFonts w:ascii="Arial Narrow" w:hAnsi="Arial Narrow"/>
+        </w:rPr>
+        <w:t xml:space="preserve"> se basa en la lógica matemática y la teoría de conjuntos, </w:t>
+      </w:r>
+      <w:r>
+        <w:rPr>
+          <w:rFonts w:ascii="Arial Narrow" w:hAnsi="Arial Narrow"/>
+        </w:rPr>
+        <w:t xml:space="preserve">el cual se compone de un </w:t>
+      </w:r>
+      <w:r>
+        <w:rPr>
+          <w:rFonts w:ascii="Arial Narrow" w:hAnsi="Arial Narrow"/>
+        </w:rPr>
+        <w:t xml:space="preserve">conjunto </w:t>
+      </w:r>
+      <w:r>
+        <w:rPr>
+          <w:rFonts w:ascii="Arial Narrow" w:hAnsi="Arial Narrow"/>
+        </w:rPr>
+        <w:t>de</w:t>
+      </w:r>
+      <w:r>
+        <w:rPr>
+          <w:rFonts w:ascii="Arial Narrow" w:hAnsi="Arial Narrow"/>
+        </w:rPr>
+        <w:t xml:space="preserve"> hechos y reglas lógicas los que se usan para responder consultas mediante la inferencia y lo que se conoce como proceso de unificación. </w:t>
+      </w:r>
+      <w:r>
+        <w:rPr>
+          <w:rFonts w:ascii="Arial Narrow" w:hAnsi="Arial Narrow"/>
+        </w:rPr>
+        <w:t>A través de ello, s</w:t>
+      </w:r>
+      <w:r>
+        <w:rPr>
+          <w:rFonts w:ascii="Arial Narrow" w:hAnsi="Arial Narrow"/>
+        </w:rPr>
+        <w:t>e buscan todas las respuestas posibles mediante la lógica de inferencia utilizando una programación declarativa.</w:t>
+      </w:r>
+    </w:p>
+    <w:p>
+      <w:pPr>
+        <w:jc w:val="both"/>
+        <w:rPr>
+          <w:rFonts w:ascii="Arial Narrow" w:hAnsi="Arial Narrow"/>
+        </w:rPr>
+      </w:pPr>
+    </w:p>
+    <w:p>
+      <w:pPr>
+        <w:spacing w:line="360" w:lineRule="auto"/>
+        <w:jc w:val="both"/>
+        <w:rPr>
+          <w:rFonts w:ascii="Arial Narrow" w:hAnsi="Arial Narrow"/>
+        </w:rPr>
+      </w:pPr>
+      <w:r>
+        <w:rPr>
+          <w:rFonts w:ascii="Arial Narrow" w:hAnsi="Arial Narrow"/>
+        </w:rPr>
+        <w:t>De lo anterior podemos decir que</w:t>
+      </w:r>
+      <w:r>
+        <w:rPr>
+          <w:rFonts w:ascii="Arial Narrow" w:hAnsi="Arial Narrow"/>
+        </w:rPr>
+        <w:t xml:space="preserve">, la programación lógica se basa en la lógica y la inferencia, </w:t>
+      </w:r>
+      <w:r>
+        <w:rPr>
+          <w:rFonts w:ascii="Arial Narrow" w:hAnsi="Arial Narrow"/>
+        </w:rPr>
+        <w:t xml:space="preserve">mientras que </w:t>
+      </w:r>
+      <w:r>
+        <w:rPr>
+          <w:rFonts w:ascii="Arial Narrow" w:hAnsi="Arial Narrow"/>
+        </w:rPr>
+        <w:t>la programación funcional se basa en la evaluación de expresiones matemáticas y la composición de funciones.</w:t>
+      </w:r>
     </w:p>
     <w:p>
       <w:pPr>

</xml_diff>

<commit_message>
Avance Informe Laboratorio - Seccion Introduccion
</commit_message>
<xml_diff>
--- a/Informe_13452929_Bustamante.docx
+++ b/Informe_13452929_Bustamante.docx
@@ -2165,43 +2165,303 @@
     </w:p>
     <w:p>
       <w:pPr>
+        <w:tabs>
+          <w:tab w:val="left" w:pos="2197"/>
+          <w:tab w:val="left" w:pos="2642"/>
+        </w:tabs>
+        <w:spacing w:line="360" w:lineRule="auto"/>
+        <w:jc w:val="both"/>
+        <w:rPr>
+          <w:rFonts w:ascii="Arial Narrow" w:hAnsi="Arial Narrow"/>
+        </w:rPr>
+      </w:pPr>
+      <w:bookmarkStart w:id="2" w:name="_Toc134312245"/>
+      <w:bookmarkStart w:id="3" w:name="_Toc134312316"/>
+      <w:r>
+        <w:rPr>
+          <w:rFonts w:ascii="Arial Narrow" w:hAnsi="Arial Narrow"/>
+        </w:rPr>
+        <w:t>La asignatura Paradigmas de la Programación busca enseñar los diferentes paradigmas que existen frente a</w:t>
+      </w:r>
+      <w:r>
+        <w:rPr>
+          <w:rFonts w:ascii="Arial Narrow" w:hAnsi="Arial Narrow"/>
+        </w:rPr>
+        <w:t xml:space="preserve"> la</w:t>
+      </w:r>
+      <w:r>
+        <w:rPr>
+          <w:rFonts w:ascii="Arial Narrow" w:hAnsi="Arial Narrow"/>
+        </w:rPr>
+        <w:t xml:space="preserve"> forma de programar. El presente informe, correspondiente al l</w:t>
+      </w:r>
+      <w:r>
+        <w:rPr>
+          <w:rFonts w:ascii="Arial Narrow" w:hAnsi="Arial Narrow"/>
+        </w:rPr>
+        <w:t xml:space="preserve">aboratorio </w:t>
+      </w:r>
+      <w:proofErr w:type="spellStart"/>
+      <w:r>
+        <w:rPr>
+          <w:rFonts w:ascii="Arial Narrow" w:hAnsi="Arial Narrow"/>
+        </w:rPr>
+        <w:t>Nº</w:t>
+      </w:r>
+      <w:proofErr w:type="spellEnd"/>
+      <w:r>
+        <w:rPr>
+          <w:rFonts w:ascii="Arial Narrow" w:hAnsi="Arial Narrow"/>
+        </w:rPr>
+        <w:t xml:space="preserve"> 2 </w:t>
+      </w:r>
+      <w:r>
+        <w:rPr>
+          <w:rFonts w:ascii="Arial Narrow" w:hAnsi="Arial Narrow"/>
+        </w:rPr>
+        <w:t xml:space="preserve">de la asignatura, en donde se </w:t>
+      </w:r>
+      <w:r>
+        <w:rPr>
+          <w:rFonts w:ascii="Arial Narrow" w:hAnsi="Arial Narrow"/>
+        </w:rPr>
+        <w:t xml:space="preserve">solicita realizar </w:t>
+      </w:r>
+      <w:r>
+        <w:rPr>
+          <w:rFonts w:ascii="Arial Narrow" w:hAnsi="Arial Narrow"/>
+        </w:rPr>
+        <w:t>una</w:t>
+      </w:r>
+      <w:r>
+        <w:rPr>
+          <w:rFonts w:ascii="Arial Narrow" w:hAnsi="Arial Narrow"/>
+        </w:rPr>
+        <w:t xml:space="preserve"> implementación</w:t>
+      </w:r>
+      <w:r>
+        <w:rPr>
+          <w:rFonts w:ascii="Arial Narrow" w:hAnsi="Arial Narrow"/>
+        </w:rPr>
+        <w:t xml:space="preserve"> </w:t>
+      </w:r>
+      <w:r>
+        <w:rPr>
+          <w:rFonts w:ascii="Arial Narrow" w:hAnsi="Arial Narrow"/>
+        </w:rPr>
+        <w:t>basá</w:t>
+      </w:r>
+      <w:r>
+        <w:rPr>
+          <w:rFonts w:ascii="Arial Narrow" w:hAnsi="Arial Narrow"/>
+        </w:rPr>
+        <w:t>ndonos en los principios del paradigma lógico</w:t>
+      </w:r>
+      <w:r>
+        <w:rPr>
+          <w:rFonts w:ascii="Arial Narrow" w:hAnsi="Arial Narrow"/>
+        </w:rPr>
+        <w:t xml:space="preserve">, </w:t>
+      </w:r>
+      <w:r>
+        <w:rPr>
+          <w:rFonts w:ascii="Arial Narrow" w:hAnsi="Arial Narrow"/>
+        </w:rPr>
+        <w:t xml:space="preserve">de </w:t>
+      </w:r>
+      <w:r>
+        <w:rPr>
+          <w:rFonts w:ascii="Arial Narrow" w:hAnsi="Arial Narrow"/>
+        </w:rPr>
+        <w:t>un algoritmo para resolver el problema que corresponde al siguiente enunciado:</w:t>
+      </w:r>
+    </w:p>
+    <w:p>
+      <w:pPr>
+        <w:tabs>
+          <w:tab w:val="left" w:pos="2197"/>
+          <w:tab w:val="left" w:pos="2642"/>
+        </w:tabs>
+        <w:spacing w:line="360" w:lineRule="auto"/>
+        <w:jc w:val="both"/>
+        <w:rPr>
+          <w:rFonts w:ascii="Arial Narrow" w:hAnsi="Arial Narrow"/>
+        </w:rPr>
+      </w:pPr>
+    </w:p>
+    <w:p>
+      <w:pPr>
+        <w:tabs>
+          <w:tab w:val="left" w:pos="2197"/>
+          <w:tab w:val="left" w:pos="2642"/>
+        </w:tabs>
+        <w:spacing w:line="360" w:lineRule="auto"/>
+        <w:jc w:val="both"/>
+        <w:rPr>
+          <w:rFonts w:ascii="Arial Narrow" w:hAnsi="Arial Narrow"/>
+          <w:b/>
+          <w:i/>
+        </w:rPr>
+      </w:pPr>
+      <w:r>
+        <w:rPr>
+          <w:rFonts w:ascii="Arial Narrow" w:hAnsi="Arial Narrow"/>
+          <w:b/>
+          <w:i/>
+        </w:rPr>
+        <w:t>“</w:t>
+      </w:r>
+      <w:r>
+        <w:rPr>
+          <w:rFonts w:ascii="Arial Narrow" w:hAnsi="Arial Narrow"/>
+          <w:b/>
+          <w:i/>
+        </w:rPr>
+        <w:t xml:space="preserve">Sistema para la creación, despliegue y administración </w:t>
+      </w:r>
+      <w:r>
+        <w:rPr>
+          <w:rFonts w:ascii="Arial Narrow" w:hAnsi="Arial Narrow"/>
+          <w:b/>
+          <w:i/>
+        </w:rPr>
+        <w:t xml:space="preserve">de </w:t>
+      </w:r>
+      <w:proofErr w:type="spellStart"/>
+      <w:r>
+        <w:rPr>
+          <w:rFonts w:ascii="Arial Narrow" w:hAnsi="Arial Narrow"/>
+          <w:b/>
+          <w:i/>
+        </w:rPr>
+        <w:t>chatbot</w:t>
+      </w:r>
+      <w:r>
+        <w:rPr>
+          <w:rFonts w:ascii="Arial Narrow" w:hAnsi="Arial Narrow"/>
+          <w:b/>
+          <w:i/>
+        </w:rPr>
+        <w:t>s</w:t>
+      </w:r>
+      <w:proofErr w:type="spellEnd"/>
+      <w:r>
+        <w:rPr>
+          <w:rFonts w:ascii="Arial Narrow" w:hAnsi="Arial Narrow"/>
+          <w:b/>
+          <w:i/>
+        </w:rPr>
+        <w:t xml:space="preserve"> simplificado.</w:t>
+      </w:r>
+    </w:p>
+    <w:p>
+      <w:pPr>
+        <w:tabs>
+          <w:tab w:val="left" w:pos="2197"/>
+          <w:tab w:val="left" w:pos="2642"/>
+        </w:tabs>
+        <w:spacing w:line="360" w:lineRule="auto"/>
+        <w:jc w:val="both"/>
+        <w:rPr>
+          <w:rFonts w:ascii="Arial Narrow" w:hAnsi="Arial Narrow"/>
+        </w:rPr>
+      </w:pPr>
+    </w:p>
+    <w:p>
+      <w:pPr>
+        <w:tabs>
+          <w:tab w:val="left" w:pos="2197"/>
+          <w:tab w:val="left" w:pos="2642"/>
+        </w:tabs>
+        <w:spacing w:line="360" w:lineRule="auto"/>
+        <w:jc w:val="both"/>
+        <w:rPr>
+          <w:rFonts w:ascii="Arial Narrow" w:hAnsi="Arial Narrow"/>
+        </w:rPr>
+      </w:pPr>
+      <w:r>
+        <w:rPr>
+          <w:rFonts w:ascii="Arial Narrow" w:hAnsi="Arial Narrow"/>
+        </w:rPr>
+        <w:t xml:space="preserve">Esta solución </w:t>
+      </w:r>
+      <w:r>
+        <w:rPr>
+          <w:rFonts w:ascii="Arial Narrow" w:hAnsi="Arial Narrow"/>
+        </w:rPr>
+        <w:t>permitirá a un usuario realizar distintas operaciones</w:t>
+      </w:r>
+      <w:r>
+        <w:rPr>
+          <w:rFonts w:ascii="Arial Narrow" w:hAnsi="Arial Narrow"/>
+        </w:rPr>
+        <w:t xml:space="preserve"> como: </w:t>
+      </w:r>
+      <w:r>
+        <w:rPr>
+          <w:rFonts w:ascii="Arial Narrow" w:hAnsi="Arial Narrow"/>
+        </w:rPr>
+        <w:t>crear, vincular</w:t>
+      </w:r>
+      <w:r>
+        <w:rPr>
+          <w:rFonts w:ascii="Arial Narrow" w:hAnsi="Arial Narrow"/>
+        </w:rPr>
+        <w:t xml:space="preserve"> e</w:t>
+      </w:r>
+      <w:r>
+        <w:rPr>
+          <w:rFonts w:ascii="Arial Narrow" w:hAnsi="Arial Narrow"/>
+        </w:rPr>
+        <w:t xml:space="preserve"> interactuar</w:t>
+      </w:r>
+      <w:r>
+        <w:rPr>
+          <w:rFonts w:ascii="Arial Narrow" w:hAnsi="Arial Narrow"/>
+        </w:rPr>
+        <w:t xml:space="preserve"> entre otras cosas </w:t>
+      </w:r>
+      <w:r>
+        <w:rPr>
+          <w:rFonts w:ascii="Arial Narrow" w:hAnsi="Arial Narrow"/>
+        </w:rPr>
+        <w:t xml:space="preserve">en un sistema centrado en la operación con </w:t>
+      </w:r>
+      <w:proofErr w:type="spellStart"/>
+      <w:r>
+        <w:rPr>
+          <w:rFonts w:ascii="Arial Narrow" w:hAnsi="Arial Narrow"/>
+        </w:rPr>
+        <w:t>chatbots</w:t>
+      </w:r>
+      <w:proofErr w:type="spellEnd"/>
+      <w:r>
+        <w:rPr>
+          <w:rFonts w:ascii="Arial Narrow" w:hAnsi="Arial Narrow"/>
+        </w:rPr>
+        <w:t>.</w:t>
+      </w:r>
+    </w:p>
+    <w:p/>
+    <w:p>
+      <w:pPr>
         <w:pStyle w:val="Ttulo1"/>
       </w:pPr>
     </w:p>
     <w:p>
       <w:pPr>
-        <w:rPr>
-          <w:rFonts w:ascii="Arial Narrow" w:eastAsiaTheme="majorEastAsia" w:hAnsi="Arial Narrow" w:cstheme="majorBidi"/>
-          <w:b/>
-          <w:color w:val="000000" w:themeColor="text1"/>
-          <w:sz w:val="32"/>
-          <w:szCs w:val="32"/>
-        </w:rPr>
-      </w:pPr>
-      <w:bookmarkStart w:id="2" w:name="_Toc134312244"/>
-      <w:bookmarkStart w:id="3" w:name="_Toc134312315"/>
-      <w:r>
-        <w:br w:type="page"/>
+        <w:pStyle w:val="Ttulo1"/>
+      </w:pPr>
+    </w:p>
+    <w:p>
+      <w:pPr>
+        <w:pStyle w:val="Ttulo1"/>
+      </w:pPr>
+      <w:r>
+        <w:t>Descripción del paradigma</w:t>
       </w:r>
       <w:bookmarkEnd w:id="2"/>
       <w:bookmarkEnd w:id="3"/>
-    </w:p>
-    <w:p>
-      <w:pPr>
-        <w:pStyle w:val="Ttulo1"/>
-      </w:pPr>
-      <w:bookmarkStart w:id="4" w:name="_Toc134312245"/>
-      <w:bookmarkStart w:id="5" w:name="_Toc134312316"/>
-    </w:p>
-    <w:p>
-      <w:pPr>
-        <w:pStyle w:val="Ttulo1"/>
-      </w:pPr>
-      <w:r>
-        <w:t>Descripción del paradigma</w:t>
-      </w:r>
-      <w:bookmarkEnd w:id="4"/>
-      <w:bookmarkEnd w:id="5"/>
     </w:p>
     <w:p/>
     <w:p>
@@ -2288,7 +2548,17 @@
           <w:szCs w:val="24"/>
           <w:lang w:val="es-CL" w:eastAsia="es-MX"/>
         </w:rPr>
-        <w:t>: se refiere a la técnica de encontrar una asignación de valores a las variables en una expresión lógica que hace que la expresión sea verdadera. Si se encuentra una asignación de valores que haga que las expresiones sean iguales, la consulta se considera resuelta y se devuelve el</w:t>
+        <w:t xml:space="preserve">: se refiere a la técnica de encontrar una asignación de valores a las variables en </w:t>
+      </w:r>
+      <w:r>
+        <w:rPr>
+          <w:rFonts w:ascii="Arial Narrow" w:hAnsi="Arial Narrow"/>
+          <w:sz w:val="24"/>
+          <w:szCs w:val="24"/>
+          <w:lang w:val="es-CL" w:eastAsia="es-MX"/>
+        </w:rPr>
+        <w:lastRenderedPageBreak/>
+        <w:t>una expresión lógica que hace que la expresión sea verdadera. Si se encuentra una asignación de valores que haga que las expresiones sean iguales, la consulta se considera resuelta y se devuelve el</w:t>
       </w:r>
       <w:r>
         <w:rPr>
@@ -2464,19 +2734,7 @@
         <w:rPr>
           <w:rFonts w:ascii="Arial Narrow" w:hAnsi="Arial Narrow"/>
         </w:rPr>
-        <w:t xml:space="preserve"> Funcional v/</w:t>
-      </w:r>
-      <w:r>
-        <w:rPr>
-          <w:rFonts w:ascii="Arial Narrow" w:hAnsi="Arial Narrow"/>
-        </w:rPr>
-        <w:t>s Lógico</w:t>
-      </w:r>
-      <w:r>
-        <w:rPr>
-          <w:rFonts w:ascii="Arial Narrow" w:hAnsi="Arial Narrow"/>
-        </w:rPr>
-        <w:t xml:space="preserve">, tenemos que </w:t>
+        <w:t xml:space="preserve"> Funcional v/s Lógico, tenemos que </w:t>
       </w:r>
       <w:r>
         <w:rPr>
@@ -2500,32 +2758,13 @@
         <w:rPr>
           <w:rFonts w:ascii="Arial Narrow" w:hAnsi="Arial Narrow"/>
         </w:rPr>
-        <w:t xml:space="preserve">consiguen </w:t>
-      </w:r>
-      <w:r>
-        <w:rPr>
-          <w:rFonts w:ascii="Arial Narrow" w:hAnsi="Arial Narrow"/>
-        </w:rPr>
-        <w:lastRenderedPageBreak/>
-        <w:t xml:space="preserve">generando nuevas estructuras de datos en lugar de modificar las existentes.    </w:t>
-      </w:r>
-      <w:r>
-        <w:rPr>
-          <w:rFonts w:ascii="Arial Narrow" w:hAnsi="Arial Narrow"/>
-        </w:rPr>
-        <w:t xml:space="preserve">Por otro </w:t>
-      </w:r>
-      <w:r>
-        <w:rPr>
-          <w:rFonts w:ascii="Arial Narrow" w:hAnsi="Arial Narrow"/>
-        </w:rPr>
-        <w:t>lado,</w:t>
-      </w:r>
-      <w:r>
-        <w:rPr>
-          <w:rFonts w:ascii="Arial Narrow" w:hAnsi="Arial Narrow"/>
-        </w:rPr>
-        <w:t xml:space="preserve"> el </w:t>
+        <w:t xml:space="preserve">consiguen generando nuevas estructuras de datos en lugar de modificar las existentes.    </w:t>
+      </w:r>
+      <w:r>
+        <w:rPr>
+          <w:rFonts w:ascii="Arial Narrow" w:hAnsi="Arial Narrow"/>
+        </w:rPr>
+        <w:t xml:space="preserve">Por otro lado, el </w:t>
       </w:r>
       <w:r>
         <w:rPr>
@@ -2643,8 +2882,8 @@
           <w:szCs w:val="32"/>
         </w:rPr>
       </w:pPr>
-      <w:bookmarkStart w:id="6" w:name="_Toc134312246"/>
-      <w:bookmarkStart w:id="7" w:name="_Toc134312317"/>
+      <w:bookmarkStart w:id="4" w:name="_Toc134312246"/>
+      <w:bookmarkStart w:id="5" w:name="_Toc134312317"/>
       <w:r>
         <w:br w:type="page"/>
       </w:r>
@@ -2682,57 +2921,78 @@
       <w:r>
         <w:t>problema</w:t>
       </w:r>
+      <w:bookmarkEnd w:id="4"/>
+      <w:bookmarkEnd w:id="5"/>
+    </w:p>
+    <w:p>
+      <w:pPr>
+        <w:spacing w:line="360" w:lineRule="auto"/>
+        <w:jc w:val="both"/>
+        <w:rPr>
+          <w:rFonts w:ascii="Arial Narrow" w:hAnsi="Arial Narrow"/>
+        </w:rPr>
+      </w:pPr>
+    </w:p>
+    <w:p>
+      <w:pPr>
+        <w:spacing w:line="360" w:lineRule="auto"/>
+        <w:jc w:val="both"/>
+        <w:rPr>
+          <w:rFonts w:ascii="Arial Narrow" w:hAnsi="Arial Narrow"/>
+        </w:rPr>
+      </w:pPr>
+      <w:r>
+        <w:rPr>
+          <w:rFonts w:ascii="Arial Narrow" w:hAnsi="Arial Narrow"/>
+        </w:rPr>
+        <w:t>.</w:t>
+      </w:r>
+    </w:p>
+    <w:p>
+      <w:pPr>
+        <w:spacing w:line="360" w:lineRule="auto"/>
+        <w:jc w:val="both"/>
+        <w:rPr>
+          <w:rFonts w:ascii="Arial Narrow" w:hAnsi="Arial Narrow"/>
+        </w:rPr>
+      </w:pPr>
+    </w:p>
+    <w:p>
+      <w:pPr>
+        <w:spacing w:line="360" w:lineRule="auto"/>
+        <w:jc w:val="both"/>
+        <w:rPr>
+          <w:rFonts w:ascii="Arial Narrow" w:hAnsi="Arial Narrow"/>
+        </w:rPr>
+      </w:pPr>
+    </w:p>
+    <w:p>
+      <w:pPr>
+        <w:spacing w:line="360" w:lineRule="auto"/>
+        <w:jc w:val="both"/>
+        <w:rPr>
+          <w:rFonts w:ascii="Arial Narrow" w:hAnsi="Arial Narrow"/>
+        </w:rPr>
+      </w:pPr>
+    </w:p>
+    <w:p>
+      <w:pPr>
+        <w:pStyle w:val="Ttulo1"/>
+      </w:pPr>
+      <w:bookmarkStart w:id="6" w:name="_Toc134312247"/>
+      <w:bookmarkStart w:id="7" w:name="_Toc134312318"/>
+      <w:r>
+        <w:t>Diseño de la solución</w:t>
+      </w:r>
       <w:bookmarkEnd w:id="6"/>
       <w:bookmarkEnd w:id="7"/>
     </w:p>
     <w:p>
       <w:pPr>
-        <w:spacing w:line="360" w:lineRule="auto"/>
-        <w:jc w:val="both"/>
-        <w:rPr>
-          <w:rFonts w:ascii="Arial Narrow" w:hAnsi="Arial Narrow"/>
-        </w:rPr>
-      </w:pPr>
-    </w:p>
-    <w:p>
-      <w:pPr>
-        <w:spacing w:line="360" w:lineRule="auto"/>
-        <w:jc w:val="both"/>
-        <w:rPr>
-          <w:rFonts w:ascii="Arial Narrow" w:hAnsi="Arial Narrow"/>
-        </w:rPr>
-      </w:pPr>
-      <w:r>
-        <w:rPr>
-          <w:rFonts w:ascii="Arial Narrow" w:hAnsi="Arial Narrow"/>
-        </w:rPr>
-        <w:t>.</w:t>
-      </w:r>
-    </w:p>
-    <w:p>
-      <w:pPr>
-        <w:spacing w:line="360" w:lineRule="auto"/>
-        <w:jc w:val="both"/>
-        <w:rPr>
-          <w:rFonts w:ascii="Arial Narrow" w:hAnsi="Arial Narrow"/>
-        </w:rPr>
-      </w:pPr>
-    </w:p>
-    <w:p>
-      <w:pPr>
-        <w:spacing w:line="360" w:lineRule="auto"/>
-        <w:jc w:val="both"/>
-        <w:rPr>
-          <w:rFonts w:ascii="Arial Narrow" w:hAnsi="Arial Narrow"/>
-        </w:rPr>
-      </w:pPr>
-    </w:p>
-    <w:p>
-      <w:pPr>
-        <w:spacing w:line="360" w:lineRule="auto"/>
-        <w:jc w:val="both"/>
-        <w:rPr>
-          <w:rFonts w:ascii="Arial Narrow" w:hAnsi="Arial Narrow"/>
+        <w:rPr>
+          <w:rFonts w:ascii="Arial Narrow" w:hAnsi="Arial Narrow"/>
+          <w:sz w:val="28"/>
+          <w:szCs w:val="28"/>
         </w:rPr>
       </w:pPr>
     </w:p>
@@ -2740,37 +3000,16 @@
       <w:pPr>
         <w:pStyle w:val="Ttulo1"/>
       </w:pPr>
-      <w:bookmarkStart w:id="8" w:name="_Toc134312247"/>
-      <w:bookmarkStart w:id="9" w:name="_Toc134312318"/>
-      <w:r>
-        <w:t>Diseño de la solución</w:t>
+      <w:bookmarkStart w:id="8" w:name="_Toc134312248"/>
+      <w:bookmarkStart w:id="9" w:name="_Toc134312319"/>
+      <w:r>
+        <w:t>Consideraciones de implementación</w:t>
       </w:r>
       <w:bookmarkEnd w:id="8"/>
       <w:bookmarkEnd w:id="9"/>
     </w:p>
     <w:p>
       <w:pPr>
-        <w:rPr>
-          <w:rFonts w:ascii="Arial Narrow" w:hAnsi="Arial Narrow"/>
-          <w:sz w:val="28"/>
-          <w:szCs w:val="28"/>
-        </w:rPr>
-      </w:pPr>
-    </w:p>
-    <w:p>
-      <w:pPr>
-        <w:pStyle w:val="Ttulo1"/>
-      </w:pPr>
-      <w:bookmarkStart w:id="10" w:name="_Toc134312248"/>
-      <w:bookmarkStart w:id="11" w:name="_Toc134312319"/>
-      <w:r>
-        <w:t>Consideraciones de implementación</w:t>
-      </w:r>
-      <w:bookmarkEnd w:id="10"/>
-      <w:bookmarkEnd w:id="11"/>
-    </w:p>
-    <w:p>
-      <w:pPr>
         <w:shd w:val="clear" w:color="auto" w:fill="FFFFFF"/>
         <w:spacing w:after="100" w:afterAutospacing="1"/>
         <w:rPr>
@@ -2782,8 +3021,8 @@
       <w:pPr>
         <w:spacing w:line="360" w:lineRule="auto"/>
       </w:pPr>
-      <w:bookmarkStart w:id="12" w:name="_Toc134312249"/>
-      <w:bookmarkStart w:id="13" w:name="_Toc134312320"/>
+      <w:bookmarkStart w:id="10" w:name="_Toc134312249"/>
+      <w:bookmarkStart w:id="11" w:name="_Toc134312320"/>
     </w:p>
     <w:p/>
     <w:p/>
@@ -2795,8 +3034,8 @@
       <w:r>
         <w:t>Instrucciones de uso</w:t>
       </w:r>
-      <w:bookmarkEnd w:id="12"/>
-      <w:bookmarkEnd w:id="13"/>
+      <w:bookmarkEnd w:id="10"/>
+      <w:bookmarkEnd w:id="11"/>
     </w:p>
     <w:p>
       <w:pPr>
@@ -2808,8 +3047,8 @@
           <w:szCs w:val="32"/>
         </w:rPr>
       </w:pPr>
-      <w:bookmarkStart w:id="14" w:name="_Toc134312250"/>
-      <w:bookmarkStart w:id="15" w:name="_Toc134312321"/>
+      <w:bookmarkStart w:id="12" w:name="_Toc134312250"/>
+      <w:bookmarkStart w:id="13" w:name="_Toc134312321"/>
     </w:p>
     <w:p>
       <w:pPr>
@@ -2833,8 +3072,8 @@
         <w:lastRenderedPageBreak/>
         <w:t>Resultados y evaluación</w:t>
       </w:r>
-      <w:bookmarkEnd w:id="14"/>
-      <w:bookmarkEnd w:id="15"/>
+      <w:bookmarkEnd w:id="12"/>
+      <w:bookmarkEnd w:id="13"/>
     </w:p>
     <w:p/>
     <w:p>
@@ -2849,7 +3088,21 @@
         <w:rPr>
           <w:rFonts w:ascii="Arial Narrow" w:hAnsi="Arial Narrow"/>
         </w:rPr>
-        <w:t xml:space="preserve">A continuación se </w:t>
+        <w:t xml:space="preserve">A </w:t>
+      </w:r>
+      <w:proofErr w:type="gramStart"/>
+      <w:r>
+        <w:rPr>
+          <w:rFonts w:ascii="Arial Narrow" w:hAnsi="Arial Narrow"/>
+        </w:rPr>
+        <w:t>continuación</w:t>
+      </w:r>
+      <w:proofErr w:type="gramEnd"/>
+      <w:r>
+        <w:rPr>
+          <w:rFonts w:ascii="Arial Narrow" w:hAnsi="Arial Narrow"/>
+        </w:rPr>
+        <w:t xml:space="preserve"> se </w:t>
       </w:r>
       <w:r>
         <w:rPr>
@@ -4942,8 +5195,8 @@
       <w:pPr>
         <w:pStyle w:val="Ttulo1"/>
       </w:pPr>
-      <w:bookmarkStart w:id="16" w:name="_Toc134312251"/>
-      <w:bookmarkStart w:id="17" w:name="_Toc134312322"/>
+      <w:bookmarkStart w:id="14" w:name="_Toc134312251"/>
+      <w:bookmarkStart w:id="15" w:name="_Toc134312322"/>
     </w:p>
     <w:p>
       <w:pPr>
@@ -4967,44 +5220,44 @@
         <w:lastRenderedPageBreak/>
         <w:t>Conclusiones</w:t>
       </w:r>
+      <w:bookmarkEnd w:id="14"/>
+      <w:bookmarkEnd w:id="15"/>
+    </w:p>
+    <w:p/>
+    <w:p>
+      <w:pPr>
+        <w:spacing w:line="360" w:lineRule="auto"/>
+        <w:jc w:val="both"/>
+        <w:rPr>
+          <w:rFonts w:ascii="Arial Narrow" w:hAnsi="Arial Narrow"/>
+        </w:rPr>
+      </w:pPr>
+    </w:p>
+    <w:p>
+      <w:pPr>
+        <w:spacing w:line="360" w:lineRule="auto"/>
+        <w:jc w:val="both"/>
+        <w:rPr>
+          <w:rFonts w:ascii="Arial Narrow" w:hAnsi="Arial Narrow"/>
+        </w:rPr>
+      </w:pPr>
+    </w:p>
+    <w:p>
+      <w:pPr>
+        <w:pStyle w:val="Ttulo1"/>
+      </w:pPr>
+      <w:bookmarkStart w:id="16" w:name="_Toc134312252"/>
+      <w:bookmarkStart w:id="17" w:name="_Toc134312323"/>
+    </w:p>
+    <w:p>
+      <w:pPr>
+        <w:pStyle w:val="Ttulo1"/>
+      </w:pPr>
+      <w:r>
+        <w:t>Referencias</w:t>
+      </w:r>
       <w:bookmarkEnd w:id="16"/>
       <w:bookmarkEnd w:id="17"/>
-    </w:p>
-    <w:p/>
-    <w:p>
-      <w:pPr>
-        <w:spacing w:line="360" w:lineRule="auto"/>
-        <w:jc w:val="both"/>
-        <w:rPr>
-          <w:rFonts w:ascii="Arial Narrow" w:hAnsi="Arial Narrow"/>
-        </w:rPr>
-      </w:pPr>
-    </w:p>
-    <w:p>
-      <w:pPr>
-        <w:spacing w:line="360" w:lineRule="auto"/>
-        <w:jc w:val="both"/>
-        <w:rPr>
-          <w:rFonts w:ascii="Arial Narrow" w:hAnsi="Arial Narrow"/>
-        </w:rPr>
-      </w:pPr>
-    </w:p>
-    <w:p>
-      <w:pPr>
-        <w:pStyle w:val="Ttulo1"/>
-      </w:pPr>
-      <w:bookmarkStart w:id="18" w:name="_Toc134312252"/>
-      <w:bookmarkStart w:id="19" w:name="_Toc134312323"/>
-    </w:p>
-    <w:p>
-      <w:pPr>
-        <w:pStyle w:val="Ttulo1"/>
-      </w:pPr>
-      <w:r>
-        <w:t>Referencias</w:t>
-      </w:r>
-      <w:bookmarkEnd w:id="18"/>
-      <w:bookmarkEnd w:id="19"/>
     </w:p>
     <w:p>
       <w:pPr>

</xml_diff>

<commit_message>
Avance Informe Laboratorio - Seccion Introduccion Ok mas evaluacion RF2 al 5
</commit_message>
<xml_diff>
--- a/Informe_13452929_Bustamante.docx
+++ b/Informe_13452929_Bustamante.docx
@@ -2181,19 +2181,7 @@
         <w:rPr>
           <w:rFonts w:ascii="Arial Narrow" w:hAnsi="Arial Narrow"/>
         </w:rPr>
-        <w:t>La asignatura Paradigmas de la Programación busca enseñar los diferentes paradigmas que existen frente a</w:t>
-      </w:r>
-      <w:r>
-        <w:rPr>
-          <w:rFonts w:ascii="Arial Narrow" w:hAnsi="Arial Narrow"/>
-        </w:rPr>
-        <w:t xml:space="preserve"> la</w:t>
-      </w:r>
-      <w:r>
-        <w:rPr>
-          <w:rFonts w:ascii="Arial Narrow" w:hAnsi="Arial Narrow"/>
-        </w:rPr>
-        <w:t xml:space="preserve"> forma de programar. El presente informe, correspondiente al l</w:t>
+        <w:t>La asignatura Paradigmas de la Programación busca enseñar los diferentes paradigmas que existen frente a la forma de programar. El presente informe, correspondiente al l</w:t>
       </w:r>
       <w:r>
         <w:rPr>
@@ -2213,13 +2201,7 @@
         <w:rPr>
           <w:rFonts w:ascii="Arial Narrow" w:hAnsi="Arial Narrow"/>
         </w:rPr>
-        <w:t xml:space="preserve"> 2 </w:t>
-      </w:r>
-      <w:r>
-        <w:rPr>
-          <w:rFonts w:ascii="Arial Narrow" w:hAnsi="Arial Narrow"/>
-        </w:rPr>
-        <w:t xml:space="preserve">de la asignatura, en donde se </w:t>
+        <w:t xml:space="preserve"> 2 de la asignatura, en donde se </w:t>
       </w:r>
       <w:r>
         <w:rPr>
@@ -2249,31 +2231,19 @@
         <w:rPr>
           <w:rFonts w:ascii="Arial Narrow" w:hAnsi="Arial Narrow"/>
         </w:rPr>
-        <w:t>basá</w:t>
-      </w:r>
-      <w:r>
-        <w:rPr>
-          <w:rFonts w:ascii="Arial Narrow" w:hAnsi="Arial Narrow"/>
-        </w:rPr>
-        <w:t>ndonos en los principios del paradigma lógico</w:t>
-      </w:r>
-      <w:r>
-        <w:rPr>
-          <w:rFonts w:ascii="Arial Narrow" w:hAnsi="Arial Narrow"/>
-        </w:rPr>
-        <w:t xml:space="preserve">, </w:t>
-      </w:r>
-      <w:r>
-        <w:rPr>
-          <w:rFonts w:ascii="Arial Narrow" w:hAnsi="Arial Narrow"/>
-        </w:rPr>
-        <w:t xml:space="preserve">de </w:t>
-      </w:r>
-      <w:r>
-        <w:rPr>
-          <w:rFonts w:ascii="Arial Narrow" w:hAnsi="Arial Narrow"/>
-        </w:rPr>
-        <w:t>un algoritmo para resolver el problema que corresponde al siguiente enunciado:</w:t>
+        <w:t>basada</w:t>
+      </w:r>
+      <w:r>
+        <w:rPr>
+          <w:rFonts w:ascii="Arial Narrow" w:hAnsi="Arial Narrow"/>
+        </w:rPr>
+        <w:t xml:space="preserve"> en los principios del paradigma lógico</w:t>
+      </w:r>
+      <w:r>
+        <w:rPr>
+          <w:rFonts w:ascii="Arial Narrow" w:hAnsi="Arial Narrow"/>
+        </w:rPr>
+        <w:t>, para resolver el problema que corresponde al siguiente enunciado:</w:t>
       </w:r>
     </w:p>
     <w:p>
@@ -2383,25 +2353,59 @@
         <w:rPr>
           <w:rFonts w:ascii="Arial Narrow" w:hAnsi="Arial Narrow"/>
         </w:rPr>
-        <w:t xml:space="preserve">Esta solución </w:t>
-      </w:r>
-      <w:r>
-        <w:rPr>
-          <w:rFonts w:ascii="Arial Narrow" w:hAnsi="Arial Narrow"/>
-        </w:rPr>
-        <w:t>permitirá a un usuario realizar distintas operaciones</w:t>
-      </w:r>
-      <w:r>
-        <w:rPr>
-          <w:rFonts w:ascii="Arial Narrow" w:hAnsi="Arial Narrow"/>
-        </w:rPr>
-        <w:t xml:space="preserve"> como: </w:t>
-      </w:r>
-      <w:r>
-        <w:rPr>
-          <w:rFonts w:ascii="Arial Narrow" w:hAnsi="Arial Narrow"/>
-        </w:rPr>
-        <w:t>crear, vincular</w:t>
+        <w:t xml:space="preserve">Para el desarrollo de esta implementación usaremos el lenguaje de programación, </w:t>
+      </w:r>
+      <w:proofErr w:type="spellStart"/>
+      <w:r>
+        <w:rPr>
+          <w:rFonts w:ascii="Arial Narrow" w:hAnsi="Arial Narrow"/>
+        </w:rPr>
+        <w:t>Prolog</w:t>
+      </w:r>
+      <w:proofErr w:type="spellEnd"/>
+      <w:r>
+        <w:rPr>
+          <w:rFonts w:ascii="Arial Narrow" w:hAnsi="Arial Narrow"/>
+        </w:rPr>
+        <w:t>, con</w:t>
+      </w:r>
+      <w:r>
+        <w:rPr>
+          <w:rFonts w:ascii="Arial Narrow" w:hAnsi="Arial Narrow"/>
+        </w:rPr>
+        <w:t xml:space="preserve"> su editor virtual, (https://swish.swi-prolog.org/) y a través de la creación de una base de conocimientos que crearemos con predicados, reglas y clausulas, se buscará dar solución a los requerimientos funcionales solicitados, de manera tal, que la solución propuesta permita al usuario aplicar sobre este sistema </w:t>
+      </w:r>
+      <w:r>
+        <w:rPr>
+          <w:rFonts w:ascii="Arial Narrow" w:hAnsi="Arial Narrow"/>
+        </w:rPr>
+        <w:t xml:space="preserve">simplificado de </w:t>
+      </w:r>
+      <w:proofErr w:type="spellStart"/>
+      <w:r>
+        <w:rPr>
+          <w:rFonts w:ascii="Arial Narrow" w:hAnsi="Arial Narrow"/>
+        </w:rPr>
+        <w:t>Chatbots</w:t>
+      </w:r>
+      <w:proofErr w:type="spellEnd"/>
+      <w:r>
+        <w:rPr>
+          <w:rFonts w:ascii="Arial Narrow" w:hAnsi="Arial Narrow"/>
+        </w:rPr>
+        <w:t xml:space="preserve"> </w:t>
+      </w:r>
+      <w:r>
+        <w:rPr>
+          <w:rFonts w:ascii="Arial Narrow" w:hAnsi="Arial Narrow"/>
+        </w:rPr>
+        <w:t>acciones como crear</w:t>
+      </w:r>
+      <w:r>
+        <w:rPr>
+          <w:rFonts w:ascii="Arial Narrow" w:hAnsi="Arial Narrow"/>
+        </w:rPr>
+        <w:t>, vincular</w:t>
       </w:r>
       <w:r>
         <w:rPr>
@@ -2419,22 +2423,14 @@
         <w:rPr>
           <w:rFonts w:ascii="Arial Narrow" w:hAnsi="Arial Narrow"/>
         </w:rPr>
-        <w:t xml:space="preserve"> entre otras cosas </w:t>
-      </w:r>
-      <w:r>
-        <w:rPr>
-          <w:rFonts w:ascii="Arial Narrow" w:hAnsi="Arial Narrow"/>
-        </w:rPr>
-        <w:t xml:space="preserve">en un sistema centrado en la operación con </w:t>
-      </w:r>
-      <w:proofErr w:type="spellStart"/>
-      <w:r>
-        <w:rPr>
-          <w:rFonts w:ascii="Arial Narrow" w:hAnsi="Arial Narrow"/>
-        </w:rPr>
-        <w:t>chatbots</w:t>
-      </w:r>
-      <w:proofErr w:type="spellEnd"/>
+        <w:t>,</w:t>
+      </w:r>
+      <w:r>
+        <w:rPr>
+          <w:rFonts w:ascii="Arial Narrow" w:hAnsi="Arial Narrow"/>
+        </w:rPr>
+        <w:t xml:space="preserve"> entre otras cosas</w:t>
+      </w:r>
       <w:r>
         <w:rPr>
           <w:rFonts w:ascii="Arial Narrow" w:hAnsi="Arial Narrow"/>
@@ -2443,16 +2439,7 @@
       </w:r>
     </w:p>
     <w:p/>
-    <w:p>
-      <w:pPr>
-        <w:pStyle w:val="Ttulo1"/>
-      </w:pPr>
-    </w:p>
-    <w:p>
-      <w:pPr>
-        <w:pStyle w:val="Ttulo1"/>
-      </w:pPr>
-    </w:p>
+    <w:p/>
     <w:p>
       <w:pPr>
         <w:pStyle w:val="Ttulo1"/>
@@ -2539,6 +2526,7 @@
           <w:szCs w:val="24"/>
           <w:lang w:val="es-CL" w:eastAsia="es-MX"/>
         </w:rPr>
+        <w:lastRenderedPageBreak/>
         <w:t>Unificación</w:t>
       </w:r>
       <w:r>
@@ -2548,17 +2536,7 @@
           <w:szCs w:val="24"/>
           <w:lang w:val="es-CL" w:eastAsia="es-MX"/>
         </w:rPr>
-        <w:t xml:space="preserve">: se refiere a la técnica de encontrar una asignación de valores a las variables en </w:t>
-      </w:r>
-      <w:r>
-        <w:rPr>
-          <w:rFonts w:ascii="Arial Narrow" w:hAnsi="Arial Narrow"/>
-          <w:sz w:val="24"/>
-          <w:szCs w:val="24"/>
-          <w:lang w:val="es-CL" w:eastAsia="es-MX"/>
-        </w:rPr>
-        <w:lastRenderedPageBreak/>
-        <w:t>una expresión lógica que hace que la expresión sea verdadera. Si se encuentra una asignación de valores que haga que las expresiones sean iguales, la consulta se considera resuelta y se devuelve el</w:t>
+        <w:t>: se refiere a la técnica de encontrar una asignación de valores a las variables en una expresión lógica que hace que la expresión sea verdadera. Si se encuentra una asignación de valores que haga que las expresiones sean iguales, la consulta se considera resuelta y se devuelve el</w:t>
       </w:r>
       <w:r>
         <w:rPr>
@@ -2910,11 +2888,6 @@
       <w:pPr>
         <w:pStyle w:val="Ttulo1"/>
       </w:pPr>
-    </w:p>
-    <w:p>
-      <w:pPr>
-        <w:pStyle w:val="Ttulo1"/>
-      </w:pPr>
       <w:r>
         <w:t xml:space="preserve">Análisis del </w:t>
       </w:r>
@@ -3090,14 +3063,12 @@
         </w:rPr>
         <w:t xml:space="preserve">A </w:t>
       </w:r>
-      <w:proofErr w:type="gramStart"/>
-      <w:r>
-        <w:rPr>
-          <w:rFonts w:ascii="Arial Narrow" w:hAnsi="Arial Narrow"/>
-        </w:rPr>
-        <w:t>continuación</w:t>
-      </w:r>
-      <w:proofErr w:type="gramEnd"/>
+      <w:r>
+        <w:rPr>
+          <w:rFonts w:ascii="Arial Narrow" w:hAnsi="Arial Narrow"/>
+        </w:rPr>
+        <w:t>continuación,</w:t>
+      </w:r>
       <w:r>
         <w:rPr>
           <w:rFonts w:ascii="Arial Narrow" w:hAnsi="Arial Narrow"/>
@@ -3150,17 +3121,17 @@
     <w:tbl>
       <w:tblPr>
         <w:tblStyle w:val="Tablaconcuadrcula"/>
-        <w:tblW w:w="9064" w:type="dxa"/>
+        <w:tblW w:w="8926" w:type="dxa"/>
         <w:tblLook w:val="04A0" w:firstRow="1" w:lastRow="0" w:firstColumn="1" w:lastColumn="0" w:noHBand="0" w:noVBand="1"/>
       </w:tblPr>
       <w:tblGrid>
         <w:gridCol w:w="704"/>
         <w:gridCol w:w="1985"/>
         <w:gridCol w:w="992"/>
-        <w:gridCol w:w="1677"/>
-        <w:gridCol w:w="733"/>
-        <w:gridCol w:w="992"/>
-        <w:gridCol w:w="1981"/>
+        <w:gridCol w:w="1134"/>
+        <w:gridCol w:w="808"/>
+        <w:gridCol w:w="1059"/>
+        <w:gridCol w:w="2244"/>
       </w:tblGrid>
       <w:tr>
         <w:trPr>
@@ -3267,7 +3238,7 @@
         </w:tc>
         <w:tc>
           <w:tcPr>
-            <w:tcW w:w="1677" w:type="dxa"/>
+            <w:tcW w:w="1134" w:type="dxa"/>
             <w:shd w:val="clear" w:color="auto" w:fill="BDD6EE" w:themeFill="accent5" w:themeFillTint="66"/>
           </w:tcPr>
           <w:p>
@@ -3296,7 +3267,7 @@
         </w:tc>
         <w:tc>
           <w:tcPr>
-            <w:tcW w:w="733" w:type="dxa"/>
+            <w:tcW w:w="808" w:type="dxa"/>
             <w:shd w:val="clear" w:color="auto" w:fill="BDD6EE" w:themeFill="accent5" w:themeFillTint="66"/>
           </w:tcPr>
           <w:p>
@@ -3335,7 +3306,7 @@
         </w:tc>
         <w:tc>
           <w:tcPr>
-            <w:tcW w:w="992" w:type="dxa"/>
+            <w:tcW w:w="1059" w:type="dxa"/>
             <w:shd w:val="clear" w:color="auto" w:fill="BDD6EE" w:themeFill="accent5" w:themeFillTint="66"/>
           </w:tcPr>
           <w:p>
@@ -3374,7 +3345,7 @@
         </w:tc>
         <w:tc>
           <w:tcPr>
-            <w:tcW w:w="1981" w:type="dxa"/>
+            <w:tcW w:w="2244" w:type="dxa"/>
             <w:shd w:val="clear" w:color="auto" w:fill="BDD6EE" w:themeFill="accent5" w:themeFillTint="66"/>
           </w:tcPr>
           <w:p>
@@ -3442,6 +3413,18 @@
                 <w:szCs w:val="22"/>
               </w:rPr>
             </w:pPr>
+            <w:proofErr w:type="spellStart"/>
+            <w:r>
+              <w:rPr>
+                <w:rFonts w:eastAsia="Times New Roman" w:cs="Times New Roman"/>
+                <w:b w:val="0"/>
+                <w:color w:val="auto"/>
+                <w:sz w:val="22"/>
+                <w:szCs w:val="22"/>
+              </w:rPr>
+              <w:t>TDA’s</w:t>
+            </w:r>
+            <w:proofErr w:type="spellEnd"/>
           </w:p>
         </w:tc>
         <w:tc>
@@ -3462,52 +3445,52 @@
         </w:tc>
         <w:tc>
           <w:tcPr>
-            <w:tcW w:w="1677" w:type="dxa"/>
-          </w:tcPr>
-          <w:p>
-            <w:pPr>
-              <w:pStyle w:val="Ttulo1"/>
-              <w:rPr>
-                <w:b w:val="0"/>
-                <w:sz w:val="22"/>
-                <w:szCs w:val="22"/>
-              </w:rPr>
-            </w:pPr>
-          </w:p>
-        </w:tc>
-        <w:tc>
-          <w:tcPr>
-            <w:tcW w:w="733" w:type="dxa"/>
-          </w:tcPr>
-          <w:p>
-            <w:pPr>
-              <w:pStyle w:val="Ttulo1"/>
-              <w:rPr>
-                <w:b w:val="0"/>
-                <w:sz w:val="22"/>
-                <w:szCs w:val="22"/>
-              </w:rPr>
-            </w:pPr>
-          </w:p>
-        </w:tc>
-        <w:tc>
-          <w:tcPr>
-            <w:tcW w:w="992" w:type="dxa"/>
-          </w:tcPr>
-          <w:p>
-            <w:pPr>
-              <w:pStyle w:val="Ttulo1"/>
-              <w:rPr>
-                <w:b w:val="0"/>
-                <w:sz w:val="22"/>
-                <w:szCs w:val="22"/>
-              </w:rPr>
-            </w:pPr>
-          </w:p>
-        </w:tc>
-        <w:tc>
-          <w:tcPr>
-            <w:tcW w:w="1981" w:type="dxa"/>
+            <w:tcW w:w="1134" w:type="dxa"/>
+          </w:tcPr>
+          <w:p>
+            <w:pPr>
+              <w:pStyle w:val="Ttulo1"/>
+              <w:rPr>
+                <w:b w:val="0"/>
+                <w:sz w:val="22"/>
+                <w:szCs w:val="22"/>
+              </w:rPr>
+            </w:pPr>
+          </w:p>
+        </w:tc>
+        <w:tc>
+          <w:tcPr>
+            <w:tcW w:w="808" w:type="dxa"/>
+          </w:tcPr>
+          <w:p>
+            <w:pPr>
+              <w:pStyle w:val="Ttulo1"/>
+              <w:rPr>
+                <w:b w:val="0"/>
+                <w:sz w:val="22"/>
+                <w:szCs w:val="22"/>
+              </w:rPr>
+            </w:pPr>
+          </w:p>
+        </w:tc>
+        <w:tc>
+          <w:tcPr>
+            <w:tcW w:w="1059" w:type="dxa"/>
+          </w:tcPr>
+          <w:p>
+            <w:pPr>
+              <w:pStyle w:val="Ttulo1"/>
+              <w:rPr>
+                <w:b w:val="0"/>
+                <w:sz w:val="22"/>
+                <w:szCs w:val="22"/>
+              </w:rPr>
+            </w:pPr>
+          </w:p>
+        </w:tc>
+        <w:tc>
+          <w:tcPr>
+            <w:tcW w:w="2244" w:type="dxa"/>
           </w:tcPr>
           <w:p>
             <w:pPr>
@@ -3561,6 +3544,38 @@
                 <w:szCs w:val="22"/>
               </w:rPr>
             </w:pPr>
+            <w:r>
+              <w:rPr>
+                <w:rFonts w:eastAsia="Times New Roman" w:cs="Times New Roman"/>
+                <w:b w:val="0"/>
+                <w:color w:val="auto"/>
+                <w:sz w:val="22"/>
+                <w:szCs w:val="22"/>
+              </w:rPr>
+              <w:t xml:space="preserve">TDA </w:t>
+            </w:r>
+            <w:proofErr w:type="spellStart"/>
+            <w:r>
+              <w:rPr>
+                <w:rFonts w:eastAsia="Times New Roman" w:cs="Times New Roman"/>
+                <w:b w:val="0"/>
+                <w:color w:val="auto"/>
+                <w:sz w:val="22"/>
+                <w:szCs w:val="22"/>
+              </w:rPr>
+              <w:t>Option</w:t>
+            </w:r>
+            <w:proofErr w:type="spellEnd"/>
+            <w:r>
+              <w:rPr>
+                <w:rFonts w:eastAsia="Times New Roman" w:cs="Times New Roman"/>
+                <w:b w:val="0"/>
+                <w:color w:val="auto"/>
+                <w:sz w:val="22"/>
+                <w:szCs w:val="22"/>
+              </w:rPr>
+              <w:t xml:space="preserve"> - constructor</w:t>
+            </w:r>
           </w:p>
         </w:tc>
         <w:tc>
@@ -3577,56 +3592,88 @@
                 <w:szCs w:val="22"/>
               </w:rPr>
             </w:pPr>
-          </w:p>
-        </w:tc>
-        <w:tc>
-          <w:tcPr>
-            <w:tcW w:w="1677" w:type="dxa"/>
-          </w:tcPr>
-          <w:p>
-            <w:pPr>
-              <w:pStyle w:val="Ttulo1"/>
-              <w:rPr>
-                <w:b w:val="0"/>
-                <w:sz w:val="22"/>
-                <w:szCs w:val="22"/>
-              </w:rPr>
-            </w:pPr>
-          </w:p>
-        </w:tc>
-        <w:tc>
-          <w:tcPr>
-            <w:tcW w:w="733" w:type="dxa"/>
-          </w:tcPr>
-          <w:p>
-            <w:pPr>
-              <w:pStyle w:val="Ttulo1"/>
-              <w:rPr>
-                <w:b w:val="0"/>
-                <w:sz w:val="22"/>
-                <w:szCs w:val="22"/>
-              </w:rPr>
-            </w:pPr>
-          </w:p>
-        </w:tc>
-        <w:tc>
-          <w:tcPr>
-            <w:tcW w:w="992" w:type="dxa"/>
-          </w:tcPr>
-          <w:p>
-            <w:pPr>
-              <w:pStyle w:val="Ttulo1"/>
-              <w:rPr>
-                <w:b w:val="0"/>
-                <w:sz w:val="22"/>
-                <w:szCs w:val="22"/>
-              </w:rPr>
-            </w:pPr>
-          </w:p>
-        </w:tc>
-        <w:tc>
-          <w:tcPr>
-            <w:tcW w:w="1981" w:type="dxa"/>
+            <w:r>
+              <w:rPr>
+                <w:b w:val="0"/>
+                <w:sz w:val="22"/>
+                <w:szCs w:val="22"/>
+              </w:rPr>
+              <w:t>1</w:t>
+            </w:r>
+          </w:p>
+        </w:tc>
+        <w:tc>
+          <w:tcPr>
+            <w:tcW w:w="1134" w:type="dxa"/>
+          </w:tcPr>
+          <w:p>
+            <w:pPr>
+              <w:pStyle w:val="Ttulo1"/>
+              <w:rPr>
+                <w:b w:val="0"/>
+                <w:sz w:val="22"/>
+                <w:szCs w:val="22"/>
+              </w:rPr>
+            </w:pPr>
+            <w:r>
+              <w:rPr>
+                <w:b w:val="0"/>
+                <w:sz w:val="22"/>
+                <w:szCs w:val="22"/>
+              </w:rPr>
+              <w:t>2</w:t>
+            </w:r>
+          </w:p>
+        </w:tc>
+        <w:tc>
+          <w:tcPr>
+            <w:tcW w:w="808" w:type="dxa"/>
+          </w:tcPr>
+          <w:p>
+            <w:pPr>
+              <w:pStyle w:val="Ttulo1"/>
+              <w:rPr>
+                <w:b w:val="0"/>
+                <w:sz w:val="22"/>
+                <w:szCs w:val="22"/>
+              </w:rPr>
+            </w:pPr>
+            <w:r>
+              <w:rPr>
+                <w:b w:val="0"/>
+                <w:sz w:val="22"/>
+                <w:szCs w:val="22"/>
+              </w:rPr>
+              <w:t>2</w:t>
+            </w:r>
+          </w:p>
+        </w:tc>
+        <w:tc>
+          <w:tcPr>
+            <w:tcW w:w="1059" w:type="dxa"/>
+          </w:tcPr>
+          <w:p>
+            <w:pPr>
+              <w:pStyle w:val="Ttulo1"/>
+              <w:rPr>
+                <w:b w:val="0"/>
+                <w:sz w:val="22"/>
+                <w:szCs w:val="22"/>
+              </w:rPr>
+            </w:pPr>
+            <w:r>
+              <w:rPr>
+                <w:b w:val="0"/>
+                <w:sz w:val="22"/>
+                <w:szCs w:val="22"/>
+              </w:rPr>
+              <w:t>0</w:t>
+            </w:r>
+          </w:p>
+        </w:tc>
+        <w:tc>
+          <w:tcPr>
+            <w:tcW w:w="2244" w:type="dxa"/>
           </w:tcPr>
           <w:p>
             <w:pPr>
@@ -3680,6 +3727,16 @@
                 <w:szCs w:val="22"/>
               </w:rPr>
             </w:pPr>
+            <w:r>
+              <w:rPr>
+                <w:rFonts w:eastAsia="Times New Roman" w:cs="Times New Roman"/>
+                <w:b w:val="0"/>
+                <w:color w:val="auto"/>
+                <w:sz w:val="22"/>
+                <w:szCs w:val="22"/>
+              </w:rPr>
+              <w:t>TDA Flow - constructor</w:t>
+            </w:r>
           </w:p>
         </w:tc>
         <w:tc>
@@ -3696,66 +3753,106 @@
                 <w:szCs w:val="22"/>
               </w:rPr>
             </w:pPr>
-          </w:p>
-        </w:tc>
-        <w:tc>
-          <w:tcPr>
-            <w:tcW w:w="1677" w:type="dxa"/>
-          </w:tcPr>
-          <w:p>
-            <w:pPr>
-              <w:pStyle w:val="Ttulo1"/>
-              <w:rPr>
-                <w:b w:val="0"/>
-                <w:sz w:val="22"/>
-                <w:szCs w:val="22"/>
-              </w:rPr>
-            </w:pPr>
-          </w:p>
-        </w:tc>
-        <w:tc>
-          <w:tcPr>
-            <w:tcW w:w="733" w:type="dxa"/>
-          </w:tcPr>
-          <w:p>
-            <w:pPr>
-              <w:pStyle w:val="Ttulo1"/>
-              <w:rPr>
-                <w:b w:val="0"/>
-                <w:sz w:val="22"/>
-                <w:szCs w:val="22"/>
-              </w:rPr>
-            </w:pPr>
-          </w:p>
-        </w:tc>
-        <w:tc>
-          <w:tcPr>
-            <w:tcW w:w="992" w:type="dxa"/>
-          </w:tcPr>
-          <w:p>
-            <w:pPr>
-              <w:pStyle w:val="Ttulo1"/>
-              <w:rPr>
-                <w:b w:val="0"/>
-                <w:sz w:val="22"/>
-                <w:szCs w:val="22"/>
-              </w:rPr>
-            </w:pPr>
-          </w:p>
-        </w:tc>
-        <w:tc>
-          <w:tcPr>
-            <w:tcW w:w="1981" w:type="dxa"/>
-          </w:tcPr>
-          <w:p>
-            <w:pPr>
-              <w:pStyle w:val="Ttulo1"/>
-              <w:rPr>
-                <w:b w:val="0"/>
-                <w:sz w:val="22"/>
-                <w:szCs w:val="22"/>
-              </w:rPr>
-            </w:pPr>
+            <w:r>
+              <w:rPr>
+                <w:b w:val="0"/>
+                <w:sz w:val="22"/>
+                <w:szCs w:val="22"/>
+              </w:rPr>
+              <w:t>1</w:t>
+            </w:r>
+          </w:p>
+        </w:tc>
+        <w:tc>
+          <w:tcPr>
+            <w:tcW w:w="1134" w:type="dxa"/>
+          </w:tcPr>
+          <w:p>
+            <w:pPr>
+              <w:pStyle w:val="Ttulo1"/>
+              <w:rPr>
+                <w:b w:val="0"/>
+                <w:sz w:val="22"/>
+                <w:szCs w:val="22"/>
+              </w:rPr>
+            </w:pPr>
+            <w:r>
+              <w:rPr>
+                <w:b w:val="0"/>
+                <w:sz w:val="22"/>
+                <w:szCs w:val="22"/>
+              </w:rPr>
+              <w:t>3, un intento de duplicidad</w:t>
+            </w:r>
+          </w:p>
+        </w:tc>
+        <w:tc>
+          <w:tcPr>
+            <w:tcW w:w="808" w:type="dxa"/>
+          </w:tcPr>
+          <w:p>
+            <w:pPr>
+              <w:pStyle w:val="Ttulo1"/>
+              <w:rPr>
+                <w:b w:val="0"/>
+                <w:sz w:val="22"/>
+                <w:szCs w:val="22"/>
+              </w:rPr>
+            </w:pPr>
+            <w:r>
+              <w:rPr>
+                <w:b w:val="0"/>
+                <w:sz w:val="22"/>
+                <w:szCs w:val="22"/>
+              </w:rPr>
+              <w:t>2</w:t>
+            </w:r>
+          </w:p>
+        </w:tc>
+        <w:tc>
+          <w:tcPr>
+            <w:tcW w:w="1059" w:type="dxa"/>
+          </w:tcPr>
+          <w:p>
+            <w:pPr>
+              <w:pStyle w:val="Ttulo1"/>
+              <w:rPr>
+                <w:b w:val="0"/>
+                <w:sz w:val="22"/>
+                <w:szCs w:val="22"/>
+              </w:rPr>
+            </w:pPr>
+            <w:r>
+              <w:rPr>
+                <w:b w:val="0"/>
+                <w:sz w:val="22"/>
+                <w:szCs w:val="22"/>
+              </w:rPr>
+              <w:t>1</w:t>
+            </w:r>
+          </w:p>
+        </w:tc>
+        <w:tc>
+          <w:tcPr>
+            <w:tcW w:w="2244" w:type="dxa"/>
+          </w:tcPr>
+          <w:p>
+            <w:pPr>
+              <w:pStyle w:val="Ttulo1"/>
+              <w:rPr>
+                <w:b w:val="0"/>
+                <w:sz w:val="22"/>
+                <w:szCs w:val="22"/>
+              </w:rPr>
+            </w:pPr>
+            <w:r>
+              <w:rPr>
+                <w:b w:val="0"/>
+                <w:sz w:val="22"/>
+                <w:szCs w:val="22"/>
+              </w:rPr>
+              <w:t>Agregaba elementos duplicados, se soluciona.</w:t>
+            </w:r>
           </w:p>
         </w:tc>
       </w:tr>
@@ -3799,6 +3896,16 @@
                 <w:szCs w:val="22"/>
               </w:rPr>
             </w:pPr>
+            <w:r>
+              <w:rPr>
+                <w:rFonts w:eastAsia="Times New Roman" w:cs="Times New Roman"/>
+                <w:b w:val="0"/>
+                <w:color w:val="auto"/>
+                <w:sz w:val="22"/>
+                <w:szCs w:val="22"/>
+              </w:rPr>
+              <w:t>TDA Flow - modificador</w:t>
+            </w:r>
           </w:p>
         </w:tc>
         <w:tc>
@@ -3815,56 +3922,88 @@
                 <w:szCs w:val="22"/>
               </w:rPr>
             </w:pPr>
-          </w:p>
-        </w:tc>
-        <w:tc>
-          <w:tcPr>
-            <w:tcW w:w="1677" w:type="dxa"/>
-          </w:tcPr>
-          <w:p>
-            <w:pPr>
-              <w:pStyle w:val="Ttulo1"/>
-              <w:rPr>
-                <w:b w:val="0"/>
-                <w:sz w:val="22"/>
-                <w:szCs w:val="22"/>
-              </w:rPr>
-            </w:pPr>
-          </w:p>
-        </w:tc>
-        <w:tc>
-          <w:tcPr>
-            <w:tcW w:w="733" w:type="dxa"/>
-          </w:tcPr>
-          <w:p>
-            <w:pPr>
-              <w:pStyle w:val="Ttulo1"/>
-              <w:rPr>
-                <w:b w:val="0"/>
-                <w:sz w:val="22"/>
-                <w:szCs w:val="22"/>
-              </w:rPr>
-            </w:pPr>
-          </w:p>
-        </w:tc>
-        <w:tc>
-          <w:tcPr>
-            <w:tcW w:w="992" w:type="dxa"/>
-          </w:tcPr>
-          <w:p>
-            <w:pPr>
-              <w:pStyle w:val="Ttulo1"/>
-              <w:rPr>
-                <w:b w:val="0"/>
-                <w:sz w:val="22"/>
-                <w:szCs w:val="22"/>
-              </w:rPr>
-            </w:pPr>
-          </w:p>
-        </w:tc>
-        <w:tc>
-          <w:tcPr>
-            <w:tcW w:w="1981" w:type="dxa"/>
+            <w:r>
+              <w:rPr>
+                <w:b w:val="0"/>
+                <w:sz w:val="22"/>
+                <w:szCs w:val="22"/>
+              </w:rPr>
+              <w:t>1</w:t>
+            </w:r>
+          </w:p>
+        </w:tc>
+        <w:tc>
+          <w:tcPr>
+            <w:tcW w:w="1134" w:type="dxa"/>
+          </w:tcPr>
+          <w:p>
+            <w:pPr>
+              <w:pStyle w:val="Ttulo1"/>
+              <w:rPr>
+                <w:b w:val="0"/>
+                <w:sz w:val="22"/>
+                <w:szCs w:val="22"/>
+              </w:rPr>
+            </w:pPr>
+            <w:r>
+              <w:rPr>
+                <w:b w:val="0"/>
+                <w:sz w:val="22"/>
+                <w:szCs w:val="22"/>
+              </w:rPr>
+              <w:t>1</w:t>
+            </w:r>
+          </w:p>
+        </w:tc>
+        <w:tc>
+          <w:tcPr>
+            <w:tcW w:w="808" w:type="dxa"/>
+          </w:tcPr>
+          <w:p>
+            <w:pPr>
+              <w:pStyle w:val="Ttulo1"/>
+              <w:rPr>
+                <w:b w:val="0"/>
+                <w:sz w:val="22"/>
+                <w:szCs w:val="22"/>
+              </w:rPr>
+            </w:pPr>
+            <w:r>
+              <w:rPr>
+                <w:b w:val="0"/>
+                <w:sz w:val="22"/>
+                <w:szCs w:val="22"/>
+              </w:rPr>
+              <w:t>1</w:t>
+            </w:r>
+          </w:p>
+        </w:tc>
+        <w:tc>
+          <w:tcPr>
+            <w:tcW w:w="1059" w:type="dxa"/>
+          </w:tcPr>
+          <w:p>
+            <w:pPr>
+              <w:pStyle w:val="Ttulo1"/>
+              <w:rPr>
+                <w:b w:val="0"/>
+                <w:sz w:val="22"/>
+                <w:szCs w:val="22"/>
+              </w:rPr>
+            </w:pPr>
+            <w:r>
+              <w:rPr>
+                <w:b w:val="0"/>
+                <w:sz w:val="22"/>
+                <w:szCs w:val="22"/>
+              </w:rPr>
+              <w:t>0</w:t>
+            </w:r>
+          </w:p>
+        </w:tc>
+        <w:tc>
+          <w:tcPr>
+            <w:tcW w:w="2244" w:type="dxa"/>
           </w:tcPr>
           <w:p>
             <w:pPr>
@@ -3918,6 +4057,38 @@
                 <w:szCs w:val="22"/>
               </w:rPr>
             </w:pPr>
+            <w:r>
+              <w:rPr>
+                <w:rFonts w:eastAsia="Times New Roman" w:cs="Times New Roman"/>
+                <w:b w:val="0"/>
+                <w:color w:val="auto"/>
+                <w:sz w:val="22"/>
+                <w:szCs w:val="22"/>
+              </w:rPr>
+              <w:t xml:space="preserve">TDA </w:t>
+            </w:r>
+            <w:proofErr w:type="spellStart"/>
+            <w:r>
+              <w:rPr>
+                <w:rFonts w:eastAsia="Times New Roman" w:cs="Times New Roman"/>
+                <w:b w:val="0"/>
+                <w:color w:val="auto"/>
+                <w:sz w:val="22"/>
+                <w:szCs w:val="22"/>
+              </w:rPr>
+              <w:t>chatbot</w:t>
+            </w:r>
+            <w:proofErr w:type="spellEnd"/>
+            <w:r>
+              <w:rPr>
+                <w:rFonts w:eastAsia="Times New Roman" w:cs="Times New Roman"/>
+                <w:b w:val="0"/>
+                <w:color w:val="auto"/>
+                <w:sz w:val="22"/>
+                <w:szCs w:val="22"/>
+              </w:rPr>
+              <w:t xml:space="preserve"> - constructor</w:t>
+            </w:r>
           </w:p>
         </w:tc>
         <w:tc>
@@ -3934,66 +4105,114 @@
                 <w:szCs w:val="22"/>
               </w:rPr>
             </w:pPr>
-          </w:p>
-        </w:tc>
-        <w:tc>
-          <w:tcPr>
-            <w:tcW w:w="1677" w:type="dxa"/>
-          </w:tcPr>
-          <w:p>
-            <w:pPr>
-              <w:pStyle w:val="Ttulo1"/>
-              <w:rPr>
-                <w:b w:val="0"/>
-                <w:sz w:val="22"/>
-                <w:szCs w:val="22"/>
-              </w:rPr>
-            </w:pPr>
-          </w:p>
-        </w:tc>
-        <w:tc>
-          <w:tcPr>
-            <w:tcW w:w="733" w:type="dxa"/>
-          </w:tcPr>
-          <w:p>
-            <w:pPr>
-              <w:pStyle w:val="Ttulo1"/>
-              <w:rPr>
-                <w:b w:val="0"/>
-                <w:sz w:val="22"/>
-                <w:szCs w:val="22"/>
-              </w:rPr>
-            </w:pPr>
-          </w:p>
-        </w:tc>
-        <w:tc>
-          <w:tcPr>
-            <w:tcW w:w="992" w:type="dxa"/>
-          </w:tcPr>
-          <w:p>
-            <w:pPr>
-              <w:pStyle w:val="Ttulo1"/>
-              <w:rPr>
-                <w:b w:val="0"/>
-                <w:sz w:val="22"/>
-                <w:szCs w:val="22"/>
-              </w:rPr>
-            </w:pPr>
-          </w:p>
-        </w:tc>
-        <w:tc>
-          <w:tcPr>
-            <w:tcW w:w="1981" w:type="dxa"/>
-          </w:tcPr>
-          <w:p>
-            <w:pPr>
-              <w:pStyle w:val="Ttulo1"/>
-              <w:rPr>
-                <w:b w:val="0"/>
-                <w:sz w:val="22"/>
-                <w:szCs w:val="22"/>
-              </w:rPr>
-            </w:pPr>
+            <w:r>
+              <w:rPr>
+                <w:b w:val="0"/>
+                <w:sz w:val="22"/>
+                <w:szCs w:val="22"/>
+              </w:rPr>
+              <w:t>1</w:t>
+            </w:r>
+          </w:p>
+        </w:tc>
+        <w:tc>
+          <w:tcPr>
+            <w:tcW w:w="1134" w:type="dxa"/>
+          </w:tcPr>
+          <w:p>
+            <w:pPr>
+              <w:pStyle w:val="Ttulo1"/>
+              <w:rPr>
+                <w:b w:val="0"/>
+                <w:sz w:val="22"/>
+                <w:szCs w:val="22"/>
+              </w:rPr>
+            </w:pPr>
+            <w:r>
+              <w:rPr>
+                <w:b w:val="0"/>
+                <w:sz w:val="22"/>
+                <w:szCs w:val="22"/>
+              </w:rPr>
+              <w:t>2</w:t>
+            </w:r>
+            <w:r>
+              <w:rPr>
+                <w:b w:val="0"/>
+                <w:sz w:val="22"/>
+                <w:szCs w:val="22"/>
+              </w:rPr>
+              <w:t>, un intento de duplicidad</w:t>
+            </w:r>
+          </w:p>
+        </w:tc>
+        <w:tc>
+          <w:tcPr>
+            <w:tcW w:w="808" w:type="dxa"/>
+          </w:tcPr>
+          <w:p>
+            <w:pPr>
+              <w:pStyle w:val="Ttulo1"/>
+              <w:rPr>
+                <w:b w:val="0"/>
+                <w:sz w:val="22"/>
+                <w:szCs w:val="22"/>
+              </w:rPr>
+            </w:pPr>
+            <w:r>
+              <w:rPr>
+                <w:b w:val="0"/>
+                <w:sz w:val="22"/>
+                <w:szCs w:val="22"/>
+              </w:rPr>
+              <w:t>1</w:t>
+            </w:r>
+          </w:p>
+        </w:tc>
+        <w:tc>
+          <w:tcPr>
+            <w:tcW w:w="1059" w:type="dxa"/>
+          </w:tcPr>
+          <w:p>
+            <w:pPr>
+              <w:pStyle w:val="Ttulo1"/>
+              <w:rPr>
+                <w:b w:val="0"/>
+                <w:sz w:val="22"/>
+                <w:szCs w:val="22"/>
+              </w:rPr>
+            </w:pPr>
+            <w:r>
+              <w:rPr>
+                <w:b w:val="0"/>
+                <w:sz w:val="22"/>
+                <w:szCs w:val="22"/>
+              </w:rPr>
+              <w:t>1</w:t>
+            </w:r>
+          </w:p>
+        </w:tc>
+        <w:tc>
+          <w:tcPr>
+            <w:tcW w:w="2244" w:type="dxa"/>
+          </w:tcPr>
+          <w:p>
+            <w:pPr>
+              <w:pStyle w:val="Ttulo1"/>
+              <w:rPr>
+                <w:b w:val="0"/>
+                <w:sz w:val="22"/>
+                <w:szCs w:val="22"/>
+              </w:rPr>
+            </w:pPr>
+            <w:r>
+              <w:rPr>
+                <w:b w:val="0"/>
+                <w:sz w:val="22"/>
+                <w:szCs w:val="22"/>
+              </w:rPr>
+              <w:t>Agregaba elementos duplicados, se soluciona.</w:t>
+            </w:r>
           </w:p>
         </w:tc>
       </w:tr>
@@ -4037,6 +4256,38 @@
                 <w:szCs w:val="22"/>
               </w:rPr>
             </w:pPr>
+            <w:r>
+              <w:rPr>
+                <w:rFonts w:eastAsia="Times New Roman" w:cs="Times New Roman"/>
+                <w:b w:val="0"/>
+                <w:color w:val="auto"/>
+                <w:sz w:val="22"/>
+                <w:szCs w:val="22"/>
+              </w:rPr>
+              <w:t xml:space="preserve">TDA </w:t>
+            </w:r>
+            <w:proofErr w:type="spellStart"/>
+            <w:r>
+              <w:rPr>
+                <w:rFonts w:eastAsia="Times New Roman" w:cs="Times New Roman"/>
+                <w:b w:val="0"/>
+                <w:color w:val="auto"/>
+                <w:sz w:val="22"/>
+                <w:szCs w:val="22"/>
+              </w:rPr>
+              <w:t>chatbot</w:t>
+            </w:r>
+            <w:proofErr w:type="spellEnd"/>
+            <w:r>
+              <w:rPr>
+                <w:rFonts w:eastAsia="Times New Roman" w:cs="Times New Roman"/>
+                <w:b w:val="0"/>
+                <w:color w:val="auto"/>
+                <w:sz w:val="22"/>
+                <w:szCs w:val="22"/>
+              </w:rPr>
+              <w:t xml:space="preserve"> - modificador</w:t>
+            </w:r>
           </w:p>
         </w:tc>
         <w:tc>
@@ -4053,56 +4304,64 @@
                 <w:szCs w:val="22"/>
               </w:rPr>
             </w:pPr>
-          </w:p>
-        </w:tc>
-        <w:tc>
-          <w:tcPr>
-            <w:tcW w:w="1677" w:type="dxa"/>
-          </w:tcPr>
-          <w:p>
-            <w:pPr>
-              <w:pStyle w:val="Ttulo1"/>
-              <w:rPr>
-                <w:b w:val="0"/>
-                <w:sz w:val="22"/>
-                <w:szCs w:val="22"/>
-              </w:rPr>
-            </w:pPr>
-          </w:p>
-        </w:tc>
-        <w:tc>
-          <w:tcPr>
-            <w:tcW w:w="733" w:type="dxa"/>
-          </w:tcPr>
-          <w:p>
-            <w:pPr>
-              <w:pStyle w:val="Ttulo1"/>
-              <w:rPr>
-                <w:b w:val="0"/>
-                <w:sz w:val="22"/>
-                <w:szCs w:val="22"/>
-              </w:rPr>
-            </w:pPr>
-          </w:p>
-        </w:tc>
-        <w:tc>
-          <w:tcPr>
-            <w:tcW w:w="992" w:type="dxa"/>
-          </w:tcPr>
-          <w:p>
-            <w:pPr>
-              <w:pStyle w:val="Ttulo1"/>
-              <w:rPr>
-                <w:b w:val="0"/>
-                <w:sz w:val="22"/>
-                <w:szCs w:val="22"/>
-              </w:rPr>
-            </w:pPr>
-          </w:p>
-        </w:tc>
-        <w:tc>
-          <w:tcPr>
-            <w:tcW w:w="1981" w:type="dxa"/>
+            <w:r>
+              <w:rPr>
+                <w:b w:val="0"/>
+                <w:sz w:val="22"/>
+                <w:szCs w:val="22"/>
+              </w:rPr>
+              <w:t>1</w:t>
+            </w:r>
+          </w:p>
+        </w:tc>
+        <w:tc>
+          <w:tcPr>
+            <w:tcW w:w="1134" w:type="dxa"/>
+          </w:tcPr>
+          <w:p>
+            <w:pPr>
+              <w:pStyle w:val="Ttulo1"/>
+              <w:rPr>
+                <w:b w:val="0"/>
+                <w:sz w:val="22"/>
+                <w:szCs w:val="22"/>
+              </w:rPr>
+            </w:pPr>
+          </w:p>
+        </w:tc>
+        <w:tc>
+          <w:tcPr>
+            <w:tcW w:w="808" w:type="dxa"/>
+          </w:tcPr>
+          <w:p>
+            <w:pPr>
+              <w:pStyle w:val="Ttulo1"/>
+              <w:rPr>
+                <w:b w:val="0"/>
+                <w:sz w:val="22"/>
+                <w:szCs w:val="22"/>
+              </w:rPr>
+            </w:pPr>
+          </w:p>
+        </w:tc>
+        <w:tc>
+          <w:tcPr>
+            <w:tcW w:w="1059" w:type="dxa"/>
+          </w:tcPr>
+          <w:p>
+            <w:pPr>
+              <w:pStyle w:val="Ttulo1"/>
+              <w:rPr>
+                <w:b w:val="0"/>
+                <w:sz w:val="22"/>
+                <w:szCs w:val="22"/>
+              </w:rPr>
+            </w:pPr>
+          </w:p>
+        </w:tc>
+        <w:tc>
+          <w:tcPr>
+            <w:tcW w:w="2244" w:type="dxa"/>
           </w:tcPr>
           <w:p>
             <w:pPr>
@@ -4156,6 +4415,38 @@
                 <w:szCs w:val="22"/>
               </w:rPr>
             </w:pPr>
+            <w:r>
+              <w:rPr>
+                <w:rFonts w:eastAsia="Times New Roman" w:cs="Times New Roman"/>
+                <w:b w:val="0"/>
+                <w:color w:val="auto"/>
+                <w:sz w:val="22"/>
+                <w:szCs w:val="22"/>
+              </w:rPr>
+              <w:t xml:space="preserve">TDA </w:t>
+            </w:r>
+            <w:proofErr w:type="spellStart"/>
+            <w:r>
+              <w:rPr>
+                <w:rFonts w:eastAsia="Times New Roman" w:cs="Times New Roman"/>
+                <w:b w:val="0"/>
+                <w:color w:val="auto"/>
+                <w:sz w:val="22"/>
+                <w:szCs w:val="22"/>
+              </w:rPr>
+              <w:t>system</w:t>
+            </w:r>
+            <w:proofErr w:type="spellEnd"/>
+            <w:r>
+              <w:rPr>
+                <w:rFonts w:eastAsia="Times New Roman" w:cs="Times New Roman"/>
+                <w:b w:val="0"/>
+                <w:color w:val="auto"/>
+                <w:sz w:val="22"/>
+                <w:szCs w:val="22"/>
+              </w:rPr>
+              <w:t xml:space="preserve"> - constructor</w:t>
+            </w:r>
           </w:p>
         </w:tc>
         <w:tc>
@@ -4172,56 +4463,64 @@
                 <w:szCs w:val="22"/>
               </w:rPr>
             </w:pPr>
-          </w:p>
-        </w:tc>
-        <w:tc>
-          <w:tcPr>
-            <w:tcW w:w="1677" w:type="dxa"/>
-          </w:tcPr>
-          <w:p>
-            <w:pPr>
-              <w:pStyle w:val="Ttulo1"/>
-              <w:rPr>
-                <w:b w:val="0"/>
-                <w:sz w:val="22"/>
-                <w:szCs w:val="22"/>
-              </w:rPr>
-            </w:pPr>
-          </w:p>
-        </w:tc>
-        <w:tc>
-          <w:tcPr>
-            <w:tcW w:w="733" w:type="dxa"/>
-          </w:tcPr>
-          <w:p>
-            <w:pPr>
-              <w:pStyle w:val="Ttulo1"/>
-              <w:rPr>
-                <w:b w:val="0"/>
-                <w:sz w:val="22"/>
-                <w:szCs w:val="22"/>
-              </w:rPr>
-            </w:pPr>
-          </w:p>
-        </w:tc>
-        <w:tc>
-          <w:tcPr>
-            <w:tcW w:w="992" w:type="dxa"/>
-          </w:tcPr>
-          <w:p>
-            <w:pPr>
-              <w:pStyle w:val="Ttulo1"/>
-              <w:rPr>
-                <w:b w:val="0"/>
-                <w:sz w:val="22"/>
-                <w:szCs w:val="22"/>
-              </w:rPr>
-            </w:pPr>
-          </w:p>
-        </w:tc>
-        <w:tc>
-          <w:tcPr>
-            <w:tcW w:w="1981" w:type="dxa"/>
+            <w:r>
+              <w:rPr>
+                <w:b w:val="0"/>
+                <w:sz w:val="22"/>
+                <w:szCs w:val="22"/>
+              </w:rPr>
+              <w:t>1</w:t>
+            </w:r>
+          </w:p>
+        </w:tc>
+        <w:tc>
+          <w:tcPr>
+            <w:tcW w:w="1134" w:type="dxa"/>
+          </w:tcPr>
+          <w:p>
+            <w:pPr>
+              <w:pStyle w:val="Ttulo1"/>
+              <w:rPr>
+                <w:b w:val="0"/>
+                <w:sz w:val="22"/>
+                <w:szCs w:val="22"/>
+              </w:rPr>
+            </w:pPr>
+          </w:p>
+        </w:tc>
+        <w:tc>
+          <w:tcPr>
+            <w:tcW w:w="808" w:type="dxa"/>
+          </w:tcPr>
+          <w:p>
+            <w:pPr>
+              <w:pStyle w:val="Ttulo1"/>
+              <w:rPr>
+                <w:b w:val="0"/>
+                <w:sz w:val="22"/>
+                <w:szCs w:val="22"/>
+              </w:rPr>
+            </w:pPr>
+          </w:p>
+        </w:tc>
+        <w:tc>
+          <w:tcPr>
+            <w:tcW w:w="1059" w:type="dxa"/>
+          </w:tcPr>
+          <w:p>
+            <w:pPr>
+              <w:pStyle w:val="Ttulo1"/>
+              <w:rPr>
+                <w:b w:val="0"/>
+                <w:sz w:val="22"/>
+                <w:szCs w:val="22"/>
+              </w:rPr>
+            </w:pPr>
+          </w:p>
+        </w:tc>
+        <w:tc>
+          <w:tcPr>
+            <w:tcW w:w="2244" w:type="dxa"/>
           </w:tcPr>
           <w:p>
             <w:pPr>
@@ -4295,52 +4594,52 @@
         </w:tc>
         <w:tc>
           <w:tcPr>
-            <w:tcW w:w="1677" w:type="dxa"/>
-          </w:tcPr>
-          <w:p>
-            <w:pPr>
-              <w:pStyle w:val="Ttulo1"/>
-              <w:rPr>
-                <w:b w:val="0"/>
-                <w:sz w:val="22"/>
-                <w:szCs w:val="22"/>
-              </w:rPr>
-            </w:pPr>
-          </w:p>
-        </w:tc>
-        <w:tc>
-          <w:tcPr>
-            <w:tcW w:w="733" w:type="dxa"/>
-          </w:tcPr>
-          <w:p>
-            <w:pPr>
-              <w:pStyle w:val="Ttulo1"/>
-              <w:rPr>
-                <w:b w:val="0"/>
-                <w:sz w:val="22"/>
-                <w:szCs w:val="22"/>
-              </w:rPr>
-            </w:pPr>
-          </w:p>
-        </w:tc>
-        <w:tc>
-          <w:tcPr>
-            <w:tcW w:w="992" w:type="dxa"/>
-          </w:tcPr>
-          <w:p>
-            <w:pPr>
-              <w:pStyle w:val="Ttulo1"/>
-              <w:rPr>
-                <w:b w:val="0"/>
-                <w:sz w:val="22"/>
-                <w:szCs w:val="22"/>
-              </w:rPr>
-            </w:pPr>
-          </w:p>
-        </w:tc>
-        <w:tc>
-          <w:tcPr>
-            <w:tcW w:w="1981" w:type="dxa"/>
+            <w:tcW w:w="1134" w:type="dxa"/>
+          </w:tcPr>
+          <w:p>
+            <w:pPr>
+              <w:pStyle w:val="Ttulo1"/>
+              <w:rPr>
+                <w:b w:val="0"/>
+                <w:sz w:val="22"/>
+                <w:szCs w:val="22"/>
+              </w:rPr>
+            </w:pPr>
+          </w:p>
+        </w:tc>
+        <w:tc>
+          <w:tcPr>
+            <w:tcW w:w="808" w:type="dxa"/>
+          </w:tcPr>
+          <w:p>
+            <w:pPr>
+              <w:pStyle w:val="Ttulo1"/>
+              <w:rPr>
+                <w:b w:val="0"/>
+                <w:sz w:val="22"/>
+                <w:szCs w:val="22"/>
+              </w:rPr>
+            </w:pPr>
+          </w:p>
+        </w:tc>
+        <w:tc>
+          <w:tcPr>
+            <w:tcW w:w="1059" w:type="dxa"/>
+          </w:tcPr>
+          <w:p>
+            <w:pPr>
+              <w:pStyle w:val="Ttulo1"/>
+              <w:rPr>
+                <w:b w:val="0"/>
+                <w:sz w:val="22"/>
+                <w:szCs w:val="22"/>
+              </w:rPr>
+            </w:pPr>
+          </w:p>
+        </w:tc>
+        <w:tc>
+          <w:tcPr>
+            <w:tcW w:w="2244" w:type="dxa"/>
           </w:tcPr>
           <w:p>
             <w:pPr>
@@ -4414,52 +4713,52 @@
         </w:tc>
         <w:tc>
           <w:tcPr>
-            <w:tcW w:w="1677" w:type="dxa"/>
-          </w:tcPr>
-          <w:p>
-            <w:pPr>
-              <w:pStyle w:val="Ttulo1"/>
-              <w:rPr>
-                <w:b w:val="0"/>
-                <w:sz w:val="22"/>
-                <w:szCs w:val="22"/>
-              </w:rPr>
-            </w:pPr>
-          </w:p>
-        </w:tc>
-        <w:tc>
-          <w:tcPr>
-            <w:tcW w:w="733" w:type="dxa"/>
-          </w:tcPr>
-          <w:p>
-            <w:pPr>
-              <w:pStyle w:val="Ttulo1"/>
-              <w:rPr>
-                <w:b w:val="0"/>
-                <w:sz w:val="22"/>
-                <w:szCs w:val="22"/>
-              </w:rPr>
-            </w:pPr>
-          </w:p>
-        </w:tc>
-        <w:tc>
-          <w:tcPr>
-            <w:tcW w:w="992" w:type="dxa"/>
-          </w:tcPr>
-          <w:p>
-            <w:pPr>
-              <w:pStyle w:val="Ttulo1"/>
-              <w:rPr>
-                <w:b w:val="0"/>
-                <w:sz w:val="22"/>
-                <w:szCs w:val="22"/>
-              </w:rPr>
-            </w:pPr>
-          </w:p>
-        </w:tc>
-        <w:tc>
-          <w:tcPr>
-            <w:tcW w:w="1981" w:type="dxa"/>
+            <w:tcW w:w="1134" w:type="dxa"/>
+          </w:tcPr>
+          <w:p>
+            <w:pPr>
+              <w:pStyle w:val="Ttulo1"/>
+              <w:rPr>
+                <w:b w:val="0"/>
+                <w:sz w:val="22"/>
+                <w:szCs w:val="22"/>
+              </w:rPr>
+            </w:pPr>
+          </w:p>
+        </w:tc>
+        <w:tc>
+          <w:tcPr>
+            <w:tcW w:w="808" w:type="dxa"/>
+          </w:tcPr>
+          <w:p>
+            <w:pPr>
+              <w:pStyle w:val="Ttulo1"/>
+              <w:rPr>
+                <w:b w:val="0"/>
+                <w:sz w:val="22"/>
+                <w:szCs w:val="22"/>
+              </w:rPr>
+            </w:pPr>
+          </w:p>
+        </w:tc>
+        <w:tc>
+          <w:tcPr>
+            <w:tcW w:w="1059" w:type="dxa"/>
+          </w:tcPr>
+          <w:p>
+            <w:pPr>
+              <w:pStyle w:val="Ttulo1"/>
+              <w:rPr>
+                <w:b w:val="0"/>
+                <w:sz w:val="22"/>
+                <w:szCs w:val="22"/>
+              </w:rPr>
+            </w:pPr>
+          </w:p>
+        </w:tc>
+        <w:tc>
+          <w:tcPr>
+            <w:tcW w:w="2244" w:type="dxa"/>
           </w:tcPr>
           <w:p>
             <w:pPr>
@@ -4533,52 +4832,52 @@
         </w:tc>
         <w:tc>
           <w:tcPr>
-            <w:tcW w:w="1677" w:type="dxa"/>
-          </w:tcPr>
-          <w:p>
-            <w:pPr>
-              <w:pStyle w:val="Ttulo1"/>
-              <w:rPr>
-                <w:b w:val="0"/>
-                <w:sz w:val="22"/>
-                <w:szCs w:val="22"/>
-              </w:rPr>
-            </w:pPr>
-          </w:p>
-        </w:tc>
-        <w:tc>
-          <w:tcPr>
-            <w:tcW w:w="733" w:type="dxa"/>
-          </w:tcPr>
-          <w:p>
-            <w:pPr>
-              <w:pStyle w:val="Ttulo1"/>
-              <w:rPr>
-                <w:b w:val="0"/>
-                <w:sz w:val="22"/>
-                <w:szCs w:val="22"/>
-              </w:rPr>
-            </w:pPr>
-          </w:p>
-        </w:tc>
-        <w:tc>
-          <w:tcPr>
-            <w:tcW w:w="992" w:type="dxa"/>
-          </w:tcPr>
-          <w:p>
-            <w:pPr>
-              <w:pStyle w:val="Ttulo1"/>
-              <w:rPr>
-                <w:b w:val="0"/>
-                <w:sz w:val="22"/>
-                <w:szCs w:val="22"/>
-              </w:rPr>
-            </w:pPr>
-          </w:p>
-        </w:tc>
-        <w:tc>
-          <w:tcPr>
-            <w:tcW w:w="1981" w:type="dxa"/>
+            <w:tcW w:w="1134" w:type="dxa"/>
+          </w:tcPr>
+          <w:p>
+            <w:pPr>
+              <w:pStyle w:val="Ttulo1"/>
+              <w:rPr>
+                <w:b w:val="0"/>
+                <w:sz w:val="22"/>
+                <w:szCs w:val="22"/>
+              </w:rPr>
+            </w:pPr>
+          </w:p>
+        </w:tc>
+        <w:tc>
+          <w:tcPr>
+            <w:tcW w:w="808" w:type="dxa"/>
+          </w:tcPr>
+          <w:p>
+            <w:pPr>
+              <w:pStyle w:val="Ttulo1"/>
+              <w:rPr>
+                <w:b w:val="0"/>
+                <w:sz w:val="22"/>
+                <w:szCs w:val="22"/>
+              </w:rPr>
+            </w:pPr>
+          </w:p>
+        </w:tc>
+        <w:tc>
+          <w:tcPr>
+            <w:tcW w:w="1059" w:type="dxa"/>
+          </w:tcPr>
+          <w:p>
+            <w:pPr>
+              <w:pStyle w:val="Ttulo1"/>
+              <w:rPr>
+                <w:b w:val="0"/>
+                <w:sz w:val="22"/>
+                <w:szCs w:val="22"/>
+              </w:rPr>
+            </w:pPr>
+          </w:p>
+        </w:tc>
+        <w:tc>
+          <w:tcPr>
+            <w:tcW w:w="2244" w:type="dxa"/>
           </w:tcPr>
           <w:p>
             <w:pPr>
@@ -4652,52 +4951,52 @@
         </w:tc>
         <w:tc>
           <w:tcPr>
-            <w:tcW w:w="1677" w:type="dxa"/>
-          </w:tcPr>
-          <w:p>
-            <w:pPr>
-              <w:pStyle w:val="Ttulo1"/>
-              <w:rPr>
-                <w:b w:val="0"/>
-                <w:sz w:val="22"/>
-                <w:szCs w:val="22"/>
-              </w:rPr>
-            </w:pPr>
-          </w:p>
-        </w:tc>
-        <w:tc>
-          <w:tcPr>
-            <w:tcW w:w="733" w:type="dxa"/>
-          </w:tcPr>
-          <w:p>
-            <w:pPr>
-              <w:pStyle w:val="Ttulo1"/>
-              <w:rPr>
-                <w:b w:val="0"/>
-                <w:sz w:val="22"/>
-                <w:szCs w:val="22"/>
-              </w:rPr>
-            </w:pPr>
-          </w:p>
-        </w:tc>
-        <w:tc>
-          <w:tcPr>
-            <w:tcW w:w="992" w:type="dxa"/>
-          </w:tcPr>
-          <w:p>
-            <w:pPr>
-              <w:pStyle w:val="Ttulo1"/>
-              <w:rPr>
-                <w:b w:val="0"/>
-                <w:sz w:val="22"/>
-                <w:szCs w:val="22"/>
-              </w:rPr>
-            </w:pPr>
-          </w:p>
-        </w:tc>
-        <w:tc>
-          <w:tcPr>
-            <w:tcW w:w="1981" w:type="dxa"/>
+            <w:tcW w:w="1134" w:type="dxa"/>
+          </w:tcPr>
+          <w:p>
+            <w:pPr>
+              <w:pStyle w:val="Ttulo1"/>
+              <w:rPr>
+                <w:b w:val="0"/>
+                <w:sz w:val="22"/>
+                <w:szCs w:val="22"/>
+              </w:rPr>
+            </w:pPr>
+          </w:p>
+        </w:tc>
+        <w:tc>
+          <w:tcPr>
+            <w:tcW w:w="808" w:type="dxa"/>
+          </w:tcPr>
+          <w:p>
+            <w:pPr>
+              <w:pStyle w:val="Ttulo1"/>
+              <w:rPr>
+                <w:b w:val="0"/>
+                <w:sz w:val="22"/>
+                <w:szCs w:val="22"/>
+              </w:rPr>
+            </w:pPr>
+          </w:p>
+        </w:tc>
+        <w:tc>
+          <w:tcPr>
+            <w:tcW w:w="1059" w:type="dxa"/>
+          </w:tcPr>
+          <w:p>
+            <w:pPr>
+              <w:pStyle w:val="Ttulo1"/>
+              <w:rPr>
+                <w:b w:val="0"/>
+                <w:sz w:val="22"/>
+                <w:szCs w:val="22"/>
+              </w:rPr>
+            </w:pPr>
+          </w:p>
+        </w:tc>
+        <w:tc>
+          <w:tcPr>
+            <w:tcW w:w="2244" w:type="dxa"/>
           </w:tcPr>
           <w:p>
             <w:pPr>
@@ -4771,52 +5070,52 @@
         </w:tc>
         <w:tc>
           <w:tcPr>
-            <w:tcW w:w="1677" w:type="dxa"/>
-          </w:tcPr>
-          <w:p>
-            <w:pPr>
-              <w:pStyle w:val="Ttulo1"/>
-              <w:rPr>
-                <w:b w:val="0"/>
-                <w:sz w:val="22"/>
-                <w:szCs w:val="22"/>
-              </w:rPr>
-            </w:pPr>
-          </w:p>
-        </w:tc>
-        <w:tc>
-          <w:tcPr>
-            <w:tcW w:w="733" w:type="dxa"/>
-          </w:tcPr>
-          <w:p>
-            <w:pPr>
-              <w:pStyle w:val="Ttulo1"/>
-              <w:rPr>
-                <w:b w:val="0"/>
-                <w:sz w:val="22"/>
-                <w:szCs w:val="22"/>
-              </w:rPr>
-            </w:pPr>
-          </w:p>
-        </w:tc>
-        <w:tc>
-          <w:tcPr>
-            <w:tcW w:w="992" w:type="dxa"/>
-          </w:tcPr>
-          <w:p>
-            <w:pPr>
-              <w:pStyle w:val="Ttulo1"/>
-              <w:rPr>
-                <w:b w:val="0"/>
-                <w:sz w:val="22"/>
-                <w:szCs w:val="22"/>
-              </w:rPr>
-            </w:pPr>
-          </w:p>
-        </w:tc>
-        <w:tc>
-          <w:tcPr>
-            <w:tcW w:w="1981" w:type="dxa"/>
+            <w:tcW w:w="1134" w:type="dxa"/>
+          </w:tcPr>
+          <w:p>
+            <w:pPr>
+              <w:pStyle w:val="Ttulo1"/>
+              <w:rPr>
+                <w:b w:val="0"/>
+                <w:sz w:val="22"/>
+                <w:szCs w:val="22"/>
+              </w:rPr>
+            </w:pPr>
+          </w:p>
+        </w:tc>
+        <w:tc>
+          <w:tcPr>
+            <w:tcW w:w="808" w:type="dxa"/>
+          </w:tcPr>
+          <w:p>
+            <w:pPr>
+              <w:pStyle w:val="Ttulo1"/>
+              <w:rPr>
+                <w:b w:val="0"/>
+                <w:sz w:val="22"/>
+                <w:szCs w:val="22"/>
+              </w:rPr>
+            </w:pPr>
+          </w:p>
+        </w:tc>
+        <w:tc>
+          <w:tcPr>
+            <w:tcW w:w="1059" w:type="dxa"/>
+          </w:tcPr>
+          <w:p>
+            <w:pPr>
+              <w:pStyle w:val="Ttulo1"/>
+              <w:rPr>
+                <w:b w:val="0"/>
+                <w:sz w:val="22"/>
+                <w:szCs w:val="22"/>
+              </w:rPr>
+            </w:pPr>
+          </w:p>
+        </w:tc>
+        <w:tc>
+          <w:tcPr>
+            <w:tcW w:w="2244" w:type="dxa"/>
           </w:tcPr>
           <w:p>
             <w:pPr>
@@ -4890,52 +5189,52 @@
         </w:tc>
         <w:tc>
           <w:tcPr>
-            <w:tcW w:w="1677" w:type="dxa"/>
-          </w:tcPr>
-          <w:p>
-            <w:pPr>
-              <w:pStyle w:val="Ttulo1"/>
-              <w:rPr>
-                <w:b w:val="0"/>
-                <w:sz w:val="22"/>
-                <w:szCs w:val="22"/>
-              </w:rPr>
-            </w:pPr>
-          </w:p>
-        </w:tc>
-        <w:tc>
-          <w:tcPr>
-            <w:tcW w:w="733" w:type="dxa"/>
-          </w:tcPr>
-          <w:p>
-            <w:pPr>
-              <w:pStyle w:val="Ttulo1"/>
-              <w:rPr>
-                <w:b w:val="0"/>
-                <w:sz w:val="22"/>
-                <w:szCs w:val="22"/>
-              </w:rPr>
-            </w:pPr>
-          </w:p>
-        </w:tc>
-        <w:tc>
-          <w:tcPr>
-            <w:tcW w:w="992" w:type="dxa"/>
-          </w:tcPr>
-          <w:p>
-            <w:pPr>
-              <w:pStyle w:val="Ttulo1"/>
-              <w:rPr>
-                <w:b w:val="0"/>
-                <w:sz w:val="22"/>
-                <w:szCs w:val="22"/>
-              </w:rPr>
-            </w:pPr>
-          </w:p>
-        </w:tc>
-        <w:tc>
-          <w:tcPr>
-            <w:tcW w:w="1981" w:type="dxa"/>
+            <w:tcW w:w="1134" w:type="dxa"/>
+          </w:tcPr>
+          <w:p>
+            <w:pPr>
+              <w:pStyle w:val="Ttulo1"/>
+              <w:rPr>
+                <w:b w:val="0"/>
+                <w:sz w:val="22"/>
+                <w:szCs w:val="22"/>
+              </w:rPr>
+            </w:pPr>
+          </w:p>
+        </w:tc>
+        <w:tc>
+          <w:tcPr>
+            <w:tcW w:w="808" w:type="dxa"/>
+          </w:tcPr>
+          <w:p>
+            <w:pPr>
+              <w:pStyle w:val="Ttulo1"/>
+              <w:rPr>
+                <w:b w:val="0"/>
+                <w:sz w:val="22"/>
+                <w:szCs w:val="22"/>
+              </w:rPr>
+            </w:pPr>
+          </w:p>
+        </w:tc>
+        <w:tc>
+          <w:tcPr>
+            <w:tcW w:w="1059" w:type="dxa"/>
+          </w:tcPr>
+          <w:p>
+            <w:pPr>
+              <w:pStyle w:val="Ttulo1"/>
+              <w:rPr>
+                <w:b w:val="0"/>
+                <w:sz w:val="22"/>
+                <w:szCs w:val="22"/>
+              </w:rPr>
+            </w:pPr>
+          </w:p>
+        </w:tc>
+        <w:tc>
+          <w:tcPr>
+            <w:tcW w:w="2244" w:type="dxa"/>
           </w:tcPr>
           <w:p>
             <w:pPr>
@@ -5009,52 +5308,52 @@
         </w:tc>
         <w:tc>
           <w:tcPr>
-            <w:tcW w:w="1677" w:type="dxa"/>
-          </w:tcPr>
-          <w:p>
-            <w:pPr>
-              <w:pStyle w:val="Ttulo1"/>
-              <w:rPr>
-                <w:b w:val="0"/>
-                <w:sz w:val="22"/>
-                <w:szCs w:val="22"/>
-              </w:rPr>
-            </w:pPr>
-          </w:p>
-        </w:tc>
-        <w:tc>
-          <w:tcPr>
-            <w:tcW w:w="733" w:type="dxa"/>
-          </w:tcPr>
-          <w:p>
-            <w:pPr>
-              <w:pStyle w:val="Ttulo1"/>
-              <w:rPr>
-                <w:b w:val="0"/>
-                <w:sz w:val="22"/>
-                <w:szCs w:val="22"/>
-              </w:rPr>
-            </w:pPr>
-          </w:p>
-        </w:tc>
-        <w:tc>
-          <w:tcPr>
-            <w:tcW w:w="992" w:type="dxa"/>
-          </w:tcPr>
-          <w:p>
-            <w:pPr>
-              <w:pStyle w:val="Ttulo1"/>
-              <w:rPr>
-                <w:b w:val="0"/>
-                <w:sz w:val="22"/>
-                <w:szCs w:val="22"/>
-              </w:rPr>
-            </w:pPr>
-          </w:p>
-        </w:tc>
-        <w:tc>
-          <w:tcPr>
-            <w:tcW w:w="1981" w:type="dxa"/>
+            <w:tcW w:w="1134" w:type="dxa"/>
+          </w:tcPr>
+          <w:p>
+            <w:pPr>
+              <w:pStyle w:val="Ttulo1"/>
+              <w:rPr>
+                <w:b w:val="0"/>
+                <w:sz w:val="22"/>
+                <w:szCs w:val="22"/>
+              </w:rPr>
+            </w:pPr>
+          </w:p>
+        </w:tc>
+        <w:tc>
+          <w:tcPr>
+            <w:tcW w:w="808" w:type="dxa"/>
+          </w:tcPr>
+          <w:p>
+            <w:pPr>
+              <w:pStyle w:val="Ttulo1"/>
+              <w:rPr>
+                <w:b w:val="0"/>
+                <w:sz w:val="22"/>
+                <w:szCs w:val="22"/>
+              </w:rPr>
+            </w:pPr>
+          </w:p>
+        </w:tc>
+        <w:tc>
+          <w:tcPr>
+            <w:tcW w:w="1059" w:type="dxa"/>
+          </w:tcPr>
+          <w:p>
+            <w:pPr>
+              <w:pStyle w:val="Ttulo1"/>
+              <w:rPr>
+                <w:b w:val="0"/>
+                <w:sz w:val="22"/>
+                <w:szCs w:val="22"/>
+              </w:rPr>
+            </w:pPr>
+          </w:p>
+        </w:tc>
+        <w:tc>
+          <w:tcPr>
+            <w:tcW w:w="2244" w:type="dxa"/>
           </w:tcPr>
           <w:p>
             <w:pPr>
@@ -5069,20 +5368,6 @@
         </w:tc>
       </w:tr>
     </w:tbl>
-    <w:p>
-      <w:pPr>
-        <w:pStyle w:val="Ttulo1"/>
-      </w:pPr>
-    </w:p>
-    <w:p>
-      <w:pPr>
-        <w:spacing w:line="360" w:lineRule="auto"/>
-        <w:jc w:val="both"/>
-        <w:rPr>
-          <w:rFonts w:ascii="Arial Narrow" w:hAnsi="Arial Narrow"/>
-        </w:rPr>
-      </w:pPr>
-    </w:p>
     <w:p>
       <w:pPr>
         <w:spacing w:line="360" w:lineRule="auto"/>
@@ -5193,13 +5478,6 @@
     </w:p>
     <w:p>
       <w:pPr>
-        <w:pStyle w:val="Ttulo1"/>
-      </w:pPr>
-      <w:bookmarkStart w:id="14" w:name="_Toc134312251"/>
-      <w:bookmarkStart w:id="15" w:name="_Toc134312322"/>
-    </w:p>
-    <w:p>
-      <w:pPr>
         <w:rPr>
           <w:rFonts w:ascii="Arial Narrow" w:eastAsiaTheme="majorEastAsia" w:hAnsi="Arial Narrow" w:cstheme="majorBidi"/>
           <w:b/>
@@ -5208,6 +5486,8 @@
           <w:szCs w:val="32"/>
         </w:rPr>
       </w:pPr>
+      <w:bookmarkStart w:id="14" w:name="_Toc134312251"/>
+      <w:bookmarkStart w:id="15" w:name="_Toc134312322"/>
       <w:r>
         <w:br w:type="page"/>
       </w:r>
@@ -5248,11 +5528,6 @@
       </w:pPr>
       <w:bookmarkStart w:id="16" w:name="_Toc134312252"/>
       <w:bookmarkStart w:id="17" w:name="_Toc134312323"/>
-    </w:p>
-    <w:p>
-      <w:pPr>
-        <w:pStyle w:val="Ttulo1"/>
-      </w:pPr>
       <w:r>
         <w:t>Referencias</w:t>
       </w:r>

</xml_diff>

<commit_message>
Avance Informe seccion Analisis y descripcion del problema
</commit_message>
<xml_diff>
--- a/Informe_13452929_Bustamante.docx
+++ b/Informe_13452929_Bustamante.docx
@@ -761,6 +761,14 @@
           <w:w w:val="105"/>
           <w:sz w:val="28"/>
         </w:rPr>
+        <w:t xml:space="preserve">14 de </w:t>
+      </w:r>
+      <w:r>
+        <w:rPr>
+          <w:rFonts w:ascii="Arial Narrow" w:hAnsi="Arial Narrow"/>
+          <w:w w:val="105"/>
+          <w:sz w:val="28"/>
+        </w:rPr>
         <w:t>noviembre</w:t>
       </w:r>
       <w:r>
@@ -2367,13 +2375,7 @@
         <w:rPr>
           <w:rFonts w:ascii="Arial Narrow" w:hAnsi="Arial Narrow"/>
         </w:rPr>
-        <w:t>, con</w:t>
-      </w:r>
-      <w:r>
-        <w:rPr>
-          <w:rFonts w:ascii="Arial Narrow" w:hAnsi="Arial Narrow"/>
-        </w:rPr>
-        <w:t xml:space="preserve"> su editor virtual, (https://swish.swi-prolog.org/) y a través de la creación de una base de conocimientos que crearemos con predicados, reglas y clausulas, se buscará dar solución a los requerimientos funcionales solicitados, de manera tal, que la solución propuesta permita al usuario aplicar sobre este sistema </w:t>
+        <w:t xml:space="preserve">, con su editor virtual, (https://swish.swi-prolog.org/) y a través de la creación de una base de conocimientos que crearemos con predicados, reglas y clausulas, se buscará dar solución a los requerimientos funcionales solicitados, de manera tal, que la solución propuesta permita al usuario aplicar sobre este sistema </w:t>
       </w:r>
       <w:r>
         <w:rPr>
@@ -2393,13 +2395,7 @@
         <w:rPr>
           <w:rFonts w:ascii="Arial Narrow" w:hAnsi="Arial Narrow"/>
         </w:rPr>
-        <w:t xml:space="preserve"> </w:t>
-      </w:r>
-      <w:r>
-        <w:rPr>
-          <w:rFonts w:ascii="Arial Narrow" w:hAnsi="Arial Narrow"/>
-        </w:rPr>
-        <w:t>acciones como crear</w:t>
+        <w:t xml:space="preserve"> acciones como crear</w:t>
       </w:r>
       <w:r>
         <w:rPr>
@@ -2450,6 +2446,7 @@
       <w:bookmarkEnd w:id="2"/>
       <w:bookmarkEnd w:id="3"/>
     </w:p>
+    <w:p/>
     <w:p/>
     <w:p>
       <w:pPr>
@@ -2851,6 +2848,13 @@
       </w:pPr>
     </w:p>
     <w:p>
+      <w:bookmarkStart w:id="4" w:name="_Toc134312246"/>
+      <w:bookmarkStart w:id="5" w:name="_Toc134312317"/>
+      <w:r>
+        <w:br w:type="page"/>
+      </w:r>
+    </w:p>
+    <w:p>
       <w:pPr>
         <w:rPr>
           <w:rFonts w:ascii="Arial Narrow" w:eastAsiaTheme="majorEastAsia" w:hAnsi="Arial Narrow" w:cstheme="majorBidi"/>
@@ -2860,18 +2864,12 @@
           <w:szCs w:val="32"/>
         </w:rPr>
       </w:pPr>
-      <w:bookmarkStart w:id="4" w:name="_Toc134312246"/>
-      <w:bookmarkStart w:id="5" w:name="_Toc134312317"/>
-      <w:r>
-        <w:br w:type="page"/>
-      </w:r>
     </w:p>
     <w:p>
       <w:pPr>
         <w:pStyle w:val="Ttulo1"/>
       </w:pPr>
       <w:r>
-        <w:lastRenderedPageBreak/>
         <w:t>Descripción del problema</w:t>
       </w:r>
     </w:p>
@@ -2886,6 +2884,103 @@
     </w:p>
     <w:p>
       <w:pPr>
+        <w:spacing w:line="360" w:lineRule="auto"/>
+        <w:jc w:val="both"/>
+        <w:rPr>
+          <w:rFonts w:ascii="Arial Narrow" w:hAnsi="Arial Narrow"/>
+        </w:rPr>
+      </w:pPr>
+      <w:r>
+        <w:rPr>
+          <w:rFonts w:ascii="Arial Narrow" w:hAnsi="Arial Narrow"/>
+        </w:rPr>
+        <w:t xml:space="preserve">En esta simulación, nos enfrentamos al reto de desarrollar </w:t>
+      </w:r>
+      <w:proofErr w:type="spellStart"/>
+      <w:r>
+        <w:rPr>
+          <w:rFonts w:ascii="Arial Narrow" w:hAnsi="Arial Narrow"/>
+        </w:rPr>
+        <w:t>chatbots</w:t>
+      </w:r>
+      <w:proofErr w:type="spellEnd"/>
+      <w:r>
+        <w:rPr>
+          <w:rFonts w:ascii="Arial Narrow" w:hAnsi="Arial Narrow"/>
+        </w:rPr>
+        <w:t xml:space="preserve"> utilizando el lenguaje de programación </w:t>
+      </w:r>
+      <w:proofErr w:type="spellStart"/>
+      <w:r>
+        <w:rPr>
+          <w:rFonts w:ascii="Arial Narrow" w:hAnsi="Arial Narrow"/>
+        </w:rPr>
+        <w:t>Prolog</w:t>
+      </w:r>
+      <w:proofErr w:type="spellEnd"/>
+      <w:r>
+        <w:rPr>
+          <w:rFonts w:ascii="Arial Narrow" w:hAnsi="Arial Narrow"/>
+        </w:rPr>
+        <w:t>, específicamente en la categoría ITR (Interacción a Través del Lenguaje Natural)</w:t>
+      </w:r>
+      <w:r>
+        <w:rPr>
+          <w:rFonts w:ascii="Arial Narrow" w:hAnsi="Arial Narrow"/>
+        </w:rPr>
+        <w:t xml:space="preserve">, </w:t>
+      </w:r>
+      <w:r>
+        <w:rPr>
+          <w:rFonts w:ascii="Arial Narrow" w:hAnsi="Arial Narrow"/>
+        </w:rPr>
+        <w:t>lo que significa que est</w:t>
+      </w:r>
+      <w:r>
+        <w:rPr>
+          <w:rFonts w:ascii="Arial Narrow" w:hAnsi="Arial Narrow"/>
+        </w:rPr>
+        <w:t>ará</w:t>
+      </w:r>
+      <w:r>
+        <w:rPr>
+          <w:rFonts w:ascii="Arial Narrow" w:hAnsi="Arial Narrow"/>
+        </w:rPr>
+        <w:t xml:space="preserve"> diseñado para ofrecer respuestas estructuradas a través de acciones específicas. Las opciones de interacción pueden variar desde el uso de palabras clave con sinónimos hasta una alternativa más simplificada mediante números o letras. Esto permit</w:t>
+      </w:r>
+      <w:r>
+        <w:rPr>
+          <w:rFonts w:ascii="Arial Narrow" w:hAnsi="Arial Narrow"/>
+        </w:rPr>
+        <w:t>irá</w:t>
+      </w:r>
+      <w:r>
+        <w:rPr>
+          <w:rFonts w:ascii="Arial Narrow" w:hAnsi="Arial Narrow"/>
+        </w:rPr>
+        <w:t xml:space="preserve"> a los usuarios seleccionar sus preguntas de una lista predefinida.</w:t>
+      </w:r>
+    </w:p>
+    <w:p>
+      <w:pPr>
+        <w:spacing w:line="360" w:lineRule="auto"/>
+        <w:jc w:val="both"/>
+        <w:rPr>
+          <w:rFonts w:ascii="Arial Narrow" w:hAnsi="Arial Narrow"/>
+        </w:rPr>
+      </w:pPr>
+    </w:p>
+    <w:p>
+      <w:pPr>
+        <w:spacing w:line="360" w:lineRule="auto"/>
+        <w:jc w:val="both"/>
+        <w:rPr>
+          <w:rFonts w:ascii="Arial Narrow" w:hAnsi="Arial Narrow"/>
+        </w:rPr>
+      </w:pPr>
+    </w:p>
+    <w:p>
+      <w:pPr>
         <w:pStyle w:val="Ttulo1"/>
       </w:pPr>
       <w:r>
@@ -2918,17 +3013,104 @@
         <w:rPr>
           <w:rFonts w:ascii="Arial Narrow" w:hAnsi="Arial Narrow"/>
         </w:rPr>
-        <w:t>.</w:t>
-      </w:r>
-    </w:p>
-    <w:p>
-      <w:pPr>
-        <w:spacing w:line="360" w:lineRule="auto"/>
-        <w:jc w:val="both"/>
-        <w:rPr>
-          <w:rFonts w:ascii="Arial Narrow" w:hAnsi="Arial Narrow"/>
-        </w:rPr>
-      </w:pPr>
+        <w:t xml:space="preserve">El problema que se intenta resolver corresponde a la creación de un sistema de </w:t>
+      </w:r>
+      <w:proofErr w:type="spellStart"/>
+      <w:r>
+        <w:rPr>
+          <w:rFonts w:ascii="Arial Narrow" w:hAnsi="Arial Narrow"/>
+        </w:rPr>
+        <w:t>chatbot</w:t>
+      </w:r>
+      <w:proofErr w:type="spellEnd"/>
+      <w:r>
+        <w:rPr>
+          <w:rFonts w:ascii="Arial Narrow" w:hAnsi="Arial Narrow"/>
+        </w:rPr>
+        <w:t xml:space="preserve"> </w:t>
+      </w:r>
+      <w:r>
+        <w:rPr>
+          <w:rFonts w:ascii="Arial Narrow" w:hAnsi="Arial Narrow"/>
+        </w:rPr>
+        <w:t xml:space="preserve">simplificado </w:t>
+      </w:r>
+      <w:r>
+        <w:rPr>
+          <w:rFonts w:ascii="Arial Narrow" w:hAnsi="Arial Narrow"/>
+        </w:rPr>
+        <w:t>de</w:t>
+      </w:r>
+      <w:r>
+        <w:rPr>
+          <w:rFonts w:ascii="Arial Narrow" w:hAnsi="Arial Narrow"/>
+        </w:rPr>
+        <w:t>l tipo</w:t>
+      </w:r>
+      <w:r>
+        <w:rPr>
+          <w:rFonts w:ascii="Arial Narrow" w:hAnsi="Arial Narrow"/>
+        </w:rPr>
+        <w:t xml:space="preserve"> ITR</w:t>
+      </w:r>
+      <w:r>
+        <w:rPr>
+          <w:rFonts w:ascii="Arial Narrow" w:hAnsi="Arial Narrow"/>
+        </w:rPr>
+        <w:t>,</w:t>
+      </w:r>
+      <w:r>
+        <w:rPr>
+          <w:rFonts w:ascii="Arial Narrow" w:hAnsi="Arial Narrow"/>
+        </w:rPr>
+        <w:t xml:space="preserve"> que ofrezca respuestas estructuradas mediante acciones específicas</w:t>
+      </w:r>
+      <w:r>
+        <w:rPr>
+          <w:rFonts w:ascii="Arial Narrow" w:hAnsi="Arial Narrow"/>
+        </w:rPr>
+        <w:t xml:space="preserve">. </w:t>
+      </w:r>
+      <w:r>
+        <w:rPr>
+          <w:rFonts w:ascii="Arial Narrow" w:hAnsi="Arial Narrow"/>
+        </w:rPr>
+        <w:t xml:space="preserve">El desafío radica en implementar reglas y lógica en </w:t>
+      </w:r>
+      <w:proofErr w:type="spellStart"/>
+      <w:r>
+        <w:rPr>
+          <w:rFonts w:ascii="Arial Narrow" w:hAnsi="Arial Narrow"/>
+        </w:rPr>
+        <w:t>Prolog</w:t>
+      </w:r>
+      <w:proofErr w:type="spellEnd"/>
+      <w:r>
+        <w:rPr>
+          <w:rFonts w:ascii="Arial Narrow" w:hAnsi="Arial Narrow"/>
+        </w:rPr>
+        <w:t xml:space="preserve"> que permitan a los </w:t>
+      </w:r>
+      <w:proofErr w:type="spellStart"/>
+      <w:r>
+        <w:rPr>
+          <w:rFonts w:ascii="Arial Narrow" w:hAnsi="Arial Narrow"/>
+        </w:rPr>
+        <w:t>chatbots</w:t>
+      </w:r>
+      <w:proofErr w:type="spellEnd"/>
+      <w:r>
+        <w:rPr>
+          <w:rFonts w:ascii="Arial Narrow" w:hAnsi="Arial Narrow"/>
+        </w:rPr>
+        <w:t xml:space="preserve"> interpretar consultas, responder preguntas y llevar a cabo interacciones básicas. </w:t>
+      </w:r>
+      <w:r>
+        <w:rPr>
+          <w:rFonts w:ascii="Arial Narrow" w:hAnsi="Arial Narrow"/>
+        </w:rPr>
+        <w:t>Esta solución se limitará a una lista de preguntas que se podrá generar a través del mismo sistema.</w:t>
+      </w:r>
     </w:p>
     <w:p>
       <w:pPr>
@@ -3034,6 +3216,7 @@
         </w:rPr>
       </w:pPr>
       <w:r>
+        <w:lastRenderedPageBreak/>
         <w:br w:type="page"/>
       </w:r>
     </w:p>
@@ -4134,15 +4317,7 @@
                 <w:sz w:val="22"/>
                 <w:szCs w:val="22"/>
               </w:rPr>
-              <w:t>2</w:t>
-            </w:r>
-            <w:r>
-              <w:rPr>
-                <w:b w:val="0"/>
-                <w:sz w:val="22"/>
-                <w:szCs w:val="22"/>
-              </w:rPr>
-              <w:t>, un intento de duplicidad</w:t>
+              <w:t>2, un intento de duplicidad</w:t>
             </w:r>
           </w:p>
         </w:tc>

</xml_diff>

<commit_message>
Avance Informe seccion Diseño de la solucion, Referencias, Conclusion al 50% y avance en tabla de Resultado y Evaluacion
</commit_message>
<xml_diff>
--- a/Informe_13452929_Bustamante.docx
+++ b/Informe_13452929_Bustamante.docx
@@ -3153,6 +3153,434 @@
     </w:p>
     <w:p>
       <w:pPr>
+        <w:tabs>
+          <w:tab w:val="left" w:pos="2197"/>
+          <w:tab w:val="left" w:pos="2642"/>
+        </w:tabs>
+        <w:spacing w:line="360" w:lineRule="auto"/>
+        <w:jc w:val="both"/>
+        <w:rPr>
+          <w:rFonts w:ascii="Arial Narrow" w:hAnsi="Arial Narrow"/>
+        </w:rPr>
+      </w:pPr>
+      <w:r>
+        <w:rPr>
+          <w:rFonts w:ascii="Arial Narrow" w:hAnsi="Arial Narrow"/>
+        </w:rPr>
+        <w:t xml:space="preserve">Para </w:t>
+      </w:r>
+      <w:r>
+        <w:rPr>
+          <w:rFonts w:ascii="Arial Narrow" w:hAnsi="Arial Narrow"/>
+        </w:rPr>
+        <w:t xml:space="preserve">abordar </w:t>
+      </w:r>
+      <w:r>
+        <w:rPr>
+          <w:rFonts w:ascii="Arial Narrow" w:hAnsi="Arial Narrow"/>
+        </w:rPr>
+        <w:t xml:space="preserve">el diseño de la solución </w:t>
+      </w:r>
+      <w:r>
+        <w:rPr>
+          <w:rFonts w:ascii="Arial Narrow" w:hAnsi="Arial Narrow"/>
+        </w:rPr>
+        <w:t xml:space="preserve">en </w:t>
+      </w:r>
+      <w:proofErr w:type="spellStart"/>
+      <w:r>
+        <w:rPr>
+          <w:rFonts w:ascii="Arial Narrow" w:hAnsi="Arial Narrow"/>
+        </w:rPr>
+        <w:t>Prolog</w:t>
+      </w:r>
+      <w:proofErr w:type="spellEnd"/>
+      <w:r>
+        <w:rPr>
+          <w:rFonts w:ascii="Arial Narrow" w:hAnsi="Arial Narrow"/>
+        </w:rPr>
+        <w:t xml:space="preserve">, </w:t>
+      </w:r>
+      <w:r>
+        <w:rPr>
+          <w:rFonts w:ascii="Arial Narrow" w:hAnsi="Arial Narrow"/>
+        </w:rPr>
+        <w:t xml:space="preserve">se debe identificar los objetivos del </w:t>
+      </w:r>
+      <w:proofErr w:type="spellStart"/>
+      <w:r>
+        <w:rPr>
+          <w:rFonts w:ascii="Arial Narrow" w:hAnsi="Arial Narrow"/>
+        </w:rPr>
+        <w:t>chatbot</w:t>
+      </w:r>
+      <w:proofErr w:type="spellEnd"/>
+      <w:r>
+        <w:rPr>
+          <w:rFonts w:ascii="Arial Narrow" w:hAnsi="Arial Narrow"/>
+        </w:rPr>
+        <w:t xml:space="preserve">, que tipo de preguntas responderá y </w:t>
+      </w:r>
+      <w:r>
+        <w:rPr>
+          <w:rFonts w:ascii="Arial Narrow" w:hAnsi="Arial Narrow"/>
+        </w:rPr>
+        <w:t>cuáles</w:t>
+      </w:r>
+      <w:r>
+        <w:rPr>
+          <w:rFonts w:ascii="Arial Narrow" w:hAnsi="Arial Narrow"/>
+        </w:rPr>
+        <w:t xml:space="preserve"> son las acciones </w:t>
+      </w:r>
+      <w:r>
+        <w:rPr>
+          <w:rFonts w:ascii="Arial Narrow" w:hAnsi="Arial Narrow"/>
+        </w:rPr>
+        <w:t>específicas</w:t>
+      </w:r>
+      <w:r>
+        <w:rPr>
+          <w:rFonts w:ascii="Arial Narrow" w:hAnsi="Arial Narrow"/>
+        </w:rPr>
+        <w:t xml:space="preserve"> que debe realizar. Dentro de las acciones clave estará:</w:t>
+      </w:r>
+    </w:p>
+    <w:p>
+      <w:pPr>
+        <w:tabs>
+          <w:tab w:val="left" w:pos="2197"/>
+          <w:tab w:val="left" w:pos="2642"/>
+        </w:tabs>
+        <w:spacing w:line="360" w:lineRule="auto"/>
+        <w:jc w:val="both"/>
+        <w:rPr>
+          <w:rFonts w:ascii="Arial Narrow" w:hAnsi="Arial Narrow"/>
+        </w:rPr>
+      </w:pPr>
+    </w:p>
+    <w:p>
+      <w:pPr>
+        <w:pStyle w:val="Prrafodelista"/>
+        <w:numPr>
+          <w:ilvl w:val="0"/>
+          <w:numId w:val="9"/>
+        </w:numPr>
+        <w:tabs>
+          <w:tab w:val="left" w:pos="2197"/>
+          <w:tab w:val="left" w:pos="2642"/>
+        </w:tabs>
+        <w:spacing w:line="360" w:lineRule="auto"/>
+        <w:jc w:val="both"/>
+        <w:rPr>
+          <w:rFonts w:ascii="Arial Narrow" w:hAnsi="Arial Narrow"/>
+        </w:rPr>
+      </w:pPr>
+      <w:r>
+        <w:rPr>
+          <w:rFonts w:ascii="Arial Narrow" w:hAnsi="Arial Narrow"/>
+          <w:b/>
+          <w:bCs/>
+          <w:i/>
+          <w:iCs/>
+        </w:rPr>
+        <w:t>Implementación de Reglas Lógicas</w:t>
+      </w:r>
+      <w:r>
+        <w:rPr>
+          <w:rFonts w:ascii="Arial Narrow" w:hAnsi="Arial Narrow"/>
+        </w:rPr>
+        <w:t xml:space="preserve">: para implementar la lógica del </w:t>
+      </w:r>
+      <w:proofErr w:type="spellStart"/>
+      <w:r>
+        <w:rPr>
+          <w:rFonts w:ascii="Arial Narrow" w:hAnsi="Arial Narrow"/>
+        </w:rPr>
+        <w:t>chatbot</w:t>
+      </w:r>
+      <w:proofErr w:type="spellEnd"/>
+      <w:r>
+        <w:rPr>
+          <w:rFonts w:ascii="Arial Narrow" w:hAnsi="Arial Narrow"/>
+        </w:rPr>
+        <w:t xml:space="preserve">. Se definirán </w:t>
+      </w:r>
+      <w:r>
+        <w:rPr>
+          <w:rFonts w:ascii="Arial Narrow" w:hAnsi="Arial Narrow"/>
+        </w:rPr>
+        <w:t xml:space="preserve">reglas </w:t>
+      </w:r>
+      <w:r>
+        <w:rPr>
+          <w:rFonts w:ascii="Arial Narrow" w:hAnsi="Arial Narrow"/>
+        </w:rPr>
+        <w:t xml:space="preserve">en </w:t>
+      </w:r>
+      <w:proofErr w:type="spellStart"/>
+      <w:r>
+        <w:rPr>
+          <w:rFonts w:ascii="Arial Narrow" w:hAnsi="Arial Narrow"/>
+        </w:rPr>
+        <w:t>Prolog</w:t>
+      </w:r>
+      <w:proofErr w:type="spellEnd"/>
+      <w:r>
+        <w:rPr>
+          <w:rFonts w:ascii="Arial Narrow" w:hAnsi="Arial Narrow"/>
+        </w:rPr>
+        <w:t xml:space="preserve"> que representen el conocimiento y la lógica detrás de las interacciones de los </w:t>
+      </w:r>
+      <w:proofErr w:type="spellStart"/>
+      <w:r>
+        <w:rPr>
+          <w:rFonts w:ascii="Arial Narrow" w:hAnsi="Arial Narrow"/>
+        </w:rPr>
+        <w:t>chatbots</w:t>
+      </w:r>
+      <w:proofErr w:type="spellEnd"/>
+      <w:r>
+        <w:rPr>
+          <w:rFonts w:ascii="Arial Narrow" w:hAnsi="Arial Narrow"/>
+        </w:rPr>
+        <w:t xml:space="preserve">. Estas reglas abordaran </w:t>
+      </w:r>
+      <w:r>
+        <w:rPr>
+          <w:rFonts w:ascii="Arial Narrow" w:hAnsi="Arial Narrow"/>
+        </w:rPr>
+        <w:t>las preguntas y proporcionar</w:t>
+      </w:r>
+      <w:r>
+        <w:rPr>
+          <w:rFonts w:ascii="Arial Narrow" w:hAnsi="Arial Narrow"/>
+        </w:rPr>
+        <w:t>an</w:t>
+      </w:r>
+      <w:r>
+        <w:rPr>
+          <w:rFonts w:ascii="Arial Narrow" w:hAnsi="Arial Narrow"/>
+        </w:rPr>
+        <w:t xml:space="preserve"> </w:t>
+      </w:r>
+      <w:r>
+        <w:rPr>
+          <w:rFonts w:ascii="Arial Narrow" w:hAnsi="Arial Narrow"/>
+        </w:rPr>
+        <w:t xml:space="preserve">las </w:t>
+      </w:r>
+      <w:r>
+        <w:rPr>
+          <w:rFonts w:ascii="Arial Narrow" w:hAnsi="Arial Narrow"/>
+        </w:rPr>
+        <w:t>respuestas adecuadas</w:t>
+      </w:r>
+      <w:r>
+        <w:rPr>
+          <w:rFonts w:ascii="Arial Narrow" w:hAnsi="Arial Narrow"/>
+        </w:rPr>
+        <w:t xml:space="preserve"> en función de la entrada del usuario</w:t>
+      </w:r>
+      <w:r>
+        <w:rPr>
+          <w:rFonts w:ascii="Arial Narrow" w:hAnsi="Arial Narrow"/>
+        </w:rPr>
+        <w:t>.</w:t>
+      </w:r>
+    </w:p>
+    <w:p>
+      <w:pPr>
+        <w:pStyle w:val="Prrafodelista"/>
+        <w:numPr>
+          <w:ilvl w:val="0"/>
+          <w:numId w:val="9"/>
+        </w:numPr>
+        <w:tabs>
+          <w:tab w:val="left" w:pos="2197"/>
+          <w:tab w:val="left" w:pos="2642"/>
+        </w:tabs>
+        <w:spacing w:line="360" w:lineRule="auto"/>
+        <w:jc w:val="both"/>
+        <w:rPr>
+          <w:rFonts w:ascii="Arial Narrow" w:hAnsi="Arial Narrow"/>
+        </w:rPr>
+      </w:pPr>
+      <w:r>
+        <w:rPr>
+          <w:rFonts w:ascii="Arial Narrow" w:hAnsi="Arial Narrow"/>
+          <w:b/>
+          <w:bCs/>
+          <w:i/>
+          <w:iCs/>
+        </w:rPr>
+        <w:t>Manejo de Preguntas y Respuestas</w:t>
+      </w:r>
+      <w:r>
+        <w:rPr>
+          <w:rFonts w:ascii="Arial Narrow" w:hAnsi="Arial Narrow"/>
+        </w:rPr>
+        <w:t xml:space="preserve">: Se deberá desarrollar un mecanismo para que el </w:t>
+      </w:r>
+      <w:proofErr w:type="spellStart"/>
+      <w:r>
+        <w:rPr>
+          <w:rFonts w:ascii="Arial Narrow" w:hAnsi="Arial Narrow"/>
+        </w:rPr>
+        <w:t>chatbot</w:t>
+      </w:r>
+      <w:proofErr w:type="spellEnd"/>
+      <w:r>
+        <w:rPr>
+          <w:rFonts w:ascii="Arial Narrow" w:hAnsi="Arial Narrow"/>
+        </w:rPr>
+        <w:t xml:space="preserve"> </w:t>
+      </w:r>
+      <w:r>
+        <w:rPr>
+          <w:rFonts w:ascii="Arial Narrow" w:hAnsi="Arial Narrow"/>
+        </w:rPr>
+        <w:lastRenderedPageBreak/>
+        <w:t>entienda y procese las preguntas, creando estructuras de datos para mapear preguntas a respuestas o acciones específicas.</w:t>
+      </w:r>
+    </w:p>
+    <w:p>
+      <w:pPr>
+        <w:pStyle w:val="Prrafodelista"/>
+        <w:numPr>
+          <w:ilvl w:val="0"/>
+          <w:numId w:val="9"/>
+        </w:numPr>
+        <w:tabs>
+          <w:tab w:val="left" w:pos="2197"/>
+          <w:tab w:val="left" w:pos="2642"/>
+        </w:tabs>
+        <w:spacing w:line="360" w:lineRule="auto"/>
+        <w:jc w:val="both"/>
+        <w:rPr>
+          <w:rFonts w:ascii="Arial Narrow" w:hAnsi="Arial Narrow"/>
+        </w:rPr>
+      </w:pPr>
+      <w:r>
+        <w:rPr>
+          <w:rFonts w:ascii="Arial Narrow" w:hAnsi="Arial Narrow"/>
+          <w:b/>
+          <w:bCs/>
+          <w:i/>
+          <w:iCs/>
+        </w:rPr>
+        <w:t>Gestión palabras claves</w:t>
+      </w:r>
+      <w:r>
+        <w:rPr>
+          <w:rFonts w:ascii="Arial Narrow" w:hAnsi="Arial Narrow"/>
+        </w:rPr>
+        <w:t xml:space="preserve">: </w:t>
+      </w:r>
+      <w:r>
+        <w:rPr>
+          <w:rFonts w:ascii="Arial Narrow" w:hAnsi="Arial Narrow"/>
+        </w:rPr>
+        <w:t>D</w:t>
+      </w:r>
+      <w:r>
+        <w:rPr>
+          <w:rFonts w:ascii="Arial Narrow" w:hAnsi="Arial Narrow"/>
+        </w:rPr>
+        <w:t>eberá realizar el reconocimiento exacto de palabras claves o números de opciones para realizar operaciones.</w:t>
+      </w:r>
+    </w:p>
+    <w:p>
+      <w:pPr>
+        <w:tabs>
+          <w:tab w:val="left" w:pos="2197"/>
+          <w:tab w:val="left" w:pos="2642"/>
+        </w:tabs>
+        <w:spacing w:line="360" w:lineRule="auto"/>
+        <w:jc w:val="both"/>
+        <w:rPr>
+          <w:rFonts w:ascii="Arial Narrow" w:hAnsi="Arial Narrow"/>
+        </w:rPr>
+      </w:pPr>
+    </w:p>
+    <w:p>
+      <w:pPr>
+        <w:tabs>
+          <w:tab w:val="left" w:pos="2197"/>
+          <w:tab w:val="left" w:pos="2642"/>
+        </w:tabs>
+        <w:spacing w:line="360" w:lineRule="auto"/>
+        <w:jc w:val="both"/>
+        <w:rPr>
+          <w:rFonts w:ascii="Arial Narrow" w:hAnsi="Arial Narrow"/>
+        </w:rPr>
+      </w:pPr>
+      <w:r>
+        <w:rPr>
+          <w:rFonts w:ascii="Arial Narrow" w:hAnsi="Arial Narrow"/>
+        </w:rPr>
+        <w:t>E</w:t>
+      </w:r>
+      <w:r>
+        <w:rPr>
+          <w:rFonts w:ascii="Arial Narrow" w:hAnsi="Arial Narrow"/>
+        </w:rPr>
+        <w:t xml:space="preserve">n cuanto al registro de la hora y fecha de creación, se ha utilizado el Unix </w:t>
+      </w:r>
+      <w:proofErr w:type="spellStart"/>
+      <w:r>
+        <w:rPr>
+          <w:rFonts w:ascii="Arial Narrow" w:hAnsi="Arial Narrow"/>
+        </w:rPr>
+        <w:t>Timestamp</w:t>
+      </w:r>
+      <w:proofErr w:type="spellEnd"/>
+      <w:r>
+        <w:rPr>
+          <w:rFonts w:ascii="Arial Narrow" w:hAnsi="Arial Narrow"/>
+        </w:rPr>
+        <w:t xml:space="preserve">, que cuenta los segundos que han transcurridos desde el 1 de enero de 1970 desde las 00.00 </w:t>
+      </w:r>
+      <w:proofErr w:type="spellStart"/>
+      <w:r>
+        <w:rPr>
+          <w:rFonts w:ascii="Arial Narrow" w:hAnsi="Arial Narrow"/>
+        </w:rPr>
+        <w:t>hrs</w:t>
+      </w:r>
+      <w:proofErr w:type="spellEnd"/>
+      <w:r>
+        <w:rPr>
+          <w:rFonts w:ascii="Arial Narrow" w:hAnsi="Arial Narrow"/>
+        </w:rPr>
+        <w:t>. que corresponde al nacimiento de Unix, este será el formato que utilizaremos para representar la fecha (</w:t>
+      </w:r>
+      <w:proofErr w:type="spellStart"/>
+      <w:r>
+        <w:rPr>
+          <w:rFonts w:ascii="Arial Narrow" w:hAnsi="Arial Narrow"/>
+        </w:rPr>
+        <w:t>Timestamp</w:t>
+      </w:r>
+      <w:proofErr w:type="spellEnd"/>
+      <w:r>
+        <w:rPr>
+          <w:rFonts w:ascii="Arial Narrow" w:hAnsi="Arial Narrow"/>
+        </w:rPr>
+        <w:t>) en la solución.</w:t>
+      </w:r>
+    </w:p>
+    <w:p>
+      <w:pPr>
+        <w:rPr>
+          <w:rFonts w:ascii="Arial Narrow" w:hAnsi="Arial Narrow"/>
+          <w:sz w:val="28"/>
+          <w:szCs w:val="28"/>
+        </w:rPr>
+      </w:pPr>
+    </w:p>
+    <w:p>
+      <w:pPr>
         <w:pStyle w:val="Ttulo1"/>
       </w:pPr>
       <w:bookmarkStart w:id="8" w:name="_Toc134312248"/>
@@ -3205,6 +3633,7 @@
       <w:bookmarkStart w:id="12" w:name="_Toc134312250"/>
       <w:bookmarkStart w:id="13" w:name="_Toc134312321"/>
     </w:p>
+    <w:p/>
     <w:p>
       <w:pPr>
         <w:rPr>
@@ -3216,7 +3645,6 @@
         </w:rPr>
       </w:pPr>
       <w:r>
-        <w:lastRenderedPageBreak/>
         <w:br w:type="page"/>
       </w:r>
     </w:p>
@@ -3304,17 +3732,22 @@
     <w:tbl>
       <w:tblPr>
         <w:tblStyle w:val="Tablaconcuadrcula"/>
-        <w:tblW w:w="8926" w:type="dxa"/>
+        <w:tblW w:w="8941" w:type="dxa"/>
+        <w:tblLayout w:type="fixed"/>
         <w:tblLook w:val="04A0" w:firstRow="1" w:lastRow="0" w:firstColumn="1" w:lastColumn="0" w:noHBand="0" w:noVBand="1"/>
       </w:tblPr>
       <w:tblGrid>
-        <w:gridCol w:w="704"/>
-        <w:gridCol w:w="1985"/>
-        <w:gridCol w:w="992"/>
-        <w:gridCol w:w="1134"/>
-        <w:gridCol w:w="808"/>
-        <w:gridCol w:w="1059"/>
-        <w:gridCol w:w="2244"/>
+        <w:gridCol w:w="562"/>
+        <w:gridCol w:w="2410"/>
+        <w:gridCol w:w="851"/>
+        <w:gridCol w:w="1058"/>
+        <w:gridCol w:w="15"/>
+        <w:gridCol w:w="788"/>
+        <w:gridCol w:w="15"/>
+        <w:gridCol w:w="1039"/>
+        <w:gridCol w:w="15"/>
+        <w:gridCol w:w="2173"/>
+        <w:gridCol w:w="15"/>
       </w:tblGrid>
       <w:tr>
         <w:trPr>
@@ -3322,12 +3755,13 @@
         </w:trPr>
         <w:tc>
           <w:tcPr>
-            <w:tcW w:w="704" w:type="dxa"/>
+            <w:tcW w:w="562" w:type="dxa"/>
             <w:shd w:val="clear" w:color="auto" w:fill="BDD6EE" w:themeFill="accent5" w:themeFillTint="66"/>
           </w:tcPr>
           <w:p>
             <w:pPr>
               <w:pStyle w:val="Ttulo1"/>
+              <w:spacing w:before="0"/>
               <w:jc w:val="center"/>
               <w:rPr>
                 <w:rFonts w:eastAsia="Times New Roman" w:cs="Times New Roman"/>
@@ -3363,12 +3797,13 @@
         </w:tc>
         <w:tc>
           <w:tcPr>
-            <w:tcW w:w="1985" w:type="dxa"/>
+            <w:tcW w:w="2410" w:type="dxa"/>
             <w:shd w:val="clear" w:color="auto" w:fill="BDD6EE" w:themeFill="accent5" w:themeFillTint="66"/>
           </w:tcPr>
           <w:p>
             <w:pPr>
               <w:pStyle w:val="Ttulo1"/>
+              <w:spacing w:before="0"/>
               <w:jc w:val="center"/>
               <w:rPr>
                 <w:rFonts w:eastAsia="Times New Roman" w:cs="Times New Roman"/>
@@ -3392,12 +3827,13 @@
         </w:tc>
         <w:tc>
           <w:tcPr>
-            <w:tcW w:w="992" w:type="dxa"/>
+            <w:tcW w:w="851" w:type="dxa"/>
             <w:shd w:val="clear" w:color="auto" w:fill="BDD6EE" w:themeFill="accent5" w:themeFillTint="66"/>
           </w:tcPr>
           <w:p>
             <w:pPr>
               <w:pStyle w:val="Ttulo1"/>
+              <w:spacing w:before="0"/>
               <w:jc w:val="center"/>
               <w:rPr>
                 <w:rFonts w:eastAsia="Times New Roman" w:cs="Times New Roman"/>
@@ -3421,12 +3857,14 @@
         </w:tc>
         <w:tc>
           <w:tcPr>
-            <w:tcW w:w="1134" w:type="dxa"/>
+            <w:tcW w:w="1073" w:type="dxa"/>
+            <w:gridSpan w:val="2"/>
             <w:shd w:val="clear" w:color="auto" w:fill="BDD6EE" w:themeFill="accent5" w:themeFillTint="66"/>
           </w:tcPr>
           <w:p>
             <w:pPr>
               <w:pStyle w:val="Ttulo1"/>
+              <w:spacing w:before="0"/>
               <w:jc w:val="center"/>
               <w:rPr>
                 <w:rFonts w:eastAsia="Times New Roman" w:cs="Times New Roman"/>
@@ -3450,12 +3888,14 @@
         </w:tc>
         <w:tc>
           <w:tcPr>
-            <w:tcW w:w="808" w:type="dxa"/>
+            <w:tcW w:w="803" w:type="dxa"/>
+            <w:gridSpan w:val="2"/>
             <w:shd w:val="clear" w:color="auto" w:fill="BDD6EE" w:themeFill="accent5" w:themeFillTint="66"/>
           </w:tcPr>
           <w:p>
             <w:pPr>
               <w:pStyle w:val="Ttulo1"/>
+              <w:spacing w:before="0"/>
               <w:jc w:val="center"/>
               <w:rPr>
                 <w:rFonts w:eastAsia="Times New Roman" w:cs="Times New Roman"/>
@@ -3489,12 +3929,14 @@
         </w:tc>
         <w:tc>
           <w:tcPr>
-            <w:tcW w:w="1059" w:type="dxa"/>
+            <w:tcW w:w="1054" w:type="dxa"/>
+            <w:gridSpan w:val="2"/>
             <w:shd w:val="clear" w:color="auto" w:fill="BDD6EE" w:themeFill="accent5" w:themeFillTint="66"/>
           </w:tcPr>
           <w:p>
             <w:pPr>
               <w:pStyle w:val="Ttulo1"/>
+              <w:spacing w:before="0"/>
               <w:jc w:val="center"/>
               <w:rPr>
                 <w:rFonts w:eastAsia="Times New Roman" w:cs="Times New Roman"/>
@@ -3528,12 +3970,14 @@
         </w:tc>
         <w:tc>
           <w:tcPr>
-            <w:tcW w:w="2244" w:type="dxa"/>
+            <w:tcW w:w="2188" w:type="dxa"/>
+            <w:gridSpan w:val="2"/>
             <w:shd w:val="clear" w:color="auto" w:fill="BDD6EE" w:themeFill="accent5" w:themeFillTint="66"/>
           </w:tcPr>
           <w:p>
             <w:pPr>
               <w:pStyle w:val="Ttulo1"/>
+              <w:spacing w:before="0"/>
               <w:jc w:val="center"/>
               <w:rPr>
                 <w:rFonts w:eastAsia="Times New Roman" w:cs="Times New Roman"/>
@@ -3557,13 +4001,18 @@
         </w:tc>
       </w:tr>
       <w:tr>
-        <w:tc>
-          <w:tcPr>
-            <w:tcW w:w="704" w:type="dxa"/>
-          </w:tcPr>
-          <w:p>
-            <w:pPr>
-              <w:pStyle w:val="Ttulo1"/>
+        <w:trPr>
+          <w:gridAfter w:val="1"/>
+          <w:wAfter w:w="15" w:type="dxa"/>
+        </w:trPr>
+        <w:tc>
+          <w:tcPr>
+            <w:tcW w:w="562" w:type="dxa"/>
+          </w:tcPr>
+          <w:p>
+            <w:pPr>
+              <w:pStyle w:val="Ttulo1"/>
+              <w:spacing w:before="0" w:after="100" w:afterAutospacing="1" w:line="276" w:lineRule="auto"/>
               <w:jc w:val="center"/>
               <w:rPr>
                 <w:b w:val="0"/>
@@ -3583,11 +4032,12 @@
         </w:tc>
         <w:tc>
           <w:tcPr>
-            <w:tcW w:w="1985" w:type="dxa"/>
-          </w:tcPr>
-          <w:p>
-            <w:pPr>
-              <w:pStyle w:val="Ttulo1"/>
+            <w:tcW w:w="2410" w:type="dxa"/>
+          </w:tcPr>
+          <w:p>
+            <w:pPr>
+              <w:pStyle w:val="Ttulo1"/>
+              <w:spacing w:before="0" w:after="100" w:afterAutospacing="1" w:line="276" w:lineRule="auto"/>
               <w:rPr>
                 <w:rFonts w:eastAsia="Times New Roman" w:cs="Times New Roman"/>
                 <w:b w:val="0"/>
@@ -3612,11 +4062,12 @@
         </w:tc>
         <w:tc>
           <w:tcPr>
-            <w:tcW w:w="992" w:type="dxa"/>
-          </w:tcPr>
-          <w:p>
-            <w:pPr>
-              <w:pStyle w:val="Ttulo1"/>
+            <w:tcW w:w="851" w:type="dxa"/>
+          </w:tcPr>
+          <w:p>
+            <w:pPr>
+              <w:pStyle w:val="Ttulo1"/>
+              <w:spacing w:before="0" w:after="100" w:afterAutospacing="1" w:line="276" w:lineRule="auto"/>
               <w:jc w:val="center"/>
               <w:rPr>
                 <w:b w:val="0"/>
@@ -3628,56 +4079,63 @@
         </w:tc>
         <w:tc>
           <w:tcPr>
-            <w:tcW w:w="1134" w:type="dxa"/>
-          </w:tcPr>
-          <w:p>
-            <w:pPr>
-              <w:pStyle w:val="Ttulo1"/>
-              <w:rPr>
-                <w:b w:val="0"/>
-                <w:sz w:val="22"/>
-                <w:szCs w:val="22"/>
-              </w:rPr>
-            </w:pPr>
-          </w:p>
-        </w:tc>
-        <w:tc>
-          <w:tcPr>
-            <w:tcW w:w="808" w:type="dxa"/>
-          </w:tcPr>
-          <w:p>
-            <w:pPr>
-              <w:pStyle w:val="Ttulo1"/>
-              <w:rPr>
-                <w:b w:val="0"/>
-                <w:sz w:val="22"/>
-                <w:szCs w:val="22"/>
-              </w:rPr>
-            </w:pPr>
-          </w:p>
-        </w:tc>
-        <w:tc>
-          <w:tcPr>
-            <w:tcW w:w="1059" w:type="dxa"/>
-          </w:tcPr>
-          <w:p>
-            <w:pPr>
-              <w:pStyle w:val="Ttulo1"/>
-              <w:rPr>
-                <w:b w:val="0"/>
-                <w:sz w:val="22"/>
-                <w:szCs w:val="22"/>
-              </w:rPr>
-            </w:pPr>
-          </w:p>
-        </w:tc>
-        <w:tc>
-          <w:tcPr>
-            <w:tcW w:w="2244" w:type="dxa"/>
-          </w:tcPr>
-          <w:p>
-            <w:pPr>
-              <w:pStyle w:val="Ttulo1"/>
+            <w:tcW w:w="1058" w:type="dxa"/>
+          </w:tcPr>
+          <w:p>
+            <w:pPr>
+              <w:pStyle w:val="Ttulo1"/>
+              <w:spacing w:before="0" w:after="100" w:afterAutospacing="1" w:line="276" w:lineRule="auto"/>
+              <w:rPr>
+                <w:b w:val="0"/>
+                <w:sz w:val="22"/>
+                <w:szCs w:val="22"/>
+              </w:rPr>
+            </w:pPr>
+          </w:p>
+        </w:tc>
+        <w:tc>
+          <w:tcPr>
+            <w:tcW w:w="803" w:type="dxa"/>
+            <w:gridSpan w:val="2"/>
+          </w:tcPr>
+          <w:p>
+            <w:pPr>
+              <w:pStyle w:val="Ttulo1"/>
+              <w:spacing w:before="0" w:after="100" w:afterAutospacing="1" w:line="276" w:lineRule="auto"/>
+              <w:rPr>
+                <w:b w:val="0"/>
+                <w:sz w:val="22"/>
+                <w:szCs w:val="22"/>
+              </w:rPr>
+            </w:pPr>
+          </w:p>
+        </w:tc>
+        <w:tc>
+          <w:tcPr>
+            <w:tcW w:w="1054" w:type="dxa"/>
+            <w:gridSpan w:val="2"/>
+          </w:tcPr>
+          <w:p>
+            <w:pPr>
+              <w:pStyle w:val="Ttulo1"/>
+              <w:spacing w:before="0" w:after="100" w:afterAutospacing="1" w:line="276" w:lineRule="auto"/>
+              <w:rPr>
+                <w:b w:val="0"/>
+                <w:sz w:val="22"/>
+                <w:szCs w:val="22"/>
+              </w:rPr>
+            </w:pPr>
+          </w:p>
+        </w:tc>
+        <w:tc>
+          <w:tcPr>
+            <w:tcW w:w="2188" w:type="dxa"/>
+            <w:gridSpan w:val="2"/>
+          </w:tcPr>
+          <w:p>
+            <w:pPr>
+              <w:pStyle w:val="Ttulo1"/>
+              <w:spacing w:before="0" w:after="100" w:afterAutospacing="1" w:line="276" w:lineRule="auto"/>
               <w:rPr>
                 <w:b w:val="0"/>
                 <w:sz w:val="22"/>
@@ -3688,13 +4146,18 @@
         </w:tc>
       </w:tr>
       <w:tr>
-        <w:tc>
-          <w:tcPr>
-            <w:tcW w:w="704" w:type="dxa"/>
-          </w:tcPr>
-          <w:p>
-            <w:pPr>
-              <w:pStyle w:val="Ttulo1"/>
+        <w:trPr>
+          <w:gridAfter w:val="1"/>
+          <w:wAfter w:w="15" w:type="dxa"/>
+        </w:trPr>
+        <w:tc>
+          <w:tcPr>
+            <w:tcW w:w="562" w:type="dxa"/>
+          </w:tcPr>
+          <w:p>
+            <w:pPr>
+              <w:pStyle w:val="Ttulo1"/>
+              <w:spacing w:before="0" w:after="100" w:afterAutospacing="1" w:line="276" w:lineRule="auto"/>
               <w:jc w:val="center"/>
               <w:rPr>
                 <w:b w:val="0"/>
@@ -3714,11 +4177,12 @@
         </w:tc>
         <w:tc>
           <w:tcPr>
-            <w:tcW w:w="1985" w:type="dxa"/>
-          </w:tcPr>
-          <w:p>
-            <w:pPr>
-              <w:pStyle w:val="Ttulo1"/>
+            <w:tcW w:w="2410" w:type="dxa"/>
+          </w:tcPr>
+          <w:p>
+            <w:pPr>
+              <w:pStyle w:val="Ttulo1"/>
+              <w:spacing w:before="0" w:after="100" w:afterAutospacing="1"/>
               <w:rPr>
                 <w:rFonts w:eastAsia="Times New Roman" w:cs="Times New Roman"/>
                 <w:b w:val="0"/>
@@ -3763,11 +4227,12 @@
         </w:tc>
         <w:tc>
           <w:tcPr>
-            <w:tcW w:w="992" w:type="dxa"/>
-          </w:tcPr>
-          <w:p>
-            <w:pPr>
-              <w:pStyle w:val="Ttulo1"/>
+            <w:tcW w:w="851" w:type="dxa"/>
+          </w:tcPr>
+          <w:p>
+            <w:pPr>
+              <w:pStyle w:val="Ttulo1"/>
+              <w:spacing w:before="0" w:after="100" w:afterAutospacing="1"/>
               <w:jc w:val="center"/>
               <w:rPr>
                 <w:b w:val="0"/>
@@ -3787,11 +4252,12 @@
         </w:tc>
         <w:tc>
           <w:tcPr>
-            <w:tcW w:w="1134" w:type="dxa"/>
-          </w:tcPr>
-          <w:p>
-            <w:pPr>
-              <w:pStyle w:val="Ttulo1"/>
+            <w:tcW w:w="1058" w:type="dxa"/>
+          </w:tcPr>
+          <w:p>
+            <w:pPr>
+              <w:pStyle w:val="Ttulo1"/>
+              <w:spacing w:before="0" w:after="100" w:afterAutospacing="1"/>
               <w:rPr>
                 <w:b w:val="0"/>
                 <w:sz w:val="22"/>
@@ -3810,11 +4276,13 @@
         </w:tc>
         <w:tc>
           <w:tcPr>
-            <w:tcW w:w="808" w:type="dxa"/>
-          </w:tcPr>
-          <w:p>
-            <w:pPr>
-              <w:pStyle w:val="Ttulo1"/>
+            <w:tcW w:w="803" w:type="dxa"/>
+            <w:gridSpan w:val="2"/>
+          </w:tcPr>
+          <w:p>
+            <w:pPr>
+              <w:pStyle w:val="Ttulo1"/>
+              <w:spacing w:before="0" w:after="100" w:afterAutospacing="1"/>
               <w:rPr>
                 <w:b w:val="0"/>
                 <w:sz w:val="22"/>
@@ -3833,11 +4301,13 @@
         </w:tc>
         <w:tc>
           <w:tcPr>
-            <w:tcW w:w="1059" w:type="dxa"/>
-          </w:tcPr>
-          <w:p>
-            <w:pPr>
-              <w:pStyle w:val="Ttulo1"/>
+            <w:tcW w:w="1054" w:type="dxa"/>
+            <w:gridSpan w:val="2"/>
+          </w:tcPr>
+          <w:p>
+            <w:pPr>
+              <w:pStyle w:val="Ttulo1"/>
+              <w:spacing w:before="0" w:after="100" w:afterAutospacing="1"/>
               <w:rPr>
                 <w:b w:val="0"/>
                 <w:sz w:val="22"/>
@@ -3856,11 +4326,13 @@
         </w:tc>
         <w:tc>
           <w:tcPr>
-            <w:tcW w:w="2244" w:type="dxa"/>
-          </w:tcPr>
-          <w:p>
-            <w:pPr>
-              <w:pStyle w:val="Ttulo1"/>
+            <w:tcW w:w="2188" w:type="dxa"/>
+            <w:gridSpan w:val="2"/>
+          </w:tcPr>
+          <w:p>
+            <w:pPr>
+              <w:pStyle w:val="Ttulo1"/>
+              <w:spacing w:before="0" w:after="100" w:afterAutospacing="1"/>
               <w:rPr>
                 <w:b w:val="0"/>
                 <w:sz w:val="22"/>
@@ -3871,13 +4343,18 @@
         </w:tc>
       </w:tr>
       <w:tr>
-        <w:tc>
-          <w:tcPr>
-            <w:tcW w:w="704" w:type="dxa"/>
-          </w:tcPr>
-          <w:p>
-            <w:pPr>
-              <w:pStyle w:val="Ttulo1"/>
+        <w:trPr>
+          <w:gridAfter w:val="1"/>
+          <w:wAfter w:w="15" w:type="dxa"/>
+        </w:trPr>
+        <w:tc>
+          <w:tcPr>
+            <w:tcW w:w="562" w:type="dxa"/>
+          </w:tcPr>
+          <w:p>
+            <w:pPr>
+              <w:pStyle w:val="Ttulo1"/>
+              <w:spacing w:before="0" w:after="100" w:afterAutospacing="1" w:line="276" w:lineRule="auto"/>
               <w:jc w:val="center"/>
               <w:rPr>
                 <w:b w:val="0"/>
@@ -3897,11 +4374,12 @@
         </w:tc>
         <w:tc>
           <w:tcPr>
-            <w:tcW w:w="1985" w:type="dxa"/>
-          </w:tcPr>
-          <w:p>
-            <w:pPr>
-              <w:pStyle w:val="Ttulo1"/>
+            <w:tcW w:w="2410" w:type="dxa"/>
+          </w:tcPr>
+          <w:p>
+            <w:pPr>
+              <w:pStyle w:val="Ttulo1"/>
+              <w:spacing w:before="0" w:after="100" w:afterAutospacing="1"/>
               <w:rPr>
                 <w:rFonts w:eastAsia="Times New Roman" w:cs="Times New Roman"/>
                 <w:b w:val="0"/>
@@ -3924,11 +4402,12 @@
         </w:tc>
         <w:tc>
           <w:tcPr>
-            <w:tcW w:w="992" w:type="dxa"/>
-          </w:tcPr>
-          <w:p>
-            <w:pPr>
-              <w:pStyle w:val="Ttulo1"/>
+            <w:tcW w:w="851" w:type="dxa"/>
+          </w:tcPr>
+          <w:p>
+            <w:pPr>
+              <w:pStyle w:val="Ttulo1"/>
+              <w:spacing w:before="0" w:after="100" w:afterAutospacing="1"/>
               <w:jc w:val="center"/>
               <w:rPr>
                 <w:b w:val="0"/>
@@ -3948,11 +4427,12 @@
         </w:tc>
         <w:tc>
           <w:tcPr>
-            <w:tcW w:w="1134" w:type="dxa"/>
-          </w:tcPr>
-          <w:p>
-            <w:pPr>
-              <w:pStyle w:val="Ttulo1"/>
+            <w:tcW w:w="1058" w:type="dxa"/>
+          </w:tcPr>
+          <w:p>
+            <w:pPr>
+              <w:pStyle w:val="Ttulo1"/>
+              <w:spacing w:before="0" w:after="100" w:afterAutospacing="1"/>
               <w:rPr>
                 <w:b w:val="0"/>
                 <w:sz w:val="22"/>
@@ -3971,11 +4451,13 @@
         </w:tc>
         <w:tc>
           <w:tcPr>
-            <w:tcW w:w="808" w:type="dxa"/>
-          </w:tcPr>
-          <w:p>
-            <w:pPr>
-              <w:pStyle w:val="Ttulo1"/>
+            <w:tcW w:w="803" w:type="dxa"/>
+            <w:gridSpan w:val="2"/>
+          </w:tcPr>
+          <w:p>
+            <w:pPr>
+              <w:pStyle w:val="Ttulo1"/>
+              <w:spacing w:before="0" w:after="100" w:afterAutospacing="1"/>
               <w:rPr>
                 <w:b w:val="0"/>
                 <w:sz w:val="22"/>
@@ -3994,11 +4476,13 @@
         </w:tc>
         <w:tc>
           <w:tcPr>
-            <w:tcW w:w="1059" w:type="dxa"/>
-          </w:tcPr>
-          <w:p>
-            <w:pPr>
-              <w:pStyle w:val="Ttulo1"/>
+            <w:tcW w:w="1054" w:type="dxa"/>
+            <w:gridSpan w:val="2"/>
+          </w:tcPr>
+          <w:p>
+            <w:pPr>
+              <w:pStyle w:val="Ttulo1"/>
+              <w:spacing w:before="0" w:after="100" w:afterAutospacing="1"/>
               <w:rPr>
                 <w:b w:val="0"/>
                 <w:sz w:val="22"/>
@@ -4017,11 +4501,13 @@
         </w:tc>
         <w:tc>
           <w:tcPr>
-            <w:tcW w:w="2244" w:type="dxa"/>
-          </w:tcPr>
-          <w:p>
-            <w:pPr>
-              <w:pStyle w:val="Ttulo1"/>
+            <w:tcW w:w="2188" w:type="dxa"/>
+            <w:gridSpan w:val="2"/>
+          </w:tcPr>
+          <w:p>
+            <w:pPr>
+              <w:pStyle w:val="Ttulo1"/>
+              <w:spacing w:before="0" w:after="100" w:afterAutospacing="1"/>
               <w:rPr>
                 <w:b w:val="0"/>
                 <w:sz w:val="22"/>
@@ -4040,13 +4526,18 @@
         </w:tc>
       </w:tr>
       <w:tr>
-        <w:tc>
-          <w:tcPr>
-            <w:tcW w:w="704" w:type="dxa"/>
-          </w:tcPr>
-          <w:p>
-            <w:pPr>
-              <w:pStyle w:val="Ttulo1"/>
+        <w:trPr>
+          <w:gridAfter w:val="1"/>
+          <w:wAfter w:w="15" w:type="dxa"/>
+        </w:trPr>
+        <w:tc>
+          <w:tcPr>
+            <w:tcW w:w="562" w:type="dxa"/>
+          </w:tcPr>
+          <w:p>
+            <w:pPr>
+              <w:pStyle w:val="Ttulo1"/>
+              <w:spacing w:before="0" w:after="100" w:afterAutospacing="1" w:line="276" w:lineRule="auto"/>
               <w:jc w:val="center"/>
               <w:rPr>
                 <w:b w:val="0"/>
@@ -4066,11 +4557,12 @@
         </w:tc>
         <w:tc>
           <w:tcPr>
-            <w:tcW w:w="1985" w:type="dxa"/>
-          </w:tcPr>
-          <w:p>
-            <w:pPr>
-              <w:pStyle w:val="Ttulo1"/>
+            <w:tcW w:w="2410" w:type="dxa"/>
+          </w:tcPr>
+          <w:p>
+            <w:pPr>
+              <w:pStyle w:val="Ttulo1"/>
+              <w:spacing w:before="0" w:after="100" w:afterAutospacing="1"/>
               <w:rPr>
                 <w:rFonts w:eastAsia="Times New Roman" w:cs="Times New Roman"/>
                 <w:b w:val="0"/>
@@ -4093,11 +4585,12 @@
         </w:tc>
         <w:tc>
           <w:tcPr>
-            <w:tcW w:w="992" w:type="dxa"/>
-          </w:tcPr>
-          <w:p>
-            <w:pPr>
-              <w:pStyle w:val="Ttulo1"/>
+            <w:tcW w:w="851" w:type="dxa"/>
+          </w:tcPr>
+          <w:p>
+            <w:pPr>
+              <w:pStyle w:val="Ttulo1"/>
+              <w:spacing w:before="0" w:after="100" w:afterAutospacing="1"/>
               <w:jc w:val="center"/>
               <w:rPr>
                 <w:b w:val="0"/>
@@ -4117,11 +4610,12 @@
         </w:tc>
         <w:tc>
           <w:tcPr>
-            <w:tcW w:w="1134" w:type="dxa"/>
-          </w:tcPr>
-          <w:p>
-            <w:pPr>
-              <w:pStyle w:val="Ttulo1"/>
+            <w:tcW w:w="1058" w:type="dxa"/>
+          </w:tcPr>
+          <w:p>
+            <w:pPr>
+              <w:pStyle w:val="Ttulo1"/>
+              <w:spacing w:before="0" w:after="100" w:afterAutospacing="1"/>
               <w:rPr>
                 <w:b w:val="0"/>
                 <w:sz w:val="22"/>
@@ -4140,11 +4634,13 @@
         </w:tc>
         <w:tc>
           <w:tcPr>
-            <w:tcW w:w="808" w:type="dxa"/>
-          </w:tcPr>
-          <w:p>
-            <w:pPr>
-              <w:pStyle w:val="Ttulo1"/>
+            <w:tcW w:w="803" w:type="dxa"/>
+            <w:gridSpan w:val="2"/>
+          </w:tcPr>
+          <w:p>
+            <w:pPr>
+              <w:pStyle w:val="Ttulo1"/>
+              <w:spacing w:before="0" w:after="100" w:afterAutospacing="1"/>
               <w:rPr>
                 <w:b w:val="0"/>
                 <w:sz w:val="22"/>
@@ -4163,11 +4659,13 @@
         </w:tc>
         <w:tc>
           <w:tcPr>
-            <w:tcW w:w="1059" w:type="dxa"/>
-          </w:tcPr>
-          <w:p>
-            <w:pPr>
-              <w:pStyle w:val="Ttulo1"/>
+            <w:tcW w:w="1054" w:type="dxa"/>
+            <w:gridSpan w:val="2"/>
+          </w:tcPr>
+          <w:p>
+            <w:pPr>
+              <w:pStyle w:val="Ttulo1"/>
+              <w:spacing w:before="0" w:after="100" w:afterAutospacing="1"/>
               <w:rPr>
                 <w:b w:val="0"/>
                 <w:sz w:val="22"/>
@@ -4186,11 +4684,13 @@
         </w:tc>
         <w:tc>
           <w:tcPr>
-            <w:tcW w:w="2244" w:type="dxa"/>
-          </w:tcPr>
-          <w:p>
-            <w:pPr>
-              <w:pStyle w:val="Ttulo1"/>
+            <w:tcW w:w="2188" w:type="dxa"/>
+            <w:gridSpan w:val="2"/>
+          </w:tcPr>
+          <w:p>
+            <w:pPr>
+              <w:pStyle w:val="Ttulo1"/>
+              <w:spacing w:before="0" w:after="100" w:afterAutospacing="1"/>
               <w:rPr>
                 <w:b w:val="0"/>
                 <w:sz w:val="22"/>
@@ -4201,13 +4701,18 @@
         </w:tc>
       </w:tr>
       <w:tr>
-        <w:tc>
-          <w:tcPr>
-            <w:tcW w:w="704" w:type="dxa"/>
-          </w:tcPr>
-          <w:p>
-            <w:pPr>
-              <w:pStyle w:val="Ttulo1"/>
+        <w:trPr>
+          <w:gridAfter w:val="1"/>
+          <w:wAfter w:w="15" w:type="dxa"/>
+        </w:trPr>
+        <w:tc>
+          <w:tcPr>
+            <w:tcW w:w="562" w:type="dxa"/>
+          </w:tcPr>
+          <w:p>
+            <w:pPr>
+              <w:pStyle w:val="Ttulo1"/>
+              <w:spacing w:before="0" w:after="100" w:afterAutospacing="1" w:line="276" w:lineRule="auto"/>
               <w:jc w:val="center"/>
               <w:rPr>
                 <w:b w:val="0"/>
@@ -4227,11 +4732,12 @@
         </w:tc>
         <w:tc>
           <w:tcPr>
-            <w:tcW w:w="1985" w:type="dxa"/>
-          </w:tcPr>
-          <w:p>
-            <w:pPr>
-              <w:pStyle w:val="Ttulo1"/>
+            <w:tcW w:w="2410" w:type="dxa"/>
+          </w:tcPr>
+          <w:p>
+            <w:pPr>
+              <w:pStyle w:val="Ttulo1"/>
+              <w:spacing w:before="0" w:after="100" w:afterAutospacing="1"/>
               <w:rPr>
                 <w:rFonts w:eastAsia="Times New Roman" w:cs="Times New Roman"/>
                 <w:b w:val="0"/>
@@ -4270,17 +4776,38 @@
                 <w:sz w:val="22"/>
                 <w:szCs w:val="22"/>
               </w:rPr>
-              <w:t xml:space="preserve"> - constructor</w:t>
-            </w:r>
-          </w:p>
-        </w:tc>
-        <w:tc>
-          <w:tcPr>
-            <w:tcW w:w="992" w:type="dxa"/>
-          </w:tcPr>
-          <w:p>
-            <w:pPr>
-              <w:pStyle w:val="Ttulo1"/>
+              <w:t xml:space="preserve"> - </w:t>
+            </w:r>
+            <w:r>
+              <w:rPr>
+                <w:rFonts w:eastAsia="Times New Roman" w:cs="Times New Roman"/>
+                <w:b w:val="0"/>
+                <w:color w:val="auto"/>
+                <w:sz w:val="22"/>
+                <w:szCs w:val="22"/>
+              </w:rPr>
+              <w:t>c</w:t>
+            </w:r>
+            <w:r>
+              <w:rPr>
+                <w:rFonts w:eastAsia="Times New Roman" w:cs="Times New Roman"/>
+                <w:b w:val="0"/>
+                <w:color w:val="auto"/>
+                <w:sz w:val="22"/>
+                <w:szCs w:val="22"/>
+              </w:rPr>
+              <w:t>onstructor</w:t>
+            </w:r>
+          </w:p>
+        </w:tc>
+        <w:tc>
+          <w:tcPr>
+            <w:tcW w:w="851" w:type="dxa"/>
+          </w:tcPr>
+          <w:p>
+            <w:pPr>
+              <w:pStyle w:val="Ttulo1"/>
+              <w:spacing w:before="0" w:after="100" w:afterAutospacing="1"/>
               <w:jc w:val="center"/>
               <w:rPr>
                 <w:b w:val="0"/>
@@ -4300,11 +4827,12 @@
         </w:tc>
         <w:tc>
           <w:tcPr>
-            <w:tcW w:w="1134" w:type="dxa"/>
-          </w:tcPr>
-          <w:p>
-            <w:pPr>
-              <w:pStyle w:val="Ttulo1"/>
+            <w:tcW w:w="1058" w:type="dxa"/>
+          </w:tcPr>
+          <w:p>
+            <w:pPr>
+              <w:pStyle w:val="Ttulo1"/>
+              <w:spacing w:before="0" w:after="100" w:afterAutospacing="1"/>
               <w:rPr>
                 <w:b w:val="0"/>
                 <w:sz w:val="22"/>
@@ -4323,11 +4851,13 @@
         </w:tc>
         <w:tc>
           <w:tcPr>
-            <w:tcW w:w="808" w:type="dxa"/>
-          </w:tcPr>
-          <w:p>
-            <w:pPr>
-              <w:pStyle w:val="Ttulo1"/>
+            <w:tcW w:w="803" w:type="dxa"/>
+            <w:gridSpan w:val="2"/>
+          </w:tcPr>
+          <w:p>
+            <w:pPr>
+              <w:pStyle w:val="Ttulo1"/>
+              <w:spacing w:before="0" w:after="100" w:afterAutospacing="1"/>
               <w:rPr>
                 <w:b w:val="0"/>
                 <w:sz w:val="22"/>
@@ -4346,11 +4876,13 @@
         </w:tc>
         <w:tc>
           <w:tcPr>
-            <w:tcW w:w="1059" w:type="dxa"/>
-          </w:tcPr>
-          <w:p>
-            <w:pPr>
-              <w:pStyle w:val="Ttulo1"/>
+            <w:tcW w:w="1054" w:type="dxa"/>
+            <w:gridSpan w:val="2"/>
+          </w:tcPr>
+          <w:p>
+            <w:pPr>
+              <w:pStyle w:val="Ttulo1"/>
+              <w:spacing w:before="0" w:after="100" w:afterAutospacing="1"/>
               <w:rPr>
                 <w:b w:val="0"/>
                 <w:sz w:val="22"/>
@@ -4369,36 +4901,59 @@
         </w:tc>
         <w:tc>
           <w:tcPr>
-            <w:tcW w:w="2244" w:type="dxa"/>
-          </w:tcPr>
-          <w:p>
-            <w:pPr>
-              <w:pStyle w:val="Ttulo1"/>
-              <w:rPr>
-                <w:b w:val="0"/>
-                <w:sz w:val="22"/>
-                <w:szCs w:val="22"/>
-              </w:rPr>
-            </w:pPr>
-            <w:r>
-              <w:rPr>
-                <w:b w:val="0"/>
-                <w:sz w:val="22"/>
-                <w:szCs w:val="22"/>
-              </w:rPr>
-              <w:t>Agregaba elementos duplicados, se soluciona.</w:t>
+            <w:tcW w:w="2188" w:type="dxa"/>
+            <w:gridSpan w:val="2"/>
+          </w:tcPr>
+          <w:p>
+            <w:pPr>
+              <w:pStyle w:val="Ttulo1"/>
+              <w:spacing w:before="0" w:after="100" w:afterAutospacing="1"/>
+              <w:rPr>
+                <w:b w:val="0"/>
+                <w:sz w:val="22"/>
+                <w:szCs w:val="22"/>
+              </w:rPr>
+            </w:pPr>
+            <w:r>
+              <w:rPr>
+                <w:b w:val="0"/>
+                <w:sz w:val="22"/>
+                <w:szCs w:val="22"/>
+              </w:rPr>
+              <w:t xml:space="preserve">Agregaba elementos duplicados, </w:t>
+            </w:r>
+            <w:r>
+              <w:rPr>
+                <w:b w:val="0"/>
+                <w:sz w:val="22"/>
+                <w:szCs w:val="22"/>
+              </w:rPr>
+              <w:t xml:space="preserve">se </w:t>
+            </w:r>
+            <w:r>
+              <w:rPr>
+                <w:b w:val="0"/>
+                <w:sz w:val="22"/>
+                <w:szCs w:val="22"/>
+              </w:rPr>
+              <w:t>soluciona.</w:t>
             </w:r>
           </w:p>
         </w:tc>
       </w:tr>
       <w:tr>
-        <w:tc>
-          <w:tcPr>
-            <w:tcW w:w="704" w:type="dxa"/>
-          </w:tcPr>
-          <w:p>
-            <w:pPr>
-              <w:pStyle w:val="Ttulo1"/>
+        <w:trPr>
+          <w:gridAfter w:val="1"/>
+          <w:wAfter w:w="15" w:type="dxa"/>
+        </w:trPr>
+        <w:tc>
+          <w:tcPr>
+            <w:tcW w:w="562" w:type="dxa"/>
+          </w:tcPr>
+          <w:p>
+            <w:pPr>
+              <w:pStyle w:val="Ttulo1"/>
+              <w:spacing w:before="0" w:after="100" w:afterAutospacing="1" w:line="276" w:lineRule="auto"/>
               <w:jc w:val="center"/>
               <w:rPr>
                 <w:b w:val="0"/>
@@ -4418,11 +4973,12 @@
         </w:tc>
         <w:tc>
           <w:tcPr>
-            <w:tcW w:w="1985" w:type="dxa"/>
-          </w:tcPr>
-          <w:p>
-            <w:pPr>
-              <w:pStyle w:val="Ttulo1"/>
+            <w:tcW w:w="2410" w:type="dxa"/>
+          </w:tcPr>
+          <w:p>
+            <w:pPr>
+              <w:pStyle w:val="Ttulo1"/>
+              <w:spacing w:before="0" w:after="100" w:afterAutospacing="1"/>
               <w:rPr>
                 <w:rFonts w:eastAsia="Times New Roman" w:cs="Times New Roman"/>
                 <w:b w:val="0"/>
@@ -4467,11 +5023,12 @@
         </w:tc>
         <w:tc>
           <w:tcPr>
-            <w:tcW w:w="992" w:type="dxa"/>
-          </w:tcPr>
-          <w:p>
-            <w:pPr>
-              <w:pStyle w:val="Ttulo1"/>
+            <w:tcW w:w="851" w:type="dxa"/>
+          </w:tcPr>
+          <w:p>
+            <w:pPr>
+              <w:pStyle w:val="Ttulo1"/>
+              <w:spacing w:before="0" w:after="100" w:afterAutospacing="1"/>
               <w:jc w:val="center"/>
               <w:rPr>
                 <w:b w:val="0"/>
@@ -4491,73 +5048,117 @@
         </w:tc>
         <w:tc>
           <w:tcPr>
-            <w:tcW w:w="1134" w:type="dxa"/>
-          </w:tcPr>
-          <w:p>
-            <w:pPr>
-              <w:pStyle w:val="Ttulo1"/>
-              <w:rPr>
-                <w:b w:val="0"/>
-                <w:sz w:val="22"/>
-                <w:szCs w:val="22"/>
-              </w:rPr>
-            </w:pPr>
-          </w:p>
-        </w:tc>
-        <w:tc>
-          <w:tcPr>
-            <w:tcW w:w="808" w:type="dxa"/>
-          </w:tcPr>
-          <w:p>
-            <w:pPr>
-              <w:pStyle w:val="Ttulo1"/>
-              <w:rPr>
-                <w:b w:val="0"/>
-                <w:sz w:val="22"/>
-                <w:szCs w:val="22"/>
-              </w:rPr>
-            </w:pPr>
-          </w:p>
-        </w:tc>
-        <w:tc>
-          <w:tcPr>
-            <w:tcW w:w="1059" w:type="dxa"/>
-          </w:tcPr>
-          <w:p>
-            <w:pPr>
-              <w:pStyle w:val="Ttulo1"/>
-              <w:rPr>
-                <w:b w:val="0"/>
-                <w:sz w:val="22"/>
-                <w:szCs w:val="22"/>
-              </w:rPr>
-            </w:pPr>
-          </w:p>
-        </w:tc>
-        <w:tc>
-          <w:tcPr>
-            <w:tcW w:w="2244" w:type="dxa"/>
-          </w:tcPr>
-          <w:p>
-            <w:pPr>
-              <w:pStyle w:val="Ttulo1"/>
-              <w:rPr>
-                <w:b w:val="0"/>
-                <w:sz w:val="22"/>
-                <w:szCs w:val="22"/>
-              </w:rPr>
-            </w:pPr>
+            <w:tcW w:w="1058" w:type="dxa"/>
+          </w:tcPr>
+          <w:p>
+            <w:pPr>
+              <w:pStyle w:val="Ttulo1"/>
+              <w:spacing w:before="0" w:after="100" w:afterAutospacing="1"/>
+              <w:rPr>
+                <w:b w:val="0"/>
+                <w:sz w:val="22"/>
+                <w:szCs w:val="22"/>
+              </w:rPr>
+            </w:pPr>
+            <w:r>
+              <w:rPr>
+                <w:b w:val="0"/>
+                <w:sz w:val="22"/>
+                <w:szCs w:val="22"/>
+              </w:rPr>
+              <w:t>3, un intento de duplicidad</w:t>
+            </w:r>
+          </w:p>
+        </w:tc>
+        <w:tc>
+          <w:tcPr>
+            <w:tcW w:w="803" w:type="dxa"/>
+            <w:gridSpan w:val="2"/>
+          </w:tcPr>
+          <w:p>
+            <w:pPr>
+              <w:pStyle w:val="Ttulo1"/>
+              <w:spacing w:before="0" w:after="100" w:afterAutospacing="1"/>
+              <w:rPr>
+                <w:b w:val="0"/>
+                <w:sz w:val="22"/>
+                <w:szCs w:val="22"/>
+              </w:rPr>
+            </w:pPr>
+            <w:r>
+              <w:rPr>
+                <w:b w:val="0"/>
+                <w:sz w:val="22"/>
+                <w:szCs w:val="22"/>
+              </w:rPr>
+              <w:t>2</w:t>
+            </w:r>
+          </w:p>
+        </w:tc>
+        <w:tc>
+          <w:tcPr>
+            <w:tcW w:w="1054" w:type="dxa"/>
+            <w:gridSpan w:val="2"/>
+          </w:tcPr>
+          <w:p>
+            <w:pPr>
+              <w:pStyle w:val="Ttulo1"/>
+              <w:spacing w:before="0" w:after="100" w:afterAutospacing="1"/>
+              <w:rPr>
+                <w:b w:val="0"/>
+                <w:sz w:val="22"/>
+                <w:szCs w:val="22"/>
+              </w:rPr>
+            </w:pPr>
+            <w:r>
+              <w:rPr>
+                <w:b w:val="0"/>
+                <w:sz w:val="22"/>
+                <w:szCs w:val="22"/>
+              </w:rPr>
+              <w:t>1</w:t>
+            </w:r>
+          </w:p>
+        </w:tc>
+        <w:tc>
+          <w:tcPr>
+            <w:tcW w:w="2188" w:type="dxa"/>
+            <w:gridSpan w:val="2"/>
+          </w:tcPr>
+          <w:p>
+            <w:pPr>
+              <w:pStyle w:val="Ttulo1"/>
+              <w:spacing w:before="0" w:after="100" w:afterAutospacing="1"/>
+              <w:rPr>
+                <w:b w:val="0"/>
+                <w:sz w:val="22"/>
+                <w:szCs w:val="22"/>
+              </w:rPr>
+            </w:pPr>
+            <w:r>
+              <w:rPr>
+                <w:b w:val="0"/>
+                <w:sz w:val="22"/>
+                <w:szCs w:val="22"/>
+              </w:rPr>
+              <w:t>Agregaba elementos duplicados, se soluciona.</w:t>
+            </w:r>
           </w:p>
         </w:tc>
       </w:tr>
       <w:tr>
-        <w:tc>
-          <w:tcPr>
-            <w:tcW w:w="704" w:type="dxa"/>
-          </w:tcPr>
-          <w:p>
-            <w:pPr>
-              <w:pStyle w:val="Ttulo1"/>
+        <w:trPr>
+          <w:gridAfter w:val="1"/>
+          <w:wAfter w:w="15" w:type="dxa"/>
+        </w:trPr>
+        <w:tc>
+          <w:tcPr>
+            <w:tcW w:w="562" w:type="dxa"/>
+          </w:tcPr>
+          <w:p>
+            <w:pPr>
+              <w:pStyle w:val="Ttulo1"/>
+              <w:spacing w:before="0" w:after="100" w:afterAutospacing="1" w:line="276" w:lineRule="auto"/>
               <w:jc w:val="center"/>
               <w:rPr>
                 <w:b w:val="0"/>
@@ -4577,11 +5178,12 @@
         </w:tc>
         <w:tc>
           <w:tcPr>
-            <w:tcW w:w="1985" w:type="dxa"/>
-          </w:tcPr>
-          <w:p>
-            <w:pPr>
-              <w:pStyle w:val="Ttulo1"/>
+            <w:tcW w:w="2410" w:type="dxa"/>
+          </w:tcPr>
+          <w:p>
+            <w:pPr>
+              <w:pStyle w:val="Ttulo1"/>
+              <w:spacing w:before="0" w:after="100" w:afterAutospacing="1" w:line="276" w:lineRule="auto"/>
               <w:rPr>
                 <w:rFonts w:eastAsia="Times New Roman" w:cs="Times New Roman"/>
                 <w:b w:val="0"/>
@@ -4626,11 +5228,12 @@
         </w:tc>
         <w:tc>
           <w:tcPr>
-            <w:tcW w:w="992" w:type="dxa"/>
-          </w:tcPr>
-          <w:p>
-            <w:pPr>
-              <w:pStyle w:val="Ttulo1"/>
+            <w:tcW w:w="851" w:type="dxa"/>
+          </w:tcPr>
+          <w:p>
+            <w:pPr>
+              <w:pStyle w:val="Ttulo1"/>
+              <w:spacing w:before="0" w:after="100" w:afterAutospacing="1" w:line="276" w:lineRule="auto"/>
               <w:jc w:val="center"/>
               <w:rPr>
                 <w:b w:val="0"/>
@@ -4650,56 +5253,87 @@
         </w:tc>
         <w:tc>
           <w:tcPr>
-            <w:tcW w:w="1134" w:type="dxa"/>
-          </w:tcPr>
-          <w:p>
-            <w:pPr>
-              <w:pStyle w:val="Ttulo1"/>
-              <w:rPr>
-                <w:b w:val="0"/>
-                <w:sz w:val="22"/>
-                <w:szCs w:val="22"/>
-              </w:rPr>
-            </w:pPr>
-          </w:p>
-        </w:tc>
-        <w:tc>
-          <w:tcPr>
-            <w:tcW w:w="808" w:type="dxa"/>
-          </w:tcPr>
-          <w:p>
-            <w:pPr>
-              <w:pStyle w:val="Ttulo1"/>
-              <w:rPr>
-                <w:b w:val="0"/>
-                <w:sz w:val="22"/>
-                <w:szCs w:val="22"/>
-              </w:rPr>
-            </w:pPr>
-          </w:p>
-        </w:tc>
-        <w:tc>
-          <w:tcPr>
-            <w:tcW w:w="1059" w:type="dxa"/>
-          </w:tcPr>
-          <w:p>
-            <w:pPr>
-              <w:pStyle w:val="Ttulo1"/>
-              <w:rPr>
-                <w:b w:val="0"/>
-                <w:sz w:val="22"/>
-                <w:szCs w:val="22"/>
-              </w:rPr>
-            </w:pPr>
-          </w:p>
-        </w:tc>
-        <w:tc>
-          <w:tcPr>
-            <w:tcW w:w="2244" w:type="dxa"/>
-          </w:tcPr>
-          <w:p>
-            <w:pPr>
-              <w:pStyle w:val="Ttulo1"/>
+            <w:tcW w:w="1058" w:type="dxa"/>
+          </w:tcPr>
+          <w:p>
+            <w:pPr>
+              <w:pStyle w:val="Ttulo1"/>
+              <w:spacing w:before="0" w:after="100" w:afterAutospacing="1" w:line="276" w:lineRule="auto"/>
+              <w:rPr>
+                <w:b w:val="0"/>
+                <w:sz w:val="22"/>
+                <w:szCs w:val="22"/>
+              </w:rPr>
+            </w:pPr>
+            <w:r>
+              <w:rPr>
+                <w:b w:val="0"/>
+                <w:sz w:val="22"/>
+                <w:szCs w:val="22"/>
+              </w:rPr>
+              <w:t>2</w:t>
+            </w:r>
+          </w:p>
+        </w:tc>
+        <w:tc>
+          <w:tcPr>
+            <w:tcW w:w="803" w:type="dxa"/>
+            <w:gridSpan w:val="2"/>
+          </w:tcPr>
+          <w:p>
+            <w:pPr>
+              <w:pStyle w:val="Ttulo1"/>
+              <w:spacing w:before="0" w:after="100" w:afterAutospacing="1" w:line="276" w:lineRule="auto"/>
+              <w:rPr>
+                <w:b w:val="0"/>
+                <w:sz w:val="22"/>
+                <w:szCs w:val="22"/>
+              </w:rPr>
+            </w:pPr>
+            <w:r>
+              <w:rPr>
+                <w:b w:val="0"/>
+                <w:sz w:val="22"/>
+                <w:szCs w:val="22"/>
+              </w:rPr>
+              <w:t>2</w:t>
+            </w:r>
+          </w:p>
+        </w:tc>
+        <w:tc>
+          <w:tcPr>
+            <w:tcW w:w="1054" w:type="dxa"/>
+            <w:gridSpan w:val="2"/>
+          </w:tcPr>
+          <w:p>
+            <w:pPr>
+              <w:pStyle w:val="Ttulo1"/>
+              <w:spacing w:before="0" w:after="100" w:afterAutospacing="1" w:line="276" w:lineRule="auto"/>
+              <w:rPr>
+                <w:b w:val="0"/>
+                <w:sz w:val="22"/>
+                <w:szCs w:val="22"/>
+              </w:rPr>
+            </w:pPr>
+            <w:r>
+              <w:rPr>
+                <w:b w:val="0"/>
+                <w:sz w:val="22"/>
+                <w:szCs w:val="22"/>
+              </w:rPr>
+              <w:t>0</w:t>
+            </w:r>
+          </w:p>
+        </w:tc>
+        <w:tc>
+          <w:tcPr>
+            <w:tcW w:w="2188" w:type="dxa"/>
+            <w:gridSpan w:val="2"/>
+          </w:tcPr>
+          <w:p>
+            <w:pPr>
+              <w:pStyle w:val="Ttulo1"/>
+              <w:spacing w:before="0" w:after="100" w:afterAutospacing="1" w:line="276" w:lineRule="auto"/>
               <w:rPr>
                 <w:b w:val="0"/>
                 <w:sz w:val="22"/>
@@ -4710,13 +5344,18 @@
         </w:tc>
       </w:tr>
       <w:tr>
-        <w:tc>
-          <w:tcPr>
-            <w:tcW w:w="704" w:type="dxa"/>
-          </w:tcPr>
-          <w:p>
-            <w:pPr>
-              <w:pStyle w:val="Ttulo1"/>
+        <w:trPr>
+          <w:gridAfter w:val="1"/>
+          <w:wAfter w:w="15" w:type="dxa"/>
+        </w:trPr>
+        <w:tc>
+          <w:tcPr>
+            <w:tcW w:w="562" w:type="dxa"/>
+          </w:tcPr>
+          <w:p>
+            <w:pPr>
+              <w:pStyle w:val="Ttulo1"/>
+              <w:spacing w:before="0" w:after="100" w:afterAutospacing="1" w:line="276" w:lineRule="auto"/>
               <w:jc w:val="center"/>
               <w:rPr>
                 <w:b w:val="0"/>
@@ -4736,11 +5375,12 @@
         </w:tc>
         <w:tc>
           <w:tcPr>
-            <w:tcW w:w="1985" w:type="dxa"/>
-          </w:tcPr>
-          <w:p>
-            <w:pPr>
-              <w:pStyle w:val="Ttulo1"/>
+            <w:tcW w:w="2410" w:type="dxa"/>
+          </w:tcPr>
+          <w:p>
+            <w:pPr>
+              <w:pStyle w:val="Ttulo1"/>
+              <w:spacing w:before="0" w:after="100" w:afterAutospacing="1" w:line="276" w:lineRule="auto"/>
               <w:rPr>
                 <w:rFonts w:eastAsia="Times New Roman" w:cs="Times New Roman"/>
                 <w:b w:val="0"/>
@@ -4749,15 +5389,98 @@
                 <w:szCs w:val="22"/>
               </w:rPr>
             </w:pPr>
-          </w:p>
-        </w:tc>
-        <w:tc>
-          <w:tcPr>
-            <w:tcW w:w="992" w:type="dxa"/>
-          </w:tcPr>
-          <w:p>
-            <w:pPr>
-              <w:pStyle w:val="Ttulo1"/>
+            <w:r>
+              <w:rPr>
+                <w:rFonts w:eastAsia="Times New Roman" w:cs="Times New Roman"/>
+                <w:b w:val="0"/>
+                <w:color w:val="auto"/>
+                <w:sz w:val="22"/>
+                <w:szCs w:val="22"/>
+              </w:rPr>
+              <w:t xml:space="preserve">TDA </w:t>
+            </w:r>
+            <w:proofErr w:type="spellStart"/>
+            <w:r>
+              <w:rPr>
+                <w:rFonts w:eastAsia="Times New Roman" w:cs="Times New Roman"/>
+                <w:b w:val="0"/>
+                <w:color w:val="auto"/>
+                <w:sz w:val="22"/>
+                <w:szCs w:val="22"/>
+              </w:rPr>
+              <w:t>system</w:t>
+            </w:r>
+            <w:proofErr w:type="spellEnd"/>
+            <w:r>
+              <w:rPr>
+                <w:rFonts w:eastAsia="Times New Roman" w:cs="Times New Roman"/>
+                <w:b w:val="0"/>
+                <w:color w:val="auto"/>
+                <w:sz w:val="22"/>
+                <w:szCs w:val="22"/>
+              </w:rPr>
+              <w:t xml:space="preserve"> </w:t>
+            </w:r>
+            <w:r>
+              <w:rPr>
+                <w:rFonts w:eastAsia="Times New Roman" w:cs="Times New Roman"/>
+                <w:b w:val="0"/>
+                <w:color w:val="auto"/>
+                <w:sz w:val="22"/>
+                <w:szCs w:val="22"/>
+              </w:rPr>
+              <w:t>–</w:t>
+            </w:r>
+            <w:r>
+              <w:rPr>
+                <w:rFonts w:eastAsia="Times New Roman" w:cs="Times New Roman"/>
+                <w:b w:val="0"/>
+                <w:color w:val="auto"/>
+                <w:sz w:val="22"/>
+                <w:szCs w:val="22"/>
+              </w:rPr>
+              <w:t xml:space="preserve"> </w:t>
+            </w:r>
+            <w:r>
+              <w:rPr>
+                <w:rFonts w:eastAsia="Times New Roman" w:cs="Times New Roman"/>
+                <w:b w:val="0"/>
+                <w:color w:val="auto"/>
+                <w:sz w:val="22"/>
+                <w:szCs w:val="22"/>
+              </w:rPr>
+              <w:t>modificador</w:t>
+            </w:r>
+          </w:p>
+          <w:p>
+            <w:pPr>
+              <w:spacing w:after="100" w:afterAutospacing="1" w:line="276" w:lineRule="auto"/>
+              <w:rPr>
+                <w:rFonts w:ascii="Arial Narrow" w:hAnsi="Arial Narrow"/>
+                <w:sz w:val="22"/>
+                <w:szCs w:val="22"/>
+              </w:rPr>
+            </w:pPr>
+            <w:proofErr w:type="spellStart"/>
+            <w:r>
+              <w:rPr>
+                <w:rFonts w:ascii="Arial Narrow" w:hAnsi="Arial Narrow"/>
+                <w:sz w:val="22"/>
+                <w:szCs w:val="22"/>
+              </w:rPr>
+              <w:t>systemAddChatbot</w:t>
+            </w:r>
+            <w:proofErr w:type="spellEnd"/>
+          </w:p>
+        </w:tc>
+        <w:tc>
+          <w:tcPr>
+            <w:tcW w:w="851" w:type="dxa"/>
+          </w:tcPr>
+          <w:p>
+            <w:pPr>
+              <w:pStyle w:val="Ttulo1"/>
+              <w:spacing w:before="0" w:after="100" w:afterAutospacing="1" w:line="276" w:lineRule="auto"/>
               <w:jc w:val="center"/>
               <w:rPr>
                 <w:b w:val="0"/>
@@ -4765,60 +5488,99 @@
                 <w:szCs w:val="22"/>
               </w:rPr>
             </w:pPr>
-          </w:p>
-        </w:tc>
-        <w:tc>
-          <w:tcPr>
-            <w:tcW w:w="1134" w:type="dxa"/>
-          </w:tcPr>
-          <w:p>
-            <w:pPr>
-              <w:pStyle w:val="Ttulo1"/>
-              <w:rPr>
-                <w:b w:val="0"/>
-                <w:sz w:val="22"/>
-                <w:szCs w:val="22"/>
-              </w:rPr>
-            </w:pPr>
-          </w:p>
-        </w:tc>
-        <w:tc>
-          <w:tcPr>
-            <w:tcW w:w="808" w:type="dxa"/>
-          </w:tcPr>
-          <w:p>
-            <w:pPr>
-              <w:pStyle w:val="Ttulo1"/>
-              <w:rPr>
-                <w:b w:val="0"/>
-                <w:sz w:val="22"/>
-                <w:szCs w:val="22"/>
-              </w:rPr>
-            </w:pPr>
-          </w:p>
-        </w:tc>
-        <w:tc>
-          <w:tcPr>
-            <w:tcW w:w="1059" w:type="dxa"/>
-          </w:tcPr>
-          <w:p>
-            <w:pPr>
-              <w:pStyle w:val="Ttulo1"/>
-              <w:rPr>
-                <w:b w:val="0"/>
-                <w:sz w:val="22"/>
-                <w:szCs w:val="22"/>
-              </w:rPr>
-            </w:pPr>
-          </w:p>
-        </w:tc>
-        <w:tc>
-          <w:tcPr>
-            <w:tcW w:w="2244" w:type="dxa"/>
-          </w:tcPr>
-          <w:p>
-            <w:pPr>
-              <w:pStyle w:val="Ttulo1"/>
+            <w:r>
+              <w:rPr>
+                <w:b w:val="0"/>
+                <w:sz w:val="22"/>
+                <w:szCs w:val="22"/>
+              </w:rPr>
+              <w:t>1</w:t>
+            </w:r>
+          </w:p>
+        </w:tc>
+        <w:tc>
+          <w:tcPr>
+            <w:tcW w:w="1058" w:type="dxa"/>
+          </w:tcPr>
+          <w:p>
+            <w:pPr>
+              <w:pStyle w:val="Ttulo1"/>
+              <w:spacing w:before="0" w:after="100" w:afterAutospacing="1" w:line="276" w:lineRule="auto"/>
+              <w:rPr>
+                <w:b w:val="0"/>
+                <w:sz w:val="22"/>
+                <w:szCs w:val="22"/>
+              </w:rPr>
+            </w:pPr>
+            <w:r>
+              <w:rPr>
+                <w:b w:val="0"/>
+                <w:sz w:val="22"/>
+                <w:szCs w:val="22"/>
+              </w:rPr>
+              <w:t>2 intentos duplicidad</w:t>
+            </w:r>
+          </w:p>
+        </w:tc>
+        <w:tc>
+          <w:tcPr>
+            <w:tcW w:w="803" w:type="dxa"/>
+            <w:gridSpan w:val="2"/>
+          </w:tcPr>
+          <w:p>
+            <w:pPr>
+              <w:pStyle w:val="Ttulo1"/>
+              <w:spacing w:before="0" w:after="100" w:afterAutospacing="1" w:line="276" w:lineRule="auto"/>
+              <w:rPr>
+                <w:b w:val="0"/>
+                <w:sz w:val="22"/>
+                <w:szCs w:val="22"/>
+              </w:rPr>
+            </w:pPr>
+            <w:r>
+              <w:rPr>
+                <w:b w:val="0"/>
+                <w:sz w:val="22"/>
+                <w:szCs w:val="22"/>
+              </w:rPr>
+              <w:t>2</w:t>
+            </w:r>
+          </w:p>
+        </w:tc>
+        <w:tc>
+          <w:tcPr>
+            <w:tcW w:w="1054" w:type="dxa"/>
+            <w:gridSpan w:val="2"/>
+          </w:tcPr>
+          <w:p>
+            <w:pPr>
+              <w:pStyle w:val="Ttulo1"/>
+              <w:spacing w:before="0" w:after="100" w:afterAutospacing="1" w:line="276" w:lineRule="auto"/>
+              <w:rPr>
+                <w:b w:val="0"/>
+                <w:sz w:val="22"/>
+                <w:szCs w:val="22"/>
+              </w:rPr>
+            </w:pPr>
+            <w:r>
+              <w:rPr>
+                <w:b w:val="0"/>
+                <w:sz w:val="22"/>
+                <w:szCs w:val="22"/>
+              </w:rPr>
+              <w:t>0</w:t>
+            </w:r>
+          </w:p>
+        </w:tc>
+        <w:tc>
+          <w:tcPr>
+            <w:tcW w:w="2188" w:type="dxa"/>
+            <w:gridSpan w:val="2"/>
+          </w:tcPr>
+          <w:p>
+            <w:pPr>
+              <w:pStyle w:val="Ttulo1"/>
+              <w:spacing w:before="0" w:after="100" w:afterAutospacing="1" w:line="276" w:lineRule="auto"/>
               <w:rPr>
                 <w:b w:val="0"/>
                 <w:sz w:val="22"/>
@@ -4829,13 +5591,18 @@
         </w:tc>
       </w:tr>
       <w:tr>
-        <w:tc>
-          <w:tcPr>
-            <w:tcW w:w="704" w:type="dxa"/>
-          </w:tcPr>
-          <w:p>
-            <w:pPr>
-              <w:pStyle w:val="Ttulo1"/>
+        <w:trPr>
+          <w:gridAfter w:val="1"/>
+          <w:wAfter w:w="15" w:type="dxa"/>
+        </w:trPr>
+        <w:tc>
+          <w:tcPr>
+            <w:tcW w:w="562" w:type="dxa"/>
+          </w:tcPr>
+          <w:p>
+            <w:pPr>
+              <w:pStyle w:val="Ttulo1"/>
+              <w:spacing w:before="0" w:after="100" w:afterAutospacing="1" w:line="276" w:lineRule="auto"/>
               <w:jc w:val="center"/>
               <w:rPr>
                 <w:b w:val="0"/>
@@ -4855,11 +5622,12 @@
         </w:tc>
         <w:tc>
           <w:tcPr>
-            <w:tcW w:w="1985" w:type="dxa"/>
-          </w:tcPr>
-          <w:p>
-            <w:pPr>
-              <w:pStyle w:val="Ttulo1"/>
+            <w:tcW w:w="2410" w:type="dxa"/>
+          </w:tcPr>
+          <w:p>
+            <w:pPr>
+              <w:pStyle w:val="Ttulo1"/>
+              <w:spacing w:before="0" w:after="100" w:afterAutospacing="1" w:line="276" w:lineRule="auto"/>
               <w:rPr>
                 <w:rFonts w:eastAsia="Times New Roman" w:cs="Times New Roman"/>
                 <w:b w:val="0"/>
@@ -4868,15 +5636,110 @@
                 <w:szCs w:val="22"/>
               </w:rPr>
             </w:pPr>
-          </w:p>
-        </w:tc>
-        <w:tc>
-          <w:tcPr>
-            <w:tcW w:w="992" w:type="dxa"/>
-          </w:tcPr>
-          <w:p>
-            <w:pPr>
-              <w:pStyle w:val="Ttulo1"/>
+            <w:r>
+              <w:rPr>
+                <w:rFonts w:eastAsia="Times New Roman" w:cs="Times New Roman"/>
+                <w:b w:val="0"/>
+                <w:color w:val="auto"/>
+                <w:sz w:val="22"/>
+                <w:szCs w:val="22"/>
+              </w:rPr>
+              <w:t xml:space="preserve">TDA </w:t>
+            </w:r>
+            <w:proofErr w:type="spellStart"/>
+            <w:r>
+              <w:rPr>
+                <w:rFonts w:eastAsia="Times New Roman" w:cs="Times New Roman"/>
+                <w:b w:val="0"/>
+                <w:color w:val="auto"/>
+                <w:sz w:val="22"/>
+                <w:szCs w:val="22"/>
+              </w:rPr>
+              <w:t>system</w:t>
+            </w:r>
+            <w:proofErr w:type="spellEnd"/>
+            <w:r>
+              <w:rPr>
+                <w:rFonts w:eastAsia="Times New Roman" w:cs="Times New Roman"/>
+                <w:b w:val="0"/>
+                <w:color w:val="auto"/>
+                <w:sz w:val="22"/>
+                <w:szCs w:val="22"/>
+              </w:rPr>
+              <w:t xml:space="preserve"> </w:t>
+            </w:r>
+            <w:r>
+              <w:rPr>
+                <w:rFonts w:eastAsia="Times New Roman" w:cs="Times New Roman"/>
+                <w:b w:val="0"/>
+                <w:color w:val="auto"/>
+                <w:sz w:val="22"/>
+                <w:szCs w:val="22"/>
+              </w:rPr>
+              <w:t>–</w:t>
+            </w:r>
+            <w:r>
+              <w:rPr>
+                <w:rFonts w:eastAsia="Times New Roman" w:cs="Times New Roman"/>
+                <w:b w:val="0"/>
+                <w:color w:val="auto"/>
+                <w:sz w:val="22"/>
+                <w:szCs w:val="22"/>
+              </w:rPr>
+              <w:t xml:space="preserve"> </w:t>
+            </w:r>
+            <w:r>
+              <w:rPr>
+                <w:rFonts w:eastAsia="Times New Roman" w:cs="Times New Roman"/>
+                <w:b w:val="0"/>
+                <w:color w:val="auto"/>
+                <w:sz w:val="22"/>
+                <w:szCs w:val="22"/>
+              </w:rPr>
+              <w:t>modificador</w:t>
+            </w:r>
+            <w:r>
+              <w:rPr>
+                <w:rFonts w:eastAsia="Times New Roman" w:cs="Times New Roman"/>
+                <w:b w:val="0"/>
+                <w:color w:val="auto"/>
+                <w:sz w:val="22"/>
+                <w:szCs w:val="22"/>
+              </w:rPr>
+              <w:t xml:space="preserve"> </w:t>
+            </w:r>
+            <w:proofErr w:type="spellStart"/>
+            <w:r>
+              <w:rPr>
+                <w:rFonts w:eastAsia="Times New Roman" w:cs="Times New Roman"/>
+                <w:b w:val="0"/>
+                <w:color w:val="auto"/>
+                <w:sz w:val="22"/>
+                <w:szCs w:val="22"/>
+              </w:rPr>
+              <w:t>systemAdd</w:t>
+            </w:r>
+            <w:r>
+              <w:rPr>
+                <w:rFonts w:eastAsia="Times New Roman" w:cs="Times New Roman"/>
+                <w:b w:val="0"/>
+                <w:color w:val="auto"/>
+                <w:sz w:val="22"/>
+                <w:szCs w:val="22"/>
+              </w:rPr>
+              <w:t>User</w:t>
+            </w:r>
+            <w:proofErr w:type="spellEnd"/>
+          </w:p>
+        </w:tc>
+        <w:tc>
+          <w:tcPr>
+            <w:tcW w:w="851" w:type="dxa"/>
+          </w:tcPr>
+          <w:p>
+            <w:pPr>
+              <w:pStyle w:val="Ttulo1"/>
+              <w:spacing w:before="0" w:after="100" w:afterAutospacing="1" w:line="276" w:lineRule="auto"/>
               <w:jc w:val="center"/>
               <w:rPr>
                 <w:b w:val="0"/>
@@ -4888,56 +5751,63 @@
         </w:tc>
         <w:tc>
           <w:tcPr>
-            <w:tcW w:w="1134" w:type="dxa"/>
-          </w:tcPr>
-          <w:p>
-            <w:pPr>
-              <w:pStyle w:val="Ttulo1"/>
-              <w:rPr>
-                <w:b w:val="0"/>
-                <w:sz w:val="22"/>
-                <w:szCs w:val="22"/>
-              </w:rPr>
-            </w:pPr>
-          </w:p>
-        </w:tc>
-        <w:tc>
-          <w:tcPr>
-            <w:tcW w:w="808" w:type="dxa"/>
-          </w:tcPr>
-          <w:p>
-            <w:pPr>
-              <w:pStyle w:val="Ttulo1"/>
-              <w:rPr>
-                <w:b w:val="0"/>
-                <w:sz w:val="22"/>
-                <w:szCs w:val="22"/>
-              </w:rPr>
-            </w:pPr>
-          </w:p>
-        </w:tc>
-        <w:tc>
-          <w:tcPr>
-            <w:tcW w:w="1059" w:type="dxa"/>
-          </w:tcPr>
-          <w:p>
-            <w:pPr>
-              <w:pStyle w:val="Ttulo1"/>
-              <w:rPr>
-                <w:b w:val="0"/>
-                <w:sz w:val="22"/>
-                <w:szCs w:val="22"/>
-              </w:rPr>
-            </w:pPr>
-          </w:p>
-        </w:tc>
-        <w:tc>
-          <w:tcPr>
-            <w:tcW w:w="2244" w:type="dxa"/>
-          </w:tcPr>
-          <w:p>
-            <w:pPr>
-              <w:pStyle w:val="Ttulo1"/>
+            <w:tcW w:w="1058" w:type="dxa"/>
+          </w:tcPr>
+          <w:p>
+            <w:pPr>
+              <w:pStyle w:val="Ttulo1"/>
+              <w:spacing w:before="0" w:after="100" w:afterAutospacing="1" w:line="276" w:lineRule="auto"/>
+              <w:rPr>
+                <w:b w:val="0"/>
+                <w:sz w:val="22"/>
+                <w:szCs w:val="22"/>
+              </w:rPr>
+            </w:pPr>
+          </w:p>
+        </w:tc>
+        <w:tc>
+          <w:tcPr>
+            <w:tcW w:w="803" w:type="dxa"/>
+            <w:gridSpan w:val="2"/>
+          </w:tcPr>
+          <w:p>
+            <w:pPr>
+              <w:pStyle w:val="Ttulo1"/>
+              <w:spacing w:before="0" w:after="100" w:afterAutospacing="1" w:line="276" w:lineRule="auto"/>
+              <w:rPr>
+                <w:b w:val="0"/>
+                <w:sz w:val="22"/>
+                <w:szCs w:val="22"/>
+              </w:rPr>
+            </w:pPr>
+          </w:p>
+        </w:tc>
+        <w:tc>
+          <w:tcPr>
+            <w:tcW w:w="1054" w:type="dxa"/>
+            <w:gridSpan w:val="2"/>
+          </w:tcPr>
+          <w:p>
+            <w:pPr>
+              <w:pStyle w:val="Ttulo1"/>
+              <w:spacing w:before="0" w:after="100" w:afterAutospacing="1" w:line="276" w:lineRule="auto"/>
+              <w:rPr>
+                <w:b w:val="0"/>
+                <w:sz w:val="22"/>
+                <w:szCs w:val="22"/>
+              </w:rPr>
+            </w:pPr>
+          </w:p>
+        </w:tc>
+        <w:tc>
+          <w:tcPr>
+            <w:tcW w:w="2188" w:type="dxa"/>
+            <w:gridSpan w:val="2"/>
+          </w:tcPr>
+          <w:p>
+            <w:pPr>
+              <w:pStyle w:val="Ttulo1"/>
+              <w:spacing w:before="0" w:after="100" w:afterAutospacing="1" w:line="276" w:lineRule="auto"/>
               <w:rPr>
                 <w:b w:val="0"/>
                 <w:sz w:val="22"/>
@@ -4948,13 +5818,18 @@
         </w:tc>
       </w:tr>
       <w:tr>
-        <w:tc>
-          <w:tcPr>
-            <w:tcW w:w="704" w:type="dxa"/>
-          </w:tcPr>
-          <w:p>
-            <w:pPr>
-              <w:pStyle w:val="Ttulo1"/>
+        <w:trPr>
+          <w:gridAfter w:val="1"/>
+          <w:wAfter w:w="15" w:type="dxa"/>
+        </w:trPr>
+        <w:tc>
+          <w:tcPr>
+            <w:tcW w:w="562" w:type="dxa"/>
+          </w:tcPr>
+          <w:p>
+            <w:pPr>
+              <w:pStyle w:val="Ttulo1"/>
+              <w:spacing w:before="0" w:after="100" w:afterAutospacing="1" w:line="276" w:lineRule="auto"/>
               <w:jc w:val="center"/>
               <w:rPr>
                 <w:b w:val="0"/>
@@ -4974,11 +5849,12 @@
         </w:tc>
         <w:tc>
           <w:tcPr>
-            <w:tcW w:w="1985" w:type="dxa"/>
-          </w:tcPr>
-          <w:p>
-            <w:pPr>
-              <w:pStyle w:val="Ttulo1"/>
+            <w:tcW w:w="2410" w:type="dxa"/>
+          </w:tcPr>
+          <w:p>
+            <w:pPr>
+              <w:pStyle w:val="Ttulo1"/>
+              <w:spacing w:before="0" w:after="100" w:afterAutospacing="1" w:line="276" w:lineRule="auto"/>
               <w:rPr>
                 <w:rFonts w:eastAsia="Times New Roman" w:cs="Times New Roman"/>
                 <w:b w:val="0"/>
@@ -4991,11 +5867,12 @@
         </w:tc>
         <w:tc>
           <w:tcPr>
-            <w:tcW w:w="992" w:type="dxa"/>
-          </w:tcPr>
-          <w:p>
-            <w:pPr>
-              <w:pStyle w:val="Ttulo1"/>
+            <w:tcW w:w="851" w:type="dxa"/>
+          </w:tcPr>
+          <w:p>
+            <w:pPr>
+              <w:pStyle w:val="Ttulo1"/>
+              <w:spacing w:before="0" w:after="100" w:afterAutospacing="1" w:line="276" w:lineRule="auto"/>
               <w:jc w:val="center"/>
               <w:rPr>
                 <w:b w:val="0"/>
@@ -5007,56 +5884,63 @@
         </w:tc>
         <w:tc>
           <w:tcPr>
-            <w:tcW w:w="1134" w:type="dxa"/>
-          </w:tcPr>
-          <w:p>
-            <w:pPr>
-              <w:pStyle w:val="Ttulo1"/>
-              <w:rPr>
-                <w:b w:val="0"/>
-                <w:sz w:val="22"/>
-                <w:szCs w:val="22"/>
-              </w:rPr>
-            </w:pPr>
-          </w:p>
-        </w:tc>
-        <w:tc>
-          <w:tcPr>
-            <w:tcW w:w="808" w:type="dxa"/>
-          </w:tcPr>
-          <w:p>
-            <w:pPr>
-              <w:pStyle w:val="Ttulo1"/>
-              <w:rPr>
-                <w:b w:val="0"/>
-                <w:sz w:val="22"/>
-                <w:szCs w:val="22"/>
-              </w:rPr>
-            </w:pPr>
-          </w:p>
-        </w:tc>
-        <w:tc>
-          <w:tcPr>
-            <w:tcW w:w="1059" w:type="dxa"/>
-          </w:tcPr>
-          <w:p>
-            <w:pPr>
-              <w:pStyle w:val="Ttulo1"/>
-              <w:rPr>
-                <w:b w:val="0"/>
-                <w:sz w:val="22"/>
-                <w:szCs w:val="22"/>
-              </w:rPr>
-            </w:pPr>
-          </w:p>
-        </w:tc>
-        <w:tc>
-          <w:tcPr>
-            <w:tcW w:w="2244" w:type="dxa"/>
-          </w:tcPr>
-          <w:p>
-            <w:pPr>
-              <w:pStyle w:val="Ttulo1"/>
+            <w:tcW w:w="1058" w:type="dxa"/>
+          </w:tcPr>
+          <w:p>
+            <w:pPr>
+              <w:pStyle w:val="Ttulo1"/>
+              <w:spacing w:before="0" w:after="100" w:afterAutospacing="1" w:line="276" w:lineRule="auto"/>
+              <w:rPr>
+                <w:b w:val="0"/>
+                <w:sz w:val="22"/>
+                <w:szCs w:val="22"/>
+              </w:rPr>
+            </w:pPr>
+          </w:p>
+        </w:tc>
+        <w:tc>
+          <w:tcPr>
+            <w:tcW w:w="803" w:type="dxa"/>
+            <w:gridSpan w:val="2"/>
+          </w:tcPr>
+          <w:p>
+            <w:pPr>
+              <w:pStyle w:val="Ttulo1"/>
+              <w:spacing w:before="0" w:after="100" w:afterAutospacing="1" w:line="276" w:lineRule="auto"/>
+              <w:rPr>
+                <w:b w:val="0"/>
+                <w:sz w:val="22"/>
+                <w:szCs w:val="22"/>
+              </w:rPr>
+            </w:pPr>
+          </w:p>
+        </w:tc>
+        <w:tc>
+          <w:tcPr>
+            <w:tcW w:w="1054" w:type="dxa"/>
+            <w:gridSpan w:val="2"/>
+          </w:tcPr>
+          <w:p>
+            <w:pPr>
+              <w:pStyle w:val="Ttulo1"/>
+              <w:spacing w:before="0" w:after="100" w:afterAutospacing="1" w:line="276" w:lineRule="auto"/>
+              <w:rPr>
+                <w:b w:val="0"/>
+                <w:sz w:val="22"/>
+                <w:szCs w:val="22"/>
+              </w:rPr>
+            </w:pPr>
+          </w:p>
+        </w:tc>
+        <w:tc>
+          <w:tcPr>
+            <w:tcW w:w="2188" w:type="dxa"/>
+            <w:gridSpan w:val="2"/>
+          </w:tcPr>
+          <w:p>
+            <w:pPr>
+              <w:pStyle w:val="Ttulo1"/>
+              <w:spacing w:before="0" w:after="100" w:afterAutospacing="1" w:line="276" w:lineRule="auto"/>
               <w:rPr>
                 <w:b w:val="0"/>
                 <w:sz w:val="22"/>
@@ -5067,13 +5951,18 @@
         </w:tc>
       </w:tr>
       <w:tr>
-        <w:tc>
-          <w:tcPr>
-            <w:tcW w:w="704" w:type="dxa"/>
-          </w:tcPr>
-          <w:p>
-            <w:pPr>
-              <w:pStyle w:val="Ttulo1"/>
+        <w:trPr>
+          <w:gridAfter w:val="1"/>
+          <w:wAfter w:w="15" w:type="dxa"/>
+        </w:trPr>
+        <w:tc>
+          <w:tcPr>
+            <w:tcW w:w="562" w:type="dxa"/>
+          </w:tcPr>
+          <w:p>
+            <w:pPr>
+              <w:pStyle w:val="Ttulo1"/>
+              <w:spacing w:before="0" w:after="100" w:afterAutospacing="1" w:line="276" w:lineRule="auto"/>
               <w:jc w:val="center"/>
               <w:rPr>
                 <w:b w:val="0"/>
@@ -5093,11 +5982,12 @@
         </w:tc>
         <w:tc>
           <w:tcPr>
-            <w:tcW w:w="1985" w:type="dxa"/>
-          </w:tcPr>
-          <w:p>
-            <w:pPr>
-              <w:pStyle w:val="Ttulo1"/>
+            <w:tcW w:w="2410" w:type="dxa"/>
+          </w:tcPr>
+          <w:p>
+            <w:pPr>
+              <w:pStyle w:val="Ttulo1"/>
+              <w:spacing w:before="0" w:after="100" w:afterAutospacing="1" w:line="276" w:lineRule="auto"/>
               <w:rPr>
                 <w:rFonts w:eastAsia="Times New Roman" w:cs="Times New Roman"/>
                 <w:b w:val="0"/>
@@ -5110,11 +6000,12 @@
         </w:tc>
         <w:tc>
           <w:tcPr>
-            <w:tcW w:w="992" w:type="dxa"/>
-          </w:tcPr>
-          <w:p>
-            <w:pPr>
-              <w:pStyle w:val="Ttulo1"/>
+            <w:tcW w:w="851" w:type="dxa"/>
+          </w:tcPr>
+          <w:p>
+            <w:pPr>
+              <w:pStyle w:val="Ttulo1"/>
+              <w:spacing w:before="0" w:after="100" w:afterAutospacing="1" w:line="276" w:lineRule="auto"/>
               <w:jc w:val="center"/>
               <w:rPr>
                 <w:b w:val="0"/>
@@ -5126,56 +6017,63 @@
         </w:tc>
         <w:tc>
           <w:tcPr>
-            <w:tcW w:w="1134" w:type="dxa"/>
-          </w:tcPr>
-          <w:p>
-            <w:pPr>
-              <w:pStyle w:val="Ttulo1"/>
-              <w:rPr>
-                <w:b w:val="0"/>
-                <w:sz w:val="22"/>
-                <w:szCs w:val="22"/>
-              </w:rPr>
-            </w:pPr>
-          </w:p>
-        </w:tc>
-        <w:tc>
-          <w:tcPr>
-            <w:tcW w:w="808" w:type="dxa"/>
-          </w:tcPr>
-          <w:p>
-            <w:pPr>
-              <w:pStyle w:val="Ttulo1"/>
-              <w:rPr>
-                <w:b w:val="0"/>
-                <w:sz w:val="22"/>
-                <w:szCs w:val="22"/>
-              </w:rPr>
-            </w:pPr>
-          </w:p>
-        </w:tc>
-        <w:tc>
-          <w:tcPr>
-            <w:tcW w:w="1059" w:type="dxa"/>
-          </w:tcPr>
-          <w:p>
-            <w:pPr>
-              <w:pStyle w:val="Ttulo1"/>
-              <w:rPr>
-                <w:b w:val="0"/>
-                <w:sz w:val="22"/>
-                <w:szCs w:val="22"/>
-              </w:rPr>
-            </w:pPr>
-          </w:p>
-        </w:tc>
-        <w:tc>
-          <w:tcPr>
-            <w:tcW w:w="2244" w:type="dxa"/>
-          </w:tcPr>
-          <w:p>
-            <w:pPr>
-              <w:pStyle w:val="Ttulo1"/>
+            <w:tcW w:w="1058" w:type="dxa"/>
+          </w:tcPr>
+          <w:p>
+            <w:pPr>
+              <w:pStyle w:val="Ttulo1"/>
+              <w:spacing w:before="0" w:after="100" w:afterAutospacing="1" w:line="276" w:lineRule="auto"/>
+              <w:rPr>
+                <w:b w:val="0"/>
+                <w:sz w:val="22"/>
+                <w:szCs w:val="22"/>
+              </w:rPr>
+            </w:pPr>
+          </w:p>
+        </w:tc>
+        <w:tc>
+          <w:tcPr>
+            <w:tcW w:w="803" w:type="dxa"/>
+            <w:gridSpan w:val="2"/>
+          </w:tcPr>
+          <w:p>
+            <w:pPr>
+              <w:pStyle w:val="Ttulo1"/>
+              <w:spacing w:before="0" w:after="100" w:afterAutospacing="1" w:line="276" w:lineRule="auto"/>
+              <w:rPr>
+                <w:b w:val="0"/>
+                <w:sz w:val="22"/>
+                <w:szCs w:val="22"/>
+              </w:rPr>
+            </w:pPr>
+          </w:p>
+        </w:tc>
+        <w:tc>
+          <w:tcPr>
+            <w:tcW w:w="1054" w:type="dxa"/>
+            <w:gridSpan w:val="2"/>
+          </w:tcPr>
+          <w:p>
+            <w:pPr>
+              <w:pStyle w:val="Ttulo1"/>
+              <w:spacing w:before="0" w:after="100" w:afterAutospacing="1" w:line="276" w:lineRule="auto"/>
+              <w:rPr>
+                <w:b w:val="0"/>
+                <w:sz w:val="22"/>
+                <w:szCs w:val="22"/>
+              </w:rPr>
+            </w:pPr>
+          </w:p>
+        </w:tc>
+        <w:tc>
+          <w:tcPr>
+            <w:tcW w:w="2188" w:type="dxa"/>
+            <w:gridSpan w:val="2"/>
+          </w:tcPr>
+          <w:p>
+            <w:pPr>
+              <w:pStyle w:val="Ttulo1"/>
+              <w:spacing w:before="0" w:after="100" w:afterAutospacing="1" w:line="276" w:lineRule="auto"/>
               <w:rPr>
                 <w:b w:val="0"/>
                 <w:sz w:val="22"/>
@@ -5186,13 +6084,18 @@
         </w:tc>
       </w:tr>
       <w:tr>
-        <w:tc>
-          <w:tcPr>
-            <w:tcW w:w="704" w:type="dxa"/>
-          </w:tcPr>
-          <w:p>
-            <w:pPr>
-              <w:pStyle w:val="Ttulo1"/>
+        <w:trPr>
+          <w:gridAfter w:val="1"/>
+          <w:wAfter w:w="15" w:type="dxa"/>
+        </w:trPr>
+        <w:tc>
+          <w:tcPr>
+            <w:tcW w:w="562" w:type="dxa"/>
+          </w:tcPr>
+          <w:p>
+            <w:pPr>
+              <w:pStyle w:val="Ttulo1"/>
+              <w:spacing w:before="0" w:after="100" w:afterAutospacing="1" w:line="276" w:lineRule="auto"/>
               <w:jc w:val="center"/>
               <w:rPr>
                 <w:b w:val="0"/>
@@ -5212,11 +6115,12 @@
         </w:tc>
         <w:tc>
           <w:tcPr>
-            <w:tcW w:w="1985" w:type="dxa"/>
-          </w:tcPr>
-          <w:p>
-            <w:pPr>
-              <w:pStyle w:val="Ttulo1"/>
+            <w:tcW w:w="2410" w:type="dxa"/>
+          </w:tcPr>
+          <w:p>
+            <w:pPr>
+              <w:pStyle w:val="Ttulo1"/>
+              <w:spacing w:before="0" w:after="100" w:afterAutospacing="1" w:line="276" w:lineRule="auto"/>
               <w:rPr>
                 <w:rFonts w:eastAsia="Times New Roman" w:cs="Times New Roman"/>
                 <w:b w:val="0"/>
@@ -5229,11 +6133,12 @@
         </w:tc>
         <w:tc>
           <w:tcPr>
-            <w:tcW w:w="992" w:type="dxa"/>
-          </w:tcPr>
-          <w:p>
-            <w:pPr>
-              <w:pStyle w:val="Ttulo1"/>
+            <w:tcW w:w="851" w:type="dxa"/>
+          </w:tcPr>
+          <w:p>
+            <w:pPr>
+              <w:pStyle w:val="Ttulo1"/>
+              <w:spacing w:before="0" w:after="100" w:afterAutospacing="1" w:line="276" w:lineRule="auto"/>
               <w:jc w:val="center"/>
               <w:rPr>
                 <w:b w:val="0"/>
@@ -5245,56 +6150,63 @@
         </w:tc>
         <w:tc>
           <w:tcPr>
-            <w:tcW w:w="1134" w:type="dxa"/>
-          </w:tcPr>
-          <w:p>
-            <w:pPr>
-              <w:pStyle w:val="Ttulo1"/>
-              <w:rPr>
-                <w:b w:val="0"/>
-                <w:sz w:val="22"/>
-                <w:szCs w:val="22"/>
-              </w:rPr>
-            </w:pPr>
-          </w:p>
-        </w:tc>
-        <w:tc>
-          <w:tcPr>
-            <w:tcW w:w="808" w:type="dxa"/>
-          </w:tcPr>
-          <w:p>
-            <w:pPr>
-              <w:pStyle w:val="Ttulo1"/>
-              <w:rPr>
-                <w:b w:val="0"/>
-                <w:sz w:val="22"/>
-                <w:szCs w:val="22"/>
-              </w:rPr>
-            </w:pPr>
-          </w:p>
-        </w:tc>
-        <w:tc>
-          <w:tcPr>
-            <w:tcW w:w="1059" w:type="dxa"/>
-          </w:tcPr>
-          <w:p>
-            <w:pPr>
-              <w:pStyle w:val="Ttulo1"/>
-              <w:rPr>
-                <w:b w:val="0"/>
-                <w:sz w:val="22"/>
-                <w:szCs w:val="22"/>
-              </w:rPr>
-            </w:pPr>
-          </w:p>
-        </w:tc>
-        <w:tc>
-          <w:tcPr>
-            <w:tcW w:w="2244" w:type="dxa"/>
-          </w:tcPr>
-          <w:p>
-            <w:pPr>
-              <w:pStyle w:val="Ttulo1"/>
+            <w:tcW w:w="1058" w:type="dxa"/>
+          </w:tcPr>
+          <w:p>
+            <w:pPr>
+              <w:pStyle w:val="Ttulo1"/>
+              <w:spacing w:before="0" w:after="100" w:afterAutospacing="1" w:line="276" w:lineRule="auto"/>
+              <w:rPr>
+                <w:b w:val="0"/>
+                <w:sz w:val="22"/>
+                <w:szCs w:val="22"/>
+              </w:rPr>
+            </w:pPr>
+          </w:p>
+        </w:tc>
+        <w:tc>
+          <w:tcPr>
+            <w:tcW w:w="803" w:type="dxa"/>
+            <w:gridSpan w:val="2"/>
+          </w:tcPr>
+          <w:p>
+            <w:pPr>
+              <w:pStyle w:val="Ttulo1"/>
+              <w:spacing w:before="0" w:after="100" w:afterAutospacing="1" w:line="276" w:lineRule="auto"/>
+              <w:rPr>
+                <w:b w:val="0"/>
+                <w:sz w:val="22"/>
+                <w:szCs w:val="22"/>
+              </w:rPr>
+            </w:pPr>
+          </w:p>
+        </w:tc>
+        <w:tc>
+          <w:tcPr>
+            <w:tcW w:w="1054" w:type="dxa"/>
+            <w:gridSpan w:val="2"/>
+          </w:tcPr>
+          <w:p>
+            <w:pPr>
+              <w:pStyle w:val="Ttulo1"/>
+              <w:spacing w:before="0" w:after="100" w:afterAutospacing="1" w:line="276" w:lineRule="auto"/>
+              <w:rPr>
+                <w:b w:val="0"/>
+                <w:sz w:val="22"/>
+                <w:szCs w:val="22"/>
+              </w:rPr>
+            </w:pPr>
+          </w:p>
+        </w:tc>
+        <w:tc>
+          <w:tcPr>
+            <w:tcW w:w="2188" w:type="dxa"/>
+            <w:gridSpan w:val="2"/>
+          </w:tcPr>
+          <w:p>
+            <w:pPr>
+              <w:pStyle w:val="Ttulo1"/>
+              <w:spacing w:before="0" w:after="100" w:afterAutospacing="1" w:line="276" w:lineRule="auto"/>
               <w:rPr>
                 <w:b w:val="0"/>
                 <w:sz w:val="22"/>
@@ -5305,13 +6217,18 @@
         </w:tc>
       </w:tr>
       <w:tr>
-        <w:tc>
-          <w:tcPr>
-            <w:tcW w:w="704" w:type="dxa"/>
-          </w:tcPr>
-          <w:p>
-            <w:pPr>
-              <w:pStyle w:val="Ttulo1"/>
+        <w:trPr>
+          <w:gridAfter w:val="1"/>
+          <w:wAfter w:w="15" w:type="dxa"/>
+        </w:trPr>
+        <w:tc>
+          <w:tcPr>
+            <w:tcW w:w="562" w:type="dxa"/>
+          </w:tcPr>
+          <w:p>
+            <w:pPr>
+              <w:pStyle w:val="Ttulo1"/>
+              <w:spacing w:before="0" w:after="100" w:afterAutospacing="1" w:line="276" w:lineRule="auto"/>
               <w:jc w:val="center"/>
               <w:rPr>
                 <w:b w:val="0"/>
@@ -5331,11 +6248,12 @@
         </w:tc>
         <w:tc>
           <w:tcPr>
-            <w:tcW w:w="1985" w:type="dxa"/>
-          </w:tcPr>
-          <w:p>
-            <w:pPr>
-              <w:pStyle w:val="Ttulo1"/>
+            <w:tcW w:w="2410" w:type="dxa"/>
+          </w:tcPr>
+          <w:p>
+            <w:pPr>
+              <w:pStyle w:val="Ttulo1"/>
+              <w:spacing w:before="0" w:after="100" w:afterAutospacing="1" w:line="276" w:lineRule="auto"/>
               <w:rPr>
                 <w:rFonts w:eastAsia="Times New Roman" w:cs="Times New Roman"/>
                 <w:b w:val="0"/>
@@ -5348,11 +6266,12 @@
         </w:tc>
         <w:tc>
           <w:tcPr>
-            <w:tcW w:w="992" w:type="dxa"/>
-          </w:tcPr>
-          <w:p>
-            <w:pPr>
-              <w:pStyle w:val="Ttulo1"/>
+            <w:tcW w:w="851" w:type="dxa"/>
+          </w:tcPr>
+          <w:p>
+            <w:pPr>
+              <w:pStyle w:val="Ttulo1"/>
+              <w:spacing w:before="0" w:after="100" w:afterAutospacing="1" w:line="276" w:lineRule="auto"/>
               <w:jc w:val="center"/>
               <w:rPr>
                 <w:b w:val="0"/>
@@ -5364,56 +6283,63 @@
         </w:tc>
         <w:tc>
           <w:tcPr>
-            <w:tcW w:w="1134" w:type="dxa"/>
-          </w:tcPr>
-          <w:p>
-            <w:pPr>
-              <w:pStyle w:val="Ttulo1"/>
-              <w:rPr>
-                <w:b w:val="0"/>
-                <w:sz w:val="22"/>
-                <w:szCs w:val="22"/>
-              </w:rPr>
-            </w:pPr>
-          </w:p>
-        </w:tc>
-        <w:tc>
-          <w:tcPr>
-            <w:tcW w:w="808" w:type="dxa"/>
-          </w:tcPr>
-          <w:p>
-            <w:pPr>
-              <w:pStyle w:val="Ttulo1"/>
-              <w:rPr>
-                <w:b w:val="0"/>
-                <w:sz w:val="22"/>
-                <w:szCs w:val="22"/>
-              </w:rPr>
-            </w:pPr>
-          </w:p>
-        </w:tc>
-        <w:tc>
-          <w:tcPr>
-            <w:tcW w:w="1059" w:type="dxa"/>
-          </w:tcPr>
-          <w:p>
-            <w:pPr>
-              <w:pStyle w:val="Ttulo1"/>
-              <w:rPr>
-                <w:b w:val="0"/>
-                <w:sz w:val="22"/>
-                <w:szCs w:val="22"/>
-              </w:rPr>
-            </w:pPr>
-          </w:p>
-        </w:tc>
-        <w:tc>
-          <w:tcPr>
-            <w:tcW w:w="2244" w:type="dxa"/>
-          </w:tcPr>
-          <w:p>
-            <w:pPr>
-              <w:pStyle w:val="Ttulo1"/>
+            <w:tcW w:w="1058" w:type="dxa"/>
+          </w:tcPr>
+          <w:p>
+            <w:pPr>
+              <w:pStyle w:val="Ttulo1"/>
+              <w:spacing w:before="0" w:after="100" w:afterAutospacing="1" w:line="276" w:lineRule="auto"/>
+              <w:rPr>
+                <w:b w:val="0"/>
+                <w:sz w:val="22"/>
+                <w:szCs w:val="22"/>
+              </w:rPr>
+            </w:pPr>
+          </w:p>
+        </w:tc>
+        <w:tc>
+          <w:tcPr>
+            <w:tcW w:w="803" w:type="dxa"/>
+            <w:gridSpan w:val="2"/>
+          </w:tcPr>
+          <w:p>
+            <w:pPr>
+              <w:pStyle w:val="Ttulo1"/>
+              <w:spacing w:before="0" w:after="100" w:afterAutospacing="1" w:line="276" w:lineRule="auto"/>
+              <w:rPr>
+                <w:b w:val="0"/>
+                <w:sz w:val="22"/>
+                <w:szCs w:val="22"/>
+              </w:rPr>
+            </w:pPr>
+          </w:p>
+        </w:tc>
+        <w:tc>
+          <w:tcPr>
+            <w:tcW w:w="1054" w:type="dxa"/>
+            <w:gridSpan w:val="2"/>
+          </w:tcPr>
+          <w:p>
+            <w:pPr>
+              <w:pStyle w:val="Ttulo1"/>
+              <w:spacing w:before="0" w:after="100" w:afterAutospacing="1" w:line="276" w:lineRule="auto"/>
+              <w:rPr>
+                <w:b w:val="0"/>
+                <w:sz w:val="22"/>
+                <w:szCs w:val="22"/>
+              </w:rPr>
+            </w:pPr>
+          </w:p>
+        </w:tc>
+        <w:tc>
+          <w:tcPr>
+            <w:tcW w:w="2188" w:type="dxa"/>
+            <w:gridSpan w:val="2"/>
+          </w:tcPr>
+          <w:p>
+            <w:pPr>
+              <w:pStyle w:val="Ttulo1"/>
+              <w:spacing w:before="0" w:after="100" w:afterAutospacing="1" w:line="276" w:lineRule="auto"/>
               <w:rPr>
                 <w:b w:val="0"/>
                 <w:sz w:val="22"/>
@@ -5424,13 +6350,18 @@
         </w:tc>
       </w:tr>
       <w:tr>
-        <w:tc>
-          <w:tcPr>
-            <w:tcW w:w="704" w:type="dxa"/>
-          </w:tcPr>
-          <w:p>
-            <w:pPr>
-              <w:pStyle w:val="Ttulo1"/>
+        <w:trPr>
+          <w:gridAfter w:val="1"/>
+          <w:wAfter w:w="15" w:type="dxa"/>
+        </w:trPr>
+        <w:tc>
+          <w:tcPr>
+            <w:tcW w:w="562" w:type="dxa"/>
+          </w:tcPr>
+          <w:p>
+            <w:pPr>
+              <w:pStyle w:val="Ttulo1"/>
+              <w:spacing w:before="0" w:after="100" w:afterAutospacing="1" w:line="276" w:lineRule="auto"/>
               <w:jc w:val="center"/>
               <w:rPr>
                 <w:b w:val="0"/>
@@ -5450,11 +6381,12 @@
         </w:tc>
         <w:tc>
           <w:tcPr>
-            <w:tcW w:w="1985" w:type="dxa"/>
-          </w:tcPr>
-          <w:p>
-            <w:pPr>
-              <w:pStyle w:val="Ttulo1"/>
+            <w:tcW w:w="2410" w:type="dxa"/>
+          </w:tcPr>
+          <w:p>
+            <w:pPr>
+              <w:pStyle w:val="Ttulo1"/>
+              <w:spacing w:before="0" w:after="100" w:afterAutospacing="1" w:line="276" w:lineRule="auto"/>
               <w:rPr>
                 <w:rFonts w:eastAsia="Times New Roman" w:cs="Times New Roman"/>
                 <w:b w:val="0"/>
@@ -5467,11 +6399,12 @@
         </w:tc>
         <w:tc>
           <w:tcPr>
-            <w:tcW w:w="992" w:type="dxa"/>
-          </w:tcPr>
-          <w:p>
-            <w:pPr>
-              <w:pStyle w:val="Ttulo1"/>
+            <w:tcW w:w="851" w:type="dxa"/>
+          </w:tcPr>
+          <w:p>
+            <w:pPr>
+              <w:pStyle w:val="Ttulo1"/>
+              <w:spacing w:before="0" w:after="100" w:afterAutospacing="1" w:line="276" w:lineRule="auto"/>
               <w:jc w:val="center"/>
               <w:rPr>
                 <w:b w:val="0"/>
@@ -5483,56 +6416,63 @@
         </w:tc>
         <w:tc>
           <w:tcPr>
-            <w:tcW w:w="1134" w:type="dxa"/>
-          </w:tcPr>
-          <w:p>
-            <w:pPr>
-              <w:pStyle w:val="Ttulo1"/>
-              <w:rPr>
-                <w:b w:val="0"/>
-                <w:sz w:val="22"/>
-                <w:szCs w:val="22"/>
-              </w:rPr>
-            </w:pPr>
-          </w:p>
-        </w:tc>
-        <w:tc>
-          <w:tcPr>
-            <w:tcW w:w="808" w:type="dxa"/>
-          </w:tcPr>
-          <w:p>
-            <w:pPr>
-              <w:pStyle w:val="Ttulo1"/>
-              <w:rPr>
-                <w:b w:val="0"/>
-                <w:sz w:val="22"/>
-                <w:szCs w:val="22"/>
-              </w:rPr>
-            </w:pPr>
-          </w:p>
-        </w:tc>
-        <w:tc>
-          <w:tcPr>
-            <w:tcW w:w="1059" w:type="dxa"/>
-          </w:tcPr>
-          <w:p>
-            <w:pPr>
-              <w:pStyle w:val="Ttulo1"/>
-              <w:rPr>
-                <w:b w:val="0"/>
-                <w:sz w:val="22"/>
-                <w:szCs w:val="22"/>
-              </w:rPr>
-            </w:pPr>
-          </w:p>
-        </w:tc>
-        <w:tc>
-          <w:tcPr>
-            <w:tcW w:w="2244" w:type="dxa"/>
-          </w:tcPr>
-          <w:p>
-            <w:pPr>
-              <w:pStyle w:val="Ttulo1"/>
+            <w:tcW w:w="1058" w:type="dxa"/>
+          </w:tcPr>
+          <w:p>
+            <w:pPr>
+              <w:pStyle w:val="Ttulo1"/>
+              <w:spacing w:before="0" w:after="100" w:afterAutospacing="1" w:line="276" w:lineRule="auto"/>
+              <w:rPr>
+                <w:b w:val="0"/>
+                <w:sz w:val="22"/>
+                <w:szCs w:val="22"/>
+              </w:rPr>
+            </w:pPr>
+          </w:p>
+        </w:tc>
+        <w:tc>
+          <w:tcPr>
+            <w:tcW w:w="803" w:type="dxa"/>
+            <w:gridSpan w:val="2"/>
+          </w:tcPr>
+          <w:p>
+            <w:pPr>
+              <w:pStyle w:val="Ttulo1"/>
+              <w:spacing w:before="0" w:after="100" w:afterAutospacing="1" w:line="276" w:lineRule="auto"/>
+              <w:rPr>
+                <w:b w:val="0"/>
+                <w:sz w:val="22"/>
+                <w:szCs w:val="22"/>
+              </w:rPr>
+            </w:pPr>
+          </w:p>
+        </w:tc>
+        <w:tc>
+          <w:tcPr>
+            <w:tcW w:w="1054" w:type="dxa"/>
+            <w:gridSpan w:val="2"/>
+          </w:tcPr>
+          <w:p>
+            <w:pPr>
+              <w:pStyle w:val="Ttulo1"/>
+              <w:spacing w:before="0" w:after="100" w:afterAutospacing="1" w:line="276" w:lineRule="auto"/>
+              <w:rPr>
+                <w:b w:val="0"/>
+                <w:sz w:val="22"/>
+                <w:szCs w:val="22"/>
+              </w:rPr>
+            </w:pPr>
+          </w:p>
+        </w:tc>
+        <w:tc>
+          <w:tcPr>
+            <w:tcW w:w="2188" w:type="dxa"/>
+            <w:gridSpan w:val="2"/>
+          </w:tcPr>
+          <w:p>
+            <w:pPr>
+              <w:pStyle w:val="Ttulo1"/>
+              <w:spacing w:before="0" w:after="100" w:afterAutospacing="1" w:line="276" w:lineRule="auto"/>
               <w:rPr>
                 <w:b w:val="0"/>
                 <w:sz w:val="22"/>
@@ -5652,15 +6592,6 @@
       </w:r>
     </w:p>
     <w:p>
-      <w:pPr>
-        <w:rPr>
-          <w:rFonts w:ascii="Arial Narrow" w:eastAsiaTheme="majorEastAsia" w:hAnsi="Arial Narrow" w:cstheme="majorBidi"/>
-          <w:b/>
-          <w:color w:val="000000" w:themeColor="text1"/>
-          <w:sz w:val="32"/>
-          <w:szCs w:val="32"/>
-        </w:rPr>
-      </w:pPr>
       <w:bookmarkStart w:id="14" w:name="_Toc134312251"/>
       <w:bookmarkStart w:id="15" w:name="_Toc134312322"/>
       <w:r>
@@ -5669,16 +6600,143 @@
     </w:p>
     <w:p>
       <w:pPr>
+        <w:rPr>
+          <w:rFonts w:ascii="Arial Narrow" w:eastAsiaTheme="majorEastAsia" w:hAnsi="Arial Narrow" w:cstheme="majorBidi"/>
+          <w:bCs/>
+          <w:color w:val="000000" w:themeColor="text1"/>
+        </w:rPr>
+      </w:pPr>
+    </w:p>
+    <w:p>
+      <w:pPr>
         <w:pStyle w:val="Ttulo1"/>
       </w:pPr>
       <w:r>
-        <w:lastRenderedPageBreak/>
         <w:t>Conclusiones</w:t>
       </w:r>
       <w:bookmarkEnd w:id="14"/>
       <w:bookmarkEnd w:id="15"/>
     </w:p>
     <w:p/>
+    <w:p>
+      <w:pPr>
+        <w:spacing w:line="360" w:lineRule="auto"/>
+        <w:jc w:val="both"/>
+        <w:rPr>
+          <w:rFonts w:ascii="Arial Narrow" w:hAnsi="Arial Narrow"/>
+        </w:rPr>
+      </w:pPr>
+      <w:r>
+        <w:rPr>
+          <w:rFonts w:ascii="Arial Narrow" w:hAnsi="Arial Narrow"/>
+        </w:rPr>
+        <w:t xml:space="preserve">Este proyecto se enfoca en abordar la necesidad de crear un </w:t>
+      </w:r>
+      <w:proofErr w:type="spellStart"/>
+      <w:r>
+        <w:rPr>
+          <w:rFonts w:ascii="Arial Narrow" w:hAnsi="Arial Narrow"/>
+        </w:rPr>
+        <w:t>chatbot</w:t>
+      </w:r>
+      <w:proofErr w:type="spellEnd"/>
+      <w:r>
+        <w:rPr>
+          <w:rFonts w:ascii="Arial Narrow" w:hAnsi="Arial Narrow"/>
+        </w:rPr>
+        <w:t xml:space="preserve"> que brinde respuestas estructuradas a través de acciones específicas, utilizando programación </w:t>
+      </w:r>
+      <w:r>
+        <w:rPr>
+          <w:rFonts w:ascii="Arial Narrow" w:hAnsi="Arial Narrow"/>
+        </w:rPr>
+        <w:t>lógica</w:t>
+      </w:r>
+      <w:r>
+        <w:rPr>
+          <w:rFonts w:ascii="Arial Narrow" w:hAnsi="Arial Narrow"/>
+        </w:rPr>
+        <w:t xml:space="preserve"> y el lenguaje de programación </w:t>
+      </w:r>
+      <w:proofErr w:type="spellStart"/>
+      <w:r>
+        <w:rPr>
+          <w:rFonts w:ascii="Arial Narrow" w:hAnsi="Arial Narrow"/>
+        </w:rPr>
+        <w:t>Prolog</w:t>
+      </w:r>
+      <w:proofErr w:type="spellEnd"/>
+      <w:r>
+        <w:rPr>
+          <w:rFonts w:ascii="Arial Narrow" w:hAnsi="Arial Narrow"/>
+        </w:rPr>
+        <w:t xml:space="preserve">. El </w:t>
+      </w:r>
+      <w:proofErr w:type="spellStart"/>
+      <w:r>
+        <w:rPr>
+          <w:rFonts w:ascii="Arial Narrow" w:hAnsi="Arial Narrow"/>
+        </w:rPr>
+        <w:t>chatbot</w:t>
+      </w:r>
+      <w:proofErr w:type="spellEnd"/>
+      <w:r>
+        <w:rPr>
+          <w:rFonts w:ascii="Arial Narrow" w:hAnsi="Arial Narrow"/>
+        </w:rPr>
+        <w:t xml:space="preserve">, </w:t>
+      </w:r>
+      <w:r>
+        <w:rPr>
+          <w:rFonts w:ascii="Arial Narrow" w:hAnsi="Arial Narrow"/>
+        </w:rPr>
+        <w:t>categorizado</w:t>
+      </w:r>
+      <w:r>
+        <w:rPr>
+          <w:rFonts w:ascii="Arial Narrow" w:hAnsi="Arial Narrow"/>
+        </w:rPr>
+        <w:t xml:space="preserve"> como ITR</w:t>
+      </w:r>
+      <w:r>
+        <w:rPr>
+          <w:rFonts w:ascii="Arial Narrow" w:hAnsi="Arial Narrow"/>
+        </w:rPr>
+        <w:t xml:space="preserve"> (Iteración a Través del Lenguaje Natural)</w:t>
+      </w:r>
+      <w:r>
+        <w:rPr>
+          <w:rFonts w:ascii="Arial Narrow" w:hAnsi="Arial Narrow"/>
+        </w:rPr>
+        <w:t>, permitirá a los usuarios interactuar de manera eficiente utilizando palabras clave, sinónimos, números o letras. El análisis del problema ha proporcionado una visión clara de los objetivos, requisitos, alcance y limitaciones del proyecto</w:t>
+      </w:r>
+      <w:r>
+        <w:rPr>
+          <w:rFonts w:ascii="Arial Narrow" w:hAnsi="Arial Narrow"/>
+        </w:rPr>
+        <w:t xml:space="preserve">, </w:t>
+      </w:r>
+      <w:r>
+        <w:rPr>
+          <w:rFonts w:ascii="Arial Narrow" w:hAnsi="Arial Narrow"/>
+        </w:rPr>
+        <w:t xml:space="preserve">guiando así la estrategia de implementación para lograr un </w:t>
+      </w:r>
+      <w:proofErr w:type="spellStart"/>
+      <w:r>
+        <w:rPr>
+          <w:rFonts w:ascii="Arial Narrow" w:hAnsi="Arial Narrow"/>
+        </w:rPr>
+        <w:t>chatbot</w:t>
+      </w:r>
+      <w:proofErr w:type="spellEnd"/>
+      <w:r>
+        <w:rPr>
+          <w:rFonts w:ascii="Arial Narrow" w:hAnsi="Arial Narrow"/>
+        </w:rPr>
+        <w:t xml:space="preserve"> funcional y adaptado a las necesidades identificadas.</w:t>
+      </w:r>
+    </w:p>
     <w:p>
       <w:pPr>
         <w:spacing w:line="360" w:lineRule="auto"/>
@@ -6077,7 +7135,7 @@
               <v:stroke joinstyle="miter"/>
               <v:path gradientshapeok="t" o:connecttype="rect"/>
             </v:shapetype>
-            <v:shape id="docshape3" o:spid="_x0000_s1026" type="#_x0000_t202" style="position:absolute;margin-left:78pt;margin-top:51.75pt;width:223.5pt;height:18pt;z-index:-251656192;visibility:visible;mso-wrap-style:square;mso-width-percent:0;mso-height-percent:0;mso-wrap-distance-left:9pt;mso-wrap-distance-top:0;mso-wrap-distance-right:9pt;mso-wrap-distance-bottom:0;mso-position-horizontal:absolute;mso-position-horizontal-relative:page;mso-position-vertical:absolute;mso-position-vertical-relative:page;mso-width-percent:0;mso-height-percent:0;mso-width-relative:page;mso-height-relative:page;v-text-anchor:top" o:gfxdata="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" filled="f" stroked="f">
+            <v:shape id="docshape3" o:spid="_x0000_s1026" type="#_x0000_t202" style="position:absolute;margin-left:78pt;margin-top:51.75pt;width:223.5pt;height:18pt;z-index:-251656192;visibility:visible;mso-wrap-style:square;mso-width-percent:0;mso-height-percent:0;mso-wrap-distance-left:9pt;mso-wrap-distance-top:0;mso-wrap-distance-right:9pt;mso-wrap-distance-bottom:0;mso-position-horizontal:absolute;mso-position-horizontal-relative:page;mso-position-vertical:absolute;mso-position-vertical-relative:page;mso-width-percent:0;mso-height-percent:0;mso-width-relative:page;mso-height-relative:page;v-text-anchor:top" o:gfxdata="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" filled="f" stroked="f">
               <v:path arrowok="t"/>
               <v:textbox inset="0,0,0,0">
                 <w:txbxContent>
@@ -6349,6 +7407,119 @@
     </w:lvl>
   </w:abstractNum>
   <w:abstractNum w:abstractNumId="1" w15:restartNumberingAfterBreak="0">
+    <w:nsid w:val="0805621A"/>
+    <w:multiLevelType w:val="hybridMultilevel"/>
+    <w:tmpl w:val="83303B8C"/>
+    <w:lvl w:ilvl="0" w:tplc="340A0001">
+      <w:start w:val="1"/>
+      <w:numFmt w:val="bullet"/>
+      <w:lvlText w:val=""/>
+      <w:lvlJc w:val="left"/>
+      <w:pPr>
+        <w:ind w:left="1080" w:hanging="360"/>
+      </w:pPr>
+      <w:rPr>
+        <w:rFonts w:ascii="Symbol" w:hAnsi="Symbol" w:hint="default"/>
+      </w:rPr>
+    </w:lvl>
+    <w:lvl w:ilvl="1" w:tplc="340A0003" w:tentative="1">
+      <w:start w:val="1"/>
+      <w:numFmt w:val="bullet"/>
+      <w:lvlText w:val="o"/>
+      <w:lvlJc w:val="left"/>
+      <w:pPr>
+        <w:ind w:left="1800" w:hanging="360"/>
+      </w:pPr>
+      <w:rPr>
+        <w:rFonts w:ascii="Courier New" w:hAnsi="Courier New" w:cs="Courier New" w:hint="default"/>
+      </w:rPr>
+    </w:lvl>
+    <w:lvl w:ilvl="2" w:tplc="340A0005" w:tentative="1">
+      <w:start w:val="1"/>
+      <w:numFmt w:val="bullet"/>
+      <w:lvlText w:val=""/>
+      <w:lvlJc w:val="left"/>
+      <w:pPr>
+        <w:ind w:left="2520" w:hanging="360"/>
+      </w:pPr>
+      <w:rPr>
+        <w:rFonts w:ascii="Wingdings" w:hAnsi="Wingdings" w:hint="default"/>
+      </w:rPr>
+    </w:lvl>
+    <w:lvl w:ilvl="3" w:tplc="340A0001" w:tentative="1">
+      <w:start w:val="1"/>
+      <w:numFmt w:val="bullet"/>
+      <w:lvlText w:val=""/>
+      <w:lvlJc w:val="left"/>
+      <w:pPr>
+        <w:ind w:left="3240" w:hanging="360"/>
+      </w:pPr>
+      <w:rPr>
+        <w:rFonts w:ascii="Symbol" w:hAnsi="Symbol" w:hint="default"/>
+      </w:rPr>
+    </w:lvl>
+    <w:lvl w:ilvl="4" w:tplc="340A0003" w:tentative="1">
+      <w:start w:val="1"/>
+      <w:numFmt w:val="bullet"/>
+      <w:lvlText w:val="o"/>
+      <w:lvlJc w:val="left"/>
+      <w:pPr>
+        <w:ind w:left="3960" w:hanging="360"/>
+      </w:pPr>
+      <w:rPr>
+        <w:rFonts w:ascii="Courier New" w:hAnsi="Courier New" w:cs="Courier New" w:hint="default"/>
+      </w:rPr>
+    </w:lvl>
+    <w:lvl w:ilvl="5" w:tplc="340A0005" w:tentative="1">
+      <w:start w:val="1"/>
+      <w:numFmt w:val="bullet"/>
+      <w:lvlText w:val=""/>
+      <w:lvlJc w:val="left"/>
+      <w:pPr>
+        <w:ind w:left="4680" w:hanging="360"/>
+      </w:pPr>
+      <w:rPr>
+        <w:rFonts w:ascii="Wingdings" w:hAnsi="Wingdings" w:hint="default"/>
+      </w:rPr>
+    </w:lvl>
+    <w:lvl w:ilvl="6" w:tplc="340A0001" w:tentative="1">
+      <w:start w:val="1"/>
+      <w:numFmt w:val="bullet"/>
+      <w:lvlText w:val=""/>
+      <w:lvlJc w:val="left"/>
+      <w:pPr>
+        <w:ind w:left="5400" w:hanging="360"/>
+      </w:pPr>
+      <w:rPr>
+        <w:rFonts w:ascii="Symbol" w:hAnsi="Symbol" w:hint="default"/>
+      </w:rPr>
+    </w:lvl>
+    <w:lvl w:ilvl="7" w:tplc="340A0003" w:tentative="1">
+      <w:start w:val="1"/>
+      <w:numFmt w:val="bullet"/>
+      <w:lvlText w:val="o"/>
+      <w:lvlJc w:val="left"/>
+      <w:pPr>
+        <w:ind w:left="6120" w:hanging="360"/>
+      </w:pPr>
+      <w:rPr>
+        <w:rFonts w:ascii="Courier New" w:hAnsi="Courier New" w:cs="Courier New" w:hint="default"/>
+      </w:rPr>
+    </w:lvl>
+    <w:lvl w:ilvl="8" w:tplc="340A0005" w:tentative="1">
+      <w:start w:val="1"/>
+      <w:numFmt w:val="bullet"/>
+      <w:lvlText w:val=""/>
+      <w:lvlJc w:val="left"/>
+      <w:pPr>
+        <w:ind w:left="6840" w:hanging="360"/>
+      </w:pPr>
+      <w:rPr>
+        <w:rFonts w:ascii="Wingdings" w:hAnsi="Wingdings" w:hint="default"/>
+      </w:rPr>
+    </w:lvl>
+  </w:abstractNum>
+  <w:abstractNum w:abstractNumId="2" w15:restartNumberingAfterBreak="0">
     <w:nsid w:val="0FAE4A91"/>
     <w:multiLevelType w:val="hybridMultilevel"/>
     <w:tmpl w:val="CD1C5ED0"/>
@@ -6461,7 +7632,7 @@
       </w:rPr>
     </w:lvl>
   </w:abstractNum>
-  <w:abstractNum w:abstractNumId="2" w15:restartNumberingAfterBreak="0">
+  <w:abstractNum w:abstractNumId="3" w15:restartNumberingAfterBreak="0">
     <w:nsid w:val="1BE9734D"/>
     <w:multiLevelType w:val="hybridMultilevel"/>
     <w:tmpl w:val="AC92E5EC"/>
@@ -6574,7 +7745,7 @@
       </w:rPr>
     </w:lvl>
   </w:abstractNum>
-  <w:abstractNum w:abstractNumId="3" w15:restartNumberingAfterBreak="0">
+  <w:abstractNum w:abstractNumId="4" w15:restartNumberingAfterBreak="0">
     <w:nsid w:val="384A1DE3"/>
     <w:multiLevelType w:val="hybridMultilevel"/>
     <w:tmpl w:val="B558988C"/>
@@ -6687,7 +7858,7 @@
       </w:rPr>
     </w:lvl>
   </w:abstractNum>
-  <w:abstractNum w:abstractNumId="4" w15:restartNumberingAfterBreak="0">
+  <w:abstractNum w:abstractNumId="5" w15:restartNumberingAfterBreak="0">
     <w:nsid w:val="4C077282"/>
     <w:multiLevelType w:val="hybridMultilevel"/>
     <w:tmpl w:val="D05E1C4C"/>
@@ -6800,7 +7971,7 @@
       </w:rPr>
     </w:lvl>
   </w:abstractNum>
-  <w:abstractNum w:abstractNumId="5" w15:restartNumberingAfterBreak="0">
+  <w:abstractNum w:abstractNumId="6" w15:restartNumberingAfterBreak="0">
     <w:nsid w:val="4C6F74BB"/>
     <w:multiLevelType w:val="hybridMultilevel"/>
     <w:tmpl w:val="BE38FB20"/>
@@ -6913,7 +8084,7 @@
       </w:rPr>
     </w:lvl>
   </w:abstractNum>
-  <w:abstractNum w:abstractNumId="6" w15:restartNumberingAfterBreak="0">
+  <w:abstractNum w:abstractNumId="7" w15:restartNumberingAfterBreak="0">
     <w:nsid w:val="4D1A3589"/>
     <w:multiLevelType w:val="hybridMultilevel"/>
     <w:tmpl w:val="F48AD27C"/>
@@ -7027,7 +8198,7 @@
       </w:rPr>
     </w:lvl>
   </w:abstractNum>
-  <w:abstractNum w:abstractNumId="7" w15:restartNumberingAfterBreak="0">
+  <w:abstractNum w:abstractNumId="8" w15:restartNumberingAfterBreak="0">
     <w:nsid w:val="50994F67"/>
     <w:multiLevelType w:val="multilevel"/>
     <w:tmpl w:val="EFE27B02"/>
@@ -7141,28 +8312,31 @@
     </w:lvl>
   </w:abstractNum>
   <w:num w:numId="1" w16cid:durableId="1659727032">
-    <w:abstractNumId w:val="3"/>
+    <w:abstractNumId w:val="4"/>
   </w:num>
   <w:num w:numId="2" w16cid:durableId="1228341757">
-    <w:abstractNumId w:val="1"/>
+    <w:abstractNumId w:val="2"/>
   </w:num>
   <w:num w:numId="3" w16cid:durableId="1166940394">
-    <w:abstractNumId w:val="5"/>
+    <w:abstractNumId w:val="6"/>
   </w:num>
   <w:num w:numId="4" w16cid:durableId="73362150">
-    <w:abstractNumId w:val="6"/>
+    <w:abstractNumId w:val="7"/>
   </w:num>
   <w:num w:numId="5" w16cid:durableId="10835329">
     <w:abstractNumId w:val="0"/>
   </w:num>
   <w:num w:numId="6" w16cid:durableId="344674256">
-    <w:abstractNumId w:val="7"/>
+    <w:abstractNumId w:val="8"/>
   </w:num>
   <w:num w:numId="7" w16cid:durableId="1487360510">
-    <w:abstractNumId w:val="4"/>
+    <w:abstractNumId w:val="5"/>
   </w:num>
   <w:num w:numId="8" w16cid:durableId="1834642563">
-    <w:abstractNumId w:val="2"/>
+    <w:abstractNumId w:val="3"/>
+  </w:num>
+  <w:num w:numId="9" w16cid:durableId="128480560">
+    <w:abstractNumId w:val="1"/>
   </w:num>
 </w:numbering>
 </file>

</xml_diff>

<commit_message>
Avance Informe secciones faltantes y avance en tabla de Resultado y Evaluacion mas archivo pruebas y lab
</commit_message>
<xml_diff>
--- a/Informe_13452929_Bustamante.docx
+++ b/Informe_13452929_Bustamante.docx
@@ -1050,7 +1050,19 @@
                 <w:iCs w:val="0"/>
                 <w:noProof/>
               </w:rPr>
-              <w:t>Descripción del problema</w:t>
+              <w:t xml:space="preserve">Descripción del </w:t>
+            </w:r>
+            <w:r>
+              <w:rPr>
+                <w:rStyle w:val="Hipervnculo"/>
+                <w:rFonts w:ascii="Arial Narrow" w:hAnsi="Arial Narrow"/>
+                <w:b w:val="0"/>
+                <w:bCs w:val="0"/>
+                <w:i w:val="0"/>
+                <w:iCs w:val="0"/>
+                <w:noProof/>
+              </w:rPr>
+              <w:t>paradigma</w:t>
             </w:r>
             <w:r>
               <w:rPr>
@@ -1165,7 +1177,19 @@
                 <w:iCs w:val="0"/>
                 <w:noProof/>
               </w:rPr>
-              <w:t>Descripción del paradigma</w:t>
+              <w:t xml:space="preserve">Descripción del </w:t>
+            </w:r>
+            <w:r>
+              <w:rPr>
+                <w:rStyle w:val="Hipervnculo"/>
+                <w:rFonts w:ascii="Arial Narrow" w:hAnsi="Arial Narrow"/>
+                <w:b w:val="0"/>
+                <w:bCs w:val="0"/>
+                <w:i w:val="0"/>
+                <w:iCs w:val="0"/>
+                <w:noProof/>
+              </w:rPr>
+              <w:t>problema</w:t>
             </w:r>
             <w:r>
               <w:rPr>
@@ -1189,66 +1213,7 @@
                 <w:noProof/>
                 <w:webHidden/>
               </w:rPr>
-              <w:fldChar w:fldCharType="begin"/>
-            </w:r>
-            <w:r>
-              <w:rPr>
-                <w:rFonts w:ascii="Arial Narrow" w:hAnsi="Arial Narrow"/>
-                <w:b w:val="0"/>
-                <w:bCs w:val="0"/>
-                <w:i w:val="0"/>
-                <w:iCs w:val="0"/>
-                <w:noProof/>
-                <w:webHidden/>
-              </w:rPr>
-              <w:instrText xml:space="preserve"> PAGEREF _Toc134312316 \h </w:instrText>
-            </w:r>
-            <w:r>
-              <w:rPr>
-                <w:rFonts w:ascii="Arial Narrow" w:hAnsi="Arial Narrow"/>
-                <w:b w:val="0"/>
-                <w:bCs w:val="0"/>
-                <w:i w:val="0"/>
-                <w:iCs w:val="0"/>
-                <w:noProof/>
-                <w:webHidden/>
-              </w:rPr>
-            </w:r>
-            <w:r>
-              <w:rPr>
-                <w:rFonts w:ascii="Arial Narrow" w:hAnsi="Arial Narrow"/>
-                <w:b w:val="0"/>
-                <w:bCs w:val="0"/>
-                <w:i w:val="0"/>
-                <w:iCs w:val="0"/>
-                <w:noProof/>
-                <w:webHidden/>
-              </w:rPr>
-              <w:fldChar w:fldCharType="separate"/>
-            </w:r>
-            <w:r>
-              <w:rPr>
-                <w:rFonts w:ascii="Arial Narrow" w:hAnsi="Arial Narrow"/>
-                <w:b w:val="0"/>
-                <w:bCs w:val="0"/>
-                <w:i w:val="0"/>
-                <w:iCs w:val="0"/>
-                <w:noProof/>
-                <w:webHidden/>
-              </w:rPr>
-              <w:t>3</w:t>
-            </w:r>
-            <w:r>
-              <w:rPr>
-                <w:rFonts w:ascii="Arial Narrow" w:hAnsi="Arial Narrow"/>
-                <w:b w:val="0"/>
-                <w:bCs w:val="0"/>
-                <w:i w:val="0"/>
-                <w:iCs w:val="0"/>
-                <w:noProof/>
-                <w:webHidden/>
-              </w:rPr>
-              <w:fldChar w:fldCharType="end"/>
+              <w:t>4</w:t>
             </w:r>
           </w:hyperlink>
         </w:p>
@@ -1304,66 +1269,7 @@
                 <w:noProof/>
                 <w:webHidden/>
               </w:rPr>
-              <w:fldChar w:fldCharType="begin"/>
-            </w:r>
-            <w:r>
-              <w:rPr>
-                <w:rFonts w:ascii="Arial Narrow" w:hAnsi="Arial Narrow"/>
-                <w:b w:val="0"/>
-                <w:bCs w:val="0"/>
-                <w:i w:val="0"/>
-                <w:iCs w:val="0"/>
-                <w:noProof/>
-                <w:webHidden/>
-              </w:rPr>
-              <w:instrText xml:space="preserve"> PAGEREF _Toc134312317 \h </w:instrText>
-            </w:r>
-            <w:r>
-              <w:rPr>
-                <w:rFonts w:ascii="Arial Narrow" w:hAnsi="Arial Narrow"/>
-                <w:b w:val="0"/>
-                <w:bCs w:val="0"/>
-                <w:i w:val="0"/>
-                <w:iCs w:val="0"/>
-                <w:noProof/>
-                <w:webHidden/>
-              </w:rPr>
-            </w:r>
-            <w:r>
-              <w:rPr>
-                <w:rFonts w:ascii="Arial Narrow" w:hAnsi="Arial Narrow"/>
-                <w:b w:val="0"/>
-                <w:bCs w:val="0"/>
-                <w:i w:val="0"/>
-                <w:iCs w:val="0"/>
-                <w:noProof/>
-                <w:webHidden/>
-              </w:rPr>
-              <w:fldChar w:fldCharType="separate"/>
-            </w:r>
-            <w:r>
-              <w:rPr>
-                <w:rFonts w:ascii="Arial Narrow" w:hAnsi="Arial Narrow"/>
-                <w:b w:val="0"/>
-                <w:bCs w:val="0"/>
-                <w:i w:val="0"/>
-                <w:iCs w:val="0"/>
-                <w:noProof/>
-                <w:webHidden/>
-              </w:rPr>
-              <w:t>3</w:t>
-            </w:r>
-            <w:r>
-              <w:rPr>
-                <w:rFonts w:ascii="Arial Narrow" w:hAnsi="Arial Narrow"/>
-                <w:b w:val="0"/>
-                <w:bCs w:val="0"/>
-                <w:i w:val="0"/>
-                <w:iCs w:val="0"/>
-                <w:noProof/>
-                <w:webHidden/>
-              </w:rPr>
-              <w:fldChar w:fldCharType="end"/>
+              <w:t>4</w:t>
             </w:r>
           </w:hyperlink>
         </w:p>
@@ -1419,66 +1325,7 @@
                 <w:noProof/>
                 <w:webHidden/>
               </w:rPr>
-              <w:fldChar w:fldCharType="begin"/>
-            </w:r>
-            <w:r>
-              <w:rPr>
-                <w:rFonts w:ascii="Arial Narrow" w:hAnsi="Arial Narrow"/>
-                <w:b w:val="0"/>
-                <w:bCs w:val="0"/>
-                <w:i w:val="0"/>
-                <w:iCs w:val="0"/>
-                <w:noProof/>
-                <w:webHidden/>
-              </w:rPr>
-              <w:instrText xml:space="preserve"> PAGEREF _Toc134312318 \h </w:instrText>
-            </w:r>
-            <w:r>
-              <w:rPr>
-                <w:rFonts w:ascii="Arial Narrow" w:hAnsi="Arial Narrow"/>
-                <w:b w:val="0"/>
-                <w:bCs w:val="0"/>
-                <w:i w:val="0"/>
-                <w:iCs w:val="0"/>
-                <w:noProof/>
-                <w:webHidden/>
-              </w:rPr>
-            </w:r>
-            <w:r>
-              <w:rPr>
-                <w:rFonts w:ascii="Arial Narrow" w:hAnsi="Arial Narrow"/>
-                <w:b w:val="0"/>
-                <w:bCs w:val="0"/>
-                <w:i w:val="0"/>
-                <w:iCs w:val="0"/>
-                <w:noProof/>
-                <w:webHidden/>
-              </w:rPr>
-              <w:fldChar w:fldCharType="separate"/>
-            </w:r>
-            <w:r>
-              <w:rPr>
-                <w:rFonts w:ascii="Arial Narrow" w:hAnsi="Arial Narrow"/>
-                <w:b w:val="0"/>
-                <w:bCs w:val="0"/>
-                <w:i w:val="0"/>
-                <w:iCs w:val="0"/>
-                <w:noProof/>
-                <w:webHidden/>
-              </w:rPr>
-              <w:t>6</w:t>
-            </w:r>
-            <w:r>
-              <w:rPr>
-                <w:rFonts w:ascii="Arial Narrow" w:hAnsi="Arial Narrow"/>
-                <w:b w:val="0"/>
-                <w:bCs w:val="0"/>
-                <w:i w:val="0"/>
-                <w:iCs w:val="0"/>
-                <w:noProof/>
-                <w:webHidden/>
-              </w:rPr>
-              <w:fldChar w:fldCharType="end"/>
+              <w:t>4</w:t>
             </w:r>
           </w:hyperlink>
         </w:p>
@@ -1534,66 +1381,7 @@
                 <w:noProof/>
                 <w:webHidden/>
               </w:rPr>
-              <w:fldChar w:fldCharType="begin"/>
-            </w:r>
-            <w:r>
-              <w:rPr>
-                <w:rFonts w:ascii="Arial Narrow" w:hAnsi="Arial Narrow"/>
-                <w:b w:val="0"/>
-                <w:bCs w:val="0"/>
-                <w:i w:val="0"/>
-                <w:iCs w:val="0"/>
-                <w:noProof/>
-                <w:webHidden/>
-              </w:rPr>
-              <w:instrText xml:space="preserve"> PAGEREF _Toc134312319 \h </w:instrText>
-            </w:r>
-            <w:r>
-              <w:rPr>
-                <w:rFonts w:ascii="Arial Narrow" w:hAnsi="Arial Narrow"/>
-                <w:b w:val="0"/>
-                <w:bCs w:val="0"/>
-                <w:i w:val="0"/>
-                <w:iCs w:val="0"/>
-                <w:noProof/>
-                <w:webHidden/>
-              </w:rPr>
-            </w:r>
-            <w:r>
-              <w:rPr>
-                <w:rFonts w:ascii="Arial Narrow" w:hAnsi="Arial Narrow"/>
-                <w:b w:val="0"/>
-                <w:bCs w:val="0"/>
-                <w:i w:val="0"/>
-                <w:iCs w:val="0"/>
-                <w:noProof/>
-                <w:webHidden/>
-              </w:rPr>
-              <w:fldChar w:fldCharType="separate"/>
-            </w:r>
-            <w:r>
-              <w:rPr>
-                <w:rFonts w:ascii="Arial Narrow" w:hAnsi="Arial Narrow"/>
-                <w:b w:val="0"/>
-                <w:bCs w:val="0"/>
-                <w:i w:val="0"/>
-                <w:iCs w:val="0"/>
-                <w:noProof/>
-                <w:webHidden/>
-              </w:rPr>
-              <w:t>6</w:t>
-            </w:r>
-            <w:r>
-              <w:rPr>
-                <w:rFonts w:ascii="Arial Narrow" w:hAnsi="Arial Narrow"/>
-                <w:b w:val="0"/>
-                <w:bCs w:val="0"/>
-                <w:i w:val="0"/>
-                <w:iCs w:val="0"/>
-                <w:noProof/>
-                <w:webHidden/>
-              </w:rPr>
-              <w:fldChar w:fldCharType="end"/>
+              <w:t>5</w:t>
             </w:r>
           </w:hyperlink>
         </w:p>
@@ -1649,66 +1437,7 @@
                 <w:noProof/>
                 <w:webHidden/>
               </w:rPr>
-              <w:fldChar w:fldCharType="begin"/>
-            </w:r>
-            <w:r>
-              <w:rPr>
-                <w:rFonts w:ascii="Arial Narrow" w:hAnsi="Arial Narrow"/>
-                <w:b w:val="0"/>
-                <w:bCs w:val="0"/>
-                <w:i w:val="0"/>
-                <w:iCs w:val="0"/>
-                <w:noProof/>
-                <w:webHidden/>
-              </w:rPr>
-              <w:instrText xml:space="preserve"> PAGEREF _Toc134312320 \h </w:instrText>
-            </w:r>
-            <w:r>
-              <w:rPr>
-                <w:rFonts w:ascii="Arial Narrow" w:hAnsi="Arial Narrow"/>
-                <w:b w:val="0"/>
-                <w:bCs w:val="0"/>
-                <w:i w:val="0"/>
-                <w:iCs w:val="0"/>
-                <w:noProof/>
-                <w:webHidden/>
-              </w:rPr>
-            </w:r>
-            <w:r>
-              <w:rPr>
-                <w:rFonts w:ascii="Arial Narrow" w:hAnsi="Arial Narrow"/>
-                <w:b w:val="0"/>
-                <w:bCs w:val="0"/>
-                <w:i w:val="0"/>
-                <w:iCs w:val="0"/>
-                <w:noProof/>
-                <w:webHidden/>
-              </w:rPr>
-              <w:fldChar w:fldCharType="separate"/>
-            </w:r>
-            <w:r>
-              <w:rPr>
-                <w:rFonts w:ascii="Arial Narrow" w:hAnsi="Arial Narrow"/>
-                <w:b w:val="0"/>
-                <w:bCs w:val="0"/>
-                <w:i w:val="0"/>
-                <w:iCs w:val="0"/>
-                <w:noProof/>
-                <w:webHidden/>
-              </w:rPr>
-              <w:t>7</w:t>
-            </w:r>
-            <w:r>
-              <w:rPr>
-                <w:rFonts w:ascii="Arial Narrow" w:hAnsi="Arial Narrow"/>
-                <w:b w:val="0"/>
-                <w:bCs w:val="0"/>
-                <w:i w:val="0"/>
-                <w:iCs w:val="0"/>
-                <w:noProof/>
-                <w:webHidden/>
-              </w:rPr>
-              <w:fldChar w:fldCharType="end"/>
+              <w:t>6</w:t>
             </w:r>
           </w:hyperlink>
         </w:p>
@@ -1764,66 +1493,7 @@
                 <w:noProof/>
                 <w:webHidden/>
               </w:rPr>
-              <w:fldChar w:fldCharType="begin"/>
-            </w:r>
-            <w:r>
-              <w:rPr>
-                <w:rFonts w:ascii="Arial Narrow" w:hAnsi="Arial Narrow"/>
-                <w:b w:val="0"/>
-                <w:bCs w:val="0"/>
-                <w:i w:val="0"/>
-                <w:iCs w:val="0"/>
-                <w:noProof/>
-                <w:webHidden/>
-              </w:rPr>
-              <w:instrText xml:space="preserve"> PAGEREF _Toc134312321 \h </w:instrText>
-            </w:r>
-            <w:r>
-              <w:rPr>
-                <w:rFonts w:ascii="Arial Narrow" w:hAnsi="Arial Narrow"/>
-                <w:b w:val="0"/>
-                <w:bCs w:val="0"/>
-                <w:i w:val="0"/>
-                <w:iCs w:val="0"/>
-                <w:noProof/>
-                <w:webHidden/>
-              </w:rPr>
-            </w:r>
-            <w:r>
-              <w:rPr>
-                <w:rFonts w:ascii="Arial Narrow" w:hAnsi="Arial Narrow"/>
-                <w:b w:val="0"/>
-                <w:bCs w:val="0"/>
-                <w:i w:val="0"/>
-                <w:iCs w:val="0"/>
-                <w:noProof/>
-                <w:webHidden/>
-              </w:rPr>
-              <w:fldChar w:fldCharType="separate"/>
-            </w:r>
-            <w:r>
-              <w:rPr>
-                <w:rFonts w:ascii="Arial Narrow" w:hAnsi="Arial Narrow"/>
-                <w:b w:val="0"/>
-                <w:bCs w:val="0"/>
-                <w:i w:val="0"/>
-                <w:iCs w:val="0"/>
-                <w:noProof/>
-                <w:webHidden/>
-              </w:rPr>
-              <w:t>8</w:t>
-            </w:r>
-            <w:r>
-              <w:rPr>
-                <w:rFonts w:ascii="Arial Narrow" w:hAnsi="Arial Narrow"/>
-                <w:b w:val="0"/>
-                <w:bCs w:val="0"/>
-                <w:i w:val="0"/>
-                <w:iCs w:val="0"/>
-                <w:noProof/>
-                <w:webHidden/>
-              </w:rPr>
-              <w:fldChar w:fldCharType="end"/>
+              <w:t>7</w:t>
             </w:r>
           </w:hyperlink>
         </w:p>
@@ -1879,66 +1549,7 @@
                 <w:noProof/>
                 <w:webHidden/>
               </w:rPr>
-              <w:fldChar w:fldCharType="begin"/>
-            </w:r>
-            <w:r>
-              <w:rPr>
-                <w:rFonts w:ascii="Arial Narrow" w:hAnsi="Arial Narrow"/>
-                <w:b w:val="0"/>
-                <w:bCs w:val="0"/>
-                <w:i w:val="0"/>
-                <w:iCs w:val="0"/>
-                <w:noProof/>
-                <w:webHidden/>
-              </w:rPr>
-              <w:instrText xml:space="preserve"> PAGEREF _Toc134312322 \h </w:instrText>
-            </w:r>
-            <w:r>
-              <w:rPr>
-                <w:rFonts w:ascii="Arial Narrow" w:hAnsi="Arial Narrow"/>
-                <w:b w:val="0"/>
-                <w:bCs w:val="0"/>
-                <w:i w:val="0"/>
-                <w:iCs w:val="0"/>
-                <w:noProof/>
-                <w:webHidden/>
-              </w:rPr>
-            </w:r>
-            <w:r>
-              <w:rPr>
-                <w:rFonts w:ascii="Arial Narrow" w:hAnsi="Arial Narrow"/>
-                <w:b w:val="0"/>
-                <w:bCs w:val="0"/>
-                <w:i w:val="0"/>
-                <w:iCs w:val="0"/>
-                <w:noProof/>
-                <w:webHidden/>
-              </w:rPr>
-              <w:fldChar w:fldCharType="separate"/>
-            </w:r>
-            <w:r>
-              <w:rPr>
-                <w:rFonts w:ascii="Arial Narrow" w:hAnsi="Arial Narrow"/>
-                <w:b w:val="0"/>
-                <w:bCs w:val="0"/>
-                <w:i w:val="0"/>
-                <w:iCs w:val="0"/>
-                <w:noProof/>
-                <w:webHidden/>
-              </w:rPr>
-              <w:t>9</w:t>
-            </w:r>
-            <w:r>
-              <w:rPr>
-                <w:rFonts w:ascii="Arial Narrow" w:hAnsi="Arial Narrow"/>
-                <w:b w:val="0"/>
-                <w:bCs w:val="0"/>
-                <w:i w:val="0"/>
-                <w:iCs w:val="0"/>
-                <w:noProof/>
-                <w:webHidden/>
-              </w:rPr>
-              <w:fldChar w:fldCharType="end"/>
+              <w:t>8</w:t>
             </w:r>
           </w:hyperlink>
         </w:p>
@@ -1994,66 +1605,7 @@
                 <w:noProof/>
                 <w:webHidden/>
               </w:rPr>
-              <w:fldChar w:fldCharType="begin"/>
-            </w:r>
-            <w:r>
-              <w:rPr>
-                <w:rFonts w:ascii="Arial Narrow" w:hAnsi="Arial Narrow"/>
-                <w:b w:val="0"/>
-                <w:bCs w:val="0"/>
-                <w:i w:val="0"/>
-                <w:iCs w:val="0"/>
-                <w:noProof/>
-                <w:webHidden/>
-              </w:rPr>
-              <w:instrText xml:space="preserve"> PAGEREF _Toc134312323 \h </w:instrText>
-            </w:r>
-            <w:r>
-              <w:rPr>
-                <w:rFonts w:ascii="Arial Narrow" w:hAnsi="Arial Narrow"/>
-                <w:b w:val="0"/>
-                <w:bCs w:val="0"/>
-                <w:i w:val="0"/>
-                <w:iCs w:val="0"/>
-                <w:noProof/>
-                <w:webHidden/>
-              </w:rPr>
-            </w:r>
-            <w:r>
-              <w:rPr>
-                <w:rFonts w:ascii="Arial Narrow" w:hAnsi="Arial Narrow"/>
-                <w:b w:val="0"/>
-                <w:bCs w:val="0"/>
-                <w:i w:val="0"/>
-                <w:iCs w:val="0"/>
-                <w:noProof/>
-                <w:webHidden/>
-              </w:rPr>
-              <w:fldChar w:fldCharType="separate"/>
-            </w:r>
-            <w:r>
-              <w:rPr>
-                <w:rFonts w:ascii="Arial Narrow" w:hAnsi="Arial Narrow"/>
-                <w:b w:val="0"/>
-                <w:bCs w:val="0"/>
-                <w:i w:val="0"/>
-                <w:iCs w:val="0"/>
-                <w:noProof/>
-                <w:webHidden/>
-              </w:rPr>
-              <w:t>10</w:t>
-            </w:r>
-            <w:r>
-              <w:rPr>
-                <w:rFonts w:ascii="Arial Narrow" w:hAnsi="Arial Narrow"/>
-                <w:b w:val="0"/>
-                <w:bCs w:val="0"/>
-                <w:i w:val="0"/>
-                <w:iCs w:val="0"/>
-                <w:noProof/>
-                <w:webHidden/>
-              </w:rPr>
-              <w:fldChar w:fldCharType="end"/>
+              <w:t>8</w:t>
             </w:r>
           </w:hyperlink>
         </w:p>
@@ -3199,13 +2751,7 @@
         <w:rPr>
           <w:rFonts w:ascii="Arial Narrow" w:hAnsi="Arial Narrow"/>
         </w:rPr>
-        <w:t xml:space="preserve">, </w:t>
-      </w:r>
-      <w:r>
-        <w:rPr>
-          <w:rFonts w:ascii="Arial Narrow" w:hAnsi="Arial Narrow"/>
-        </w:rPr>
-        <w:t xml:space="preserve">se debe identificar los objetivos del </w:t>
+        <w:t xml:space="preserve">, se debe identificar los objetivos del </w:t>
       </w:r>
       <w:proofErr w:type="spellStart"/>
       <w:r>
@@ -3219,31 +2765,7 @@
         <w:rPr>
           <w:rFonts w:ascii="Arial Narrow" w:hAnsi="Arial Narrow"/>
         </w:rPr>
-        <w:t xml:space="preserve">, que tipo de preguntas responderá y </w:t>
-      </w:r>
-      <w:r>
-        <w:rPr>
-          <w:rFonts w:ascii="Arial Narrow" w:hAnsi="Arial Narrow"/>
-        </w:rPr>
-        <w:t>cuáles</w:t>
-      </w:r>
-      <w:r>
-        <w:rPr>
-          <w:rFonts w:ascii="Arial Narrow" w:hAnsi="Arial Narrow"/>
-        </w:rPr>
-        <w:t xml:space="preserve"> son las acciones </w:t>
-      </w:r>
-      <w:r>
-        <w:rPr>
-          <w:rFonts w:ascii="Arial Narrow" w:hAnsi="Arial Narrow"/>
-        </w:rPr>
-        <w:t>específicas</w:t>
-      </w:r>
-      <w:r>
-        <w:rPr>
-          <w:rFonts w:ascii="Arial Narrow" w:hAnsi="Arial Narrow"/>
-        </w:rPr>
-        <w:t xml:space="preserve"> que debe realizar. Dentro de las acciones clave estará:</w:t>
+        <w:t>, que tipo de preguntas responderá y cuáles son las acciones específicas que debe realizar. Dentro de las acciones clave estará:</w:t>
       </w:r>
     </w:p>
     <w:p>
@@ -3274,6 +2796,8 @@
         <w:jc w:val="both"/>
         <w:rPr>
           <w:rFonts w:ascii="Arial Narrow" w:hAnsi="Arial Narrow"/>
+          <w:sz w:val="24"/>
+          <w:szCs w:val="24"/>
         </w:rPr>
       </w:pPr>
       <w:r>
@@ -3283,12 +2807,16 @@
           <w:bCs/>
           <w:i/>
           <w:iCs/>
+          <w:sz w:val="24"/>
+          <w:szCs w:val="24"/>
         </w:rPr>
         <w:t>Implementación de Reglas Lógicas</w:t>
       </w:r>
       <w:r>
         <w:rPr>
           <w:rFonts w:ascii="Arial Narrow" w:hAnsi="Arial Narrow"/>
+          <w:sz w:val="24"/>
+          <w:szCs w:val="24"/>
         </w:rPr>
         <w:t xml:space="preserve">: para implementar la lógica del </w:t>
       </w:r>
@@ -3296,6 +2824,8 @@
       <w:r>
         <w:rPr>
           <w:rFonts w:ascii="Arial Narrow" w:hAnsi="Arial Narrow"/>
+          <w:sz w:val="24"/>
+          <w:szCs w:val="24"/>
         </w:rPr>
         <w:t>chatbot</w:t>
       </w:r>
@@ -3303,18 +2833,16 @@
       <w:r>
         <w:rPr>
           <w:rFonts w:ascii="Arial Narrow" w:hAnsi="Arial Narrow"/>
-        </w:rPr>
-        <w:t xml:space="preserve">. Se definirán </w:t>
-      </w:r>
-      <w:r>
-        <w:rPr>
-          <w:rFonts w:ascii="Arial Narrow" w:hAnsi="Arial Narrow"/>
-        </w:rPr>
-        <w:t xml:space="preserve">reglas </w:t>
-      </w:r>
-      <w:r>
-        <w:rPr>
-          <w:rFonts w:ascii="Arial Narrow" w:hAnsi="Arial Narrow"/>
+          <w:sz w:val="24"/>
+          <w:szCs w:val="24"/>
+        </w:rPr>
+        <w:t xml:space="preserve">. Se definirán reglas </w:t>
+      </w:r>
+      <w:r>
+        <w:rPr>
+          <w:rFonts w:ascii="Arial Narrow" w:hAnsi="Arial Narrow"/>
+          <w:sz w:val="24"/>
+          <w:szCs w:val="24"/>
         </w:rPr>
         <w:t xml:space="preserve">en </w:t>
       </w:r>
@@ -3322,6 +2850,8 @@
       <w:r>
         <w:rPr>
           <w:rFonts w:ascii="Arial Narrow" w:hAnsi="Arial Narrow"/>
+          <w:sz w:val="24"/>
+          <w:szCs w:val="24"/>
         </w:rPr>
         <w:t>Prolog</w:t>
       </w:r>
@@ -3329,6 +2859,8 @@
       <w:r>
         <w:rPr>
           <w:rFonts w:ascii="Arial Narrow" w:hAnsi="Arial Narrow"/>
+          <w:sz w:val="24"/>
+          <w:szCs w:val="24"/>
         </w:rPr>
         <w:t xml:space="preserve"> que representen el conocimiento y la lógica detrás de las interacciones de los </w:t>
       </w:r>
@@ -3336,6 +2868,8 @@
       <w:r>
         <w:rPr>
           <w:rFonts w:ascii="Arial Narrow" w:hAnsi="Arial Narrow"/>
+          <w:sz w:val="24"/>
+          <w:szCs w:val="24"/>
         </w:rPr>
         <w:t>chatbots</w:t>
       </w:r>
@@ -3343,48 +2877,64 @@
       <w:r>
         <w:rPr>
           <w:rFonts w:ascii="Arial Narrow" w:hAnsi="Arial Narrow"/>
+          <w:sz w:val="24"/>
+          <w:szCs w:val="24"/>
         </w:rPr>
         <w:t xml:space="preserve">. Estas reglas abordaran </w:t>
       </w:r>
       <w:r>
         <w:rPr>
           <w:rFonts w:ascii="Arial Narrow" w:hAnsi="Arial Narrow"/>
+          <w:sz w:val="24"/>
+          <w:szCs w:val="24"/>
         </w:rPr>
         <w:t>las preguntas y proporcionar</w:t>
       </w:r>
       <w:r>
         <w:rPr>
           <w:rFonts w:ascii="Arial Narrow" w:hAnsi="Arial Narrow"/>
+          <w:sz w:val="24"/>
+          <w:szCs w:val="24"/>
         </w:rPr>
         <w:t>an</w:t>
       </w:r>
       <w:r>
         <w:rPr>
           <w:rFonts w:ascii="Arial Narrow" w:hAnsi="Arial Narrow"/>
+          <w:sz w:val="24"/>
+          <w:szCs w:val="24"/>
         </w:rPr>
         <w:t xml:space="preserve"> </w:t>
       </w:r>
       <w:r>
         <w:rPr>
           <w:rFonts w:ascii="Arial Narrow" w:hAnsi="Arial Narrow"/>
+          <w:sz w:val="24"/>
+          <w:szCs w:val="24"/>
         </w:rPr>
         <w:t xml:space="preserve">las </w:t>
       </w:r>
       <w:r>
         <w:rPr>
           <w:rFonts w:ascii="Arial Narrow" w:hAnsi="Arial Narrow"/>
+          <w:sz w:val="24"/>
+          <w:szCs w:val="24"/>
         </w:rPr>
         <w:t>respuestas adecuadas</w:t>
       </w:r>
       <w:r>
         <w:rPr>
           <w:rFonts w:ascii="Arial Narrow" w:hAnsi="Arial Narrow"/>
+          <w:sz w:val="24"/>
+          <w:szCs w:val="24"/>
         </w:rPr>
         <w:t xml:space="preserve"> en función de la entrada del usuario</w:t>
       </w:r>
       <w:r>
         <w:rPr>
           <w:rFonts w:ascii="Arial Narrow" w:hAnsi="Arial Narrow"/>
+          <w:sz w:val="24"/>
+          <w:szCs w:val="24"/>
         </w:rPr>
         <w:t>.</w:t>
       </w:r>
@@ -3404,6 +2954,8 @@
         <w:jc w:val="both"/>
         <w:rPr>
           <w:rFonts w:ascii="Arial Narrow" w:hAnsi="Arial Narrow"/>
+          <w:sz w:val="24"/>
+          <w:szCs w:val="24"/>
         </w:rPr>
       </w:pPr>
       <w:r>
@@ -3413,12 +2965,17 @@
           <w:bCs/>
           <w:i/>
           <w:iCs/>
-        </w:rPr>
+          <w:sz w:val="24"/>
+          <w:szCs w:val="24"/>
+        </w:rPr>
+        <w:lastRenderedPageBreak/>
         <w:t>Manejo de Preguntas y Respuestas</w:t>
       </w:r>
       <w:r>
         <w:rPr>
           <w:rFonts w:ascii="Arial Narrow" w:hAnsi="Arial Narrow"/>
+          <w:sz w:val="24"/>
+          <w:szCs w:val="24"/>
         </w:rPr>
         <w:t xml:space="preserve">: Se deberá desarrollar un mecanismo para que el </w:t>
       </w:r>
@@ -3426,6 +2983,8 @@
       <w:r>
         <w:rPr>
           <w:rFonts w:ascii="Arial Narrow" w:hAnsi="Arial Narrow"/>
+          <w:sz w:val="24"/>
+          <w:szCs w:val="24"/>
         </w:rPr>
         <w:t>chatbot</w:t>
       </w:r>
@@ -3433,15 +2992,10 @@
       <w:r>
         <w:rPr>
           <w:rFonts w:ascii="Arial Narrow" w:hAnsi="Arial Narrow"/>
-        </w:rPr>
-        <w:t xml:space="preserve"> </w:t>
-      </w:r>
-      <w:r>
-        <w:rPr>
-          <w:rFonts w:ascii="Arial Narrow" w:hAnsi="Arial Narrow"/>
-        </w:rPr>
-        <w:lastRenderedPageBreak/>
-        <w:t>entienda y procese las preguntas, creando estructuras de datos para mapear preguntas a respuestas o acciones específicas.</w:t>
+          <w:sz w:val="24"/>
+          <w:szCs w:val="24"/>
+        </w:rPr>
+        <w:t xml:space="preserve"> entienda y procese las preguntas, creando estructuras de datos para mapear preguntas a respuestas o acciones específicas.</w:t>
       </w:r>
     </w:p>
     <w:p>
@@ -3459,6 +3013,8 @@
         <w:jc w:val="both"/>
         <w:rPr>
           <w:rFonts w:ascii="Arial Narrow" w:hAnsi="Arial Narrow"/>
+          <w:sz w:val="24"/>
+          <w:szCs w:val="24"/>
         </w:rPr>
       </w:pPr>
       <w:r>
@@ -3468,24 +3024,32 @@
           <w:bCs/>
           <w:i/>
           <w:iCs/>
+          <w:sz w:val="24"/>
+          <w:szCs w:val="24"/>
         </w:rPr>
         <w:t>Gestión palabras claves</w:t>
       </w:r>
       <w:r>
         <w:rPr>
           <w:rFonts w:ascii="Arial Narrow" w:hAnsi="Arial Narrow"/>
+          <w:sz w:val="24"/>
+          <w:szCs w:val="24"/>
         </w:rPr>
         <w:t xml:space="preserve">: </w:t>
       </w:r>
       <w:r>
         <w:rPr>
           <w:rFonts w:ascii="Arial Narrow" w:hAnsi="Arial Narrow"/>
+          <w:sz w:val="24"/>
+          <w:szCs w:val="24"/>
         </w:rPr>
         <w:t>D</w:t>
       </w:r>
       <w:r>
         <w:rPr>
           <w:rFonts w:ascii="Arial Narrow" w:hAnsi="Arial Narrow"/>
+          <w:sz w:val="24"/>
+          <w:szCs w:val="24"/>
         </w:rPr>
         <w:t>eberá realizar el reconocimiento exacto de palabras claves o números de opciones para realizar operaciones.</w:t>
       </w:r>
@@ -3603,12 +3167,474 @@
     <w:p>
       <w:pPr>
         <w:spacing w:line="360" w:lineRule="auto"/>
+        <w:jc w:val="both"/>
+        <w:rPr>
+          <w:rFonts w:ascii="Arial Narrow" w:hAnsi="Arial Narrow"/>
+        </w:rPr>
       </w:pPr>
       <w:bookmarkStart w:id="10" w:name="_Toc134312249"/>
       <w:bookmarkStart w:id="11" w:name="_Toc134312320"/>
-    </w:p>
-    <w:p/>
-    <w:p/>
+      <w:r>
+        <w:rPr>
+          <w:rFonts w:ascii="Arial Narrow" w:hAnsi="Arial Narrow"/>
+        </w:rPr>
+        <w:t xml:space="preserve">Para llevar a cabo la implementación de nuestro </w:t>
+      </w:r>
+      <w:proofErr w:type="spellStart"/>
+      <w:r>
+        <w:rPr>
+          <w:rFonts w:ascii="Arial Narrow" w:hAnsi="Arial Narrow"/>
+        </w:rPr>
+        <w:t>chatbot</w:t>
+      </w:r>
+      <w:proofErr w:type="spellEnd"/>
+      <w:r>
+        <w:rPr>
+          <w:rFonts w:ascii="Arial Narrow" w:hAnsi="Arial Narrow"/>
+        </w:rPr>
+        <w:t xml:space="preserve"> en </w:t>
+      </w:r>
+      <w:proofErr w:type="spellStart"/>
+      <w:r>
+        <w:rPr>
+          <w:rFonts w:ascii="Arial Narrow" w:hAnsi="Arial Narrow"/>
+        </w:rPr>
+        <w:t>Prolog</w:t>
+      </w:r>
+      <w:proofErr w:type="spellEnd"/>
+      <w:r>
+        <w:rPr>
+          <w:rFonts w:ascii="Arial Narrow" w:hAnsi="Arial Narrow"/>
+        </w:rPr>
+        <w:t>, es esencial tener en cuenta algunos aspectos clave que aseguren su funcionalidad y eficacia. Aquí se detallan las consideraciones principales:</w:t>
+      </w:r>
+    </w:p>
+    <w:p>
+      <w:pPr>
+        <w:spacing w:line="360" w:lineRule="auto"/>
+        <w:jc w:val="both"/>
+        <w:rPr>
+          <w:rFonts w:ascii="Arial Narrow" w:hAnsi="Arial Narrow"/>
+        </w:rPr>
+      </w:pPr>
+    </w:p>
+    <w:p>
+      <w:pPr>
+        <w:pStyle w:val="Prrafodelista"/>
+        <w:numPr>
+          <w:ilvl w:val="0"/>
+          <w:numId w:val="10"/>
+        </w:numPr>
+        <w:spacing w:line="360" w:lineRule="auto"/>
+        <w:jc w:val="both"/>
+        <w:rPr>
+          <w:rFonts w:ascii="Arial Narrow" w:hAnsi="Arial Narrow"/>
+          <w:sz w:val="24"/>
+          <w:szCs w:val="24"/>
+        </w:rPr>
+      </w:pPr>
+      <w:r>
+        <w:rPr>
+          <w:rFonts w:ascii="Arial Narrow" w:hAnsi="Arial Narrow"/>
+          <w:b/>
+          <w:bCs/>
+          <w:i/>
+          <w:iCs/>
+          <w:sz w:val="24"/>
+          <w:szCs w:val="24"/>
+        </w:rPr>
+        <w:t>Implementación de Reglas Lógicas</w:t>
+      </w:r>
+      <w:r>
+        <w:rPr>
+          <w:rFonts w:ascii="Arial Narrow" w:hAnsi="Arial Narrow"/>
+          <w:b/>
+          <w:bCs/>
+          <w:sz w:val="24"/>
+          <w:szCs w:val="24"/>
+        </w:rPr>
+        <w:t xml:space="preserve">: </w:t>
+      </w:r>
+      <w:r>
+        <w:rPr>
+          <w:rFonts w:ascii="Arial Narrow" w:hAnsi="Arial Narrow"/>
+          <w:sz w:val="24"/>
+          <w:szCs w:val="24"/>
+        </w:rPr>
+        <w:t xml:space="preserve">Utilizaremos reglas lógicas en </w:t>
+      </w:r>
+      <w:proofErr w:type="spellStart"/>
+      <w:r>
+        <w:rPr>
+          <w:rFonts w:ascii="Arial Narrow" w:hAnsi="Arial Narrow"/>
+          <w:sz w:val="24"/>
+          <w:szCs w:val="24"/>
+        </w:rPr>
+        <w:t>Prolog</w:t>
+      </w:r>
+      <w:proofErr w:type="spellEnd"/>
+      <w:r>
+        <w:rPr>
+          <w:rFonts w:ascii="Arial Narrow" w:hAnsi="Arial Narrow"/>
+          <w:sz w:val="24"/>
+          <w:szCs w:val="24"/>
+        </w:rPr>
+        <w:t xml:space="preserve"> para dar forma a la inteligencia del </w:t>
+      </w:r>
+      <w:proofErr w:type="spellStart"/>
+      <w:r>
+        <w:rPr>
+          <w:rFonts w:ascii="Arial Narrow" w:hAnsi="Arial Narrow"/>
+          <w:sz w:val="24"/>
+          <w:szCs w:val="24"/>
+        </w:rPr>
+        <w:t>chatbot</w:t>
+      </w:r>
+      <w:proofErr w:type="spellEnd"/>
+      <w:r>
+        <w:rPr>
+          <w:rFonts w:ascii="Arial Narrow" w:hAnsi="Arial Narrow"/>
+          <w:sz w:val="24"/>
+          <w:szCs w:val="24"/>
+        </w:rPr>
+        <w:t xml:space="preserve">. Estas reglas representarán el conocimiento y la lógica subyacente en las interacciones del </w:t>
+      </w:r>
+      <w:proofErr w:type="spellStart"/>
+      <w:r>
+        <w:rPr>
+          <w:rFonts w:ascii="Arial Narrow" w:hAnsi="Arial Narrow"/>
+          <w:sz w:val="24"/>
+          <w:szCs w:val="24"/>
+        </w:rPr>
+        <w:t>chatbot</w:t>
+      </w:r>
+      <w:proofErr w:type="spellEnd"/>
+      <w:r>
+        <w:rPr>
+          <w:rFonts w:ascii="Arial Narrow" w:hAnsi="Arial Narrow"/>
+          <w:sz w:val="24"/>
+          <w:szCs w:val="24"/>
+        </w:rPr>
+        <w:t xml:space="preserve">. Definiremos reglas que aborden las preguntas frecuentes, permitiendo al </w:t>
+      </w:r>
+      <w:proofErr w:type="spellStart"/>
+      <w:r>
+        <w:rPr>
+          <w:rFonts w:ascii="Arial Narrow" w:hAnsi="Arial Narrow"/>
+          <w:sz w:val="24"/>
+          <w:szCs w:val="24"/>
+        </w:rPr>
+        <w:t>chatbot</w:t>
+      </w:r>
+      <w:proofErr w:type="spellEnd"/>
+      <w:r>
+        <w:rPr>
+          <w:rFonts w:ascii="Arial Narrow" w:hAnsi="Arial Narrow"/>
+          <w:sz w:val="24"/>
+          <w:szCs w:val="24"/>
+        </w:rPr>
+        <w:t xml:space="preserve"> proporcionar respuestas adecuadas en función de la entrada del usuario.</w:t>
+      </w:r>
+    </w:p>
+    <w:p>
+      <w:pPr>
+        <w:pStyle w:val="Prrafodelista"/>
+        <w:spacing w:line="360" w:lineRule="auto"/>
+        <w:jc w:val="both"/>
+        <w:rPr>
+          <w:rFonts w:ascii="Arial Narrow" w:hAnsi="Arial Narrow"/>
+          <w:sz w:val="24"/>
+          <w:szCs w:val="24"/>
+        </w:rPr>
+      </w:pPr>
+    </w:p>
+    <w:p>
+      <w:pPr>
+        <w:pStyle w:val="Prrafodelista"/>
+        <w:numPr>
+          <w:ilvl w:val="0"/>
+          <w:numId w:val="10"/>
+        </w:numPr>
+        <w:spacing w:line="360" w:lineRule="auto"/>
+        <w:jc w:val="both"/>
+        <w:rPr>
+          <w:rFonts w:ascii="Arial Narrow" w:hAnsi="Arial Narrow"/>
+          <w:sz w:val="24"/>
+          <w:szCs w:val="24"/>
+        </w:rPr>
+      </w:pPr>
+      <w:r>
+        <w:rPr>
+          <w:rFonts w:ascii="Arial Narrow" w:hAnsi="Arial Narrow"/>
+          <w:b/>
+          <w:bCs/>
+          <w:i/>
+          <w:iCs/>
+          <w:sz w:val="24"/>
+          <w:szCs w:val="24"/>
+        </w:rPr>
+        <w:t>Manejo de Preguntas y Respuestas</w:t>
+      </w:r>
+      <w:r>
+        <w:rPr>
+          <w:rFonts w:ascii="Arial Narrow" w:hAnsi="Arial Narrow"/>
+          <w:sz w:val="24"/>
+          <w:szCs w:val="24"/>
+        </w:rPr>
+        <w:t xml:space="preserve">: Desarrollaremos un mecanismo que permita al </w:t>
+      </w:r>
+      <w:proofErr w:type="spellStart"/>
+      <w:r>
+        <w:rPr>
+          <w:rFonts w:ascii="Arial Narrow" w:hAnsi="Arial Narrow"/>
+          <w:sz w:val="24"/>
+          <w:szCs w:val="24"/>
+        </w:rPr>
+        <w:t>chatbot</w:t>
+      </w:r>
+      <w:proofErr w:type="spellEnd"/>
+      <w:r>
+        <w:rPr>
+          <w:rFonts w:ascii="Arial Narrow" w:hAnsi="Arial Narrow"/>
+          <w:sz w:val="24"/>
+          <w:szCs w:val="24"/>
+        </w:rPr>
+        <w:t xml:space="preserve"> entender y procesar preguntas de manera efectiva. Esto implicará la creación de estructuras de datos que mapeen preguntas a respuestas o acciones específicas. El objetivo es garantizar una interpretación precisa de las consultas de los usuarios para ofrecer respuestas pertinentes. </w:t>
+      </w:r>
+    </w:p>
+    <w:p>
+      <w:pPr>
+        <w:pStyle w:val="Prrafodelista"/>
+        <w:rPr>
+          <w:rFonts w:ascii="Arial Narrow" w:hAnsi="Arial Narrow"/>
+          <w:sz w:val="24"/>
+          <w:szCs w:val="24"/>
+        </w:rPr>
+      </w:pPr>
+    </w:p>
+    <w:p>
+      <w:pPr>
+        <w:pStyle w:val="Prrafodelista"/>
+        <w:numPr>
+          <w:ilvl w:val="0"/>
+          <w:numId w:val="10"/>
+        </w:numPr>
+        <w:spacing w:line="360" w:lineRule="auto"/>
+        <w:jc w:val="both"/>
+        <w:rPr>
+          <w:rFonts w:ascii="Arial Narrow" w:hAnsi="Arial Narrow"/>
+          <w:sz w:val="24"/>
+          <w:szCs w:val="24"/>
+        </w:rPr>
+      </w:pPr>
+      <w:r>
+        <w:rPr>
+          <w:rFonts w:ascii="Arial Narrow" w:hAnsi="Arial Narrow"/>
+          <w:b/>
+          <w:bCs/>
+          <w:i/>
+          <w:iCs/>
+          <w:sz w:val="24"/>
+          <w:szCs w:val="24"/>
+        </w:rPr>
+        <w:t>Gestión de Palabras Clave</w:t>
+      </w:r>
+      <w:r>
+        <w:rPr>
+          <w:rFonts w:ascii="Arial Narrow" w:hAnsi="Arial Narrow"/>
+          <w:sz w:val="24"/>
+          <w:szCs w:val="24"/>
+        </w:rPr>
+        <w:t xml:space="preserve">: Implementaremos un sistema de reconocimiento exacto de palabras clave y números de opciones para realizar operaciones específicas. Este enfoque </w:t>
+      </w:r>
+      <w:r>
+        <w:rPr>
+          <w:rFonts w:ascii="Arial Narrow" w:hAnsi="Arial Narrow"/>
+          <w:sz w:val="24"/>
+          <w:szCs w:val="24"/>
+        </w:rPr>
+        <w:lastRenderedPageBreak/>
+        <w:t xml:space="preserve">asegurará que el </w:t>
+      </w:r>
+      <w:proofErr w:type="spellStart"/>
+      <w:r>
+        <w:rPr>
+          <w:rFonts w:ascii="Arial Narrow" w:hAnsi="Arial Narrow"/>
+          <w:sz w:val="24"/>
+          <w:szCs w:val="24"/>
+        </w:rPr>
+        <w:t>chatbot</w:t>
+      </w:r>
+      <w:proofErr w:type="spellEnd"/>
+      <w:r>
+        <w:rPr>
+          <w:rFonts w:ascii="Arial Narrow" w:hAnsi="Arial Narrow"/>
+          <w:sz w:val="24"/>
+          <w:szCs w:val="24"/>
+        </w:rPr>
+        <w:t xml:space="preserve"> pueda identificar con precisión las consultas y realizar las acciones correspondientes de manera eficiente. </w:t>
+      </w:r>
+    </w:p>
+    <w:p>
+      <w:pPr>
+        <w:pStyle w:val="Prrafodelista"/>
+        <w:rPr>
+          <w:rFonts w:ascii="Arial Narrow" w:hAnsi="Arial Narrow"/>
+          <w:sz w:val="24"/>
+          <w:szCs w:val="24"/>
+        </w:rPr>
+      </w:pPr>
+    </w:p>
+    <w:p>
+      <w:pPr>
+        <w:pStyle w:val="Prrafodelista"/>
+        <w:numPr>
+          <w:ilvl w:val="0"/>
+          <w:numId w:val="10"/>
+        </w:numPr>
+        <w:spacing w:line="360" w:lineRule="auto"/>
+        <w:jc w:val="both"/>
+        <w:rPr>
+          <w:rFonts w:ascii="Arial Narrow" w:hAnsi="Arial Narrow"/>
+          <w:sz w:val="24"/>
+          <w:szCs w:val="24"/>
+        </w:rPr>
+      </w:pPr>
+      <w:r>
+        <w:rPr>
+          <w:rFonts w:ascii="Arial Narrow" w:hAnsi="Arial Narrow"/>
+          <w:b/>
+          <w:bCs/>
+          <w:i/>
+          <w:iCs/>
+          <w:sz w:val="24"/>
+          <w:szCs w:val="24"/>
+        </w:rPr>
+        <w:t>Registro de Fecha y Hora</w:t>
+      </w:r>
+      <w:r>
+        <w:rPr>
+          <w:rFonts w:ascii="Arial Narrow" w:hAnsi="Arial Narrow"/>
+          <w:sz w:val="24"/>
+          <w:szCs w:val="24"/>
+        </w:rPr>
+        <w:t xml:space="preserve">: Para el registro de la hora y fecha de creación, emplearemos el formato Unix </w:t>
+      </w:r>
+      <w:proofErr w:type="spellStart"/>
+      <w:r>
+        <w:rPr>
+          <w:rFonts w:ascii="Arial Narrow" w:hAnsi="Arial Narrow"/>
+          <w:sz w:val="24"/>
+          <w:szCs w:val="24"/>
+        </w:rPr>
+        <w:t>Timestamp</w:t>
+      </w:r>
+      <w:proofErr w:type="spellEnd"/>
+      <w:r>
+        <w:rPr>
+          <w:rFonts w:ascii="Arial Narrow" w:hAnsi="Arial Narrow"/>
+          <w:sz w:val="24"/>
+          <w:szCs w:val="24"/>
+        </w:rPr>
+        <w:t xml:space="preserve">. Este sistema cuenta los segundos transcurridos desde el 1 de enero de 1970 a las 00:00 </w:t>
+      </w:r>
+      <w:proofErr w:type="spellStart"/>
+      <w:r>
+        <w:rPr>
+          <w:rFonts w:ascii="Arial Narrow" w:hAnsi="Arial Narrow"/>
+          <w:sz w:val="24"/>
+          <w:szCs w:val="24"/>
+        </w:rPr>
+        <w:t>hrs</w:t>
+      </w:r>
+      <w:proofErr w:type="spellEnd"/>
+      <w:r>
+        <w:rPr>
+          <w:rFonts w:ascii="Arial Narrow" w:hAnsi="Arial Narrow"/>
+          <w:sz w:val="24"/>
+          <w:szCs w:val="24"/>
+        </w:rPr>
+        <w:t xml:space="preserve">., que marca el inicio de la era Unix. El uso de Unix </w:t>
+      </w:r>
+      <w:proofErr w:type="spellStart"/>
+      <w:r>
+        <w:rPr>
+          <w:rFonts w:ascii="Arial Narrow" w:hAnsi="Arial Narrow"/>
+          <w:sz w:val="24"/>
+          <w:szCs w:val="24"/>
+        </w:rPr>
+        <w:t>Timestamp</w:t>
+      </w:r>
+      <w:proofErr w:type="spellEnd"/>
+      <w:r>
+        <w:rPr>
+          <w:rFonts w:ascii="Arial Narrow" w:hAnsi="Arial Narrow"/>
+          <w:sz w:val="24"/>
+          <w:szCs w:val="24"/>
+        </w:rPr>
+        <w:t xml:space="preserve"> facilitará la representación uniforme de fechas en nuestra solución, brindando consistencia en el registro temporal.</w:t>
+      </w:r>
+    </w:p>
+    <w:p>
+      <w:pPr>
+        <w:spacing w:line="360" w:lineRule="auto"/>
+        <w:jc w:val="both"/>
+        <w:rPr>
+          <w:rFonts w:ascii="Arial Narrow" w:hAnsi="Arial Narrow"/>
+        </w:rPr>
+      </w:pPr>
+    </w:p>
+    <w:p>
+      <w:pPr>
+        <w:spacing w:line="360" w:lineRule="auto"/>
+        <w:jc w:val="both"/>
+        <w:rPr>
+          <w:rFonts w:ascii="Arial Narrow" w:hAnsi="Arial Narrow"/>
+        </w:rPr>
+      </w:pPr>
+      <w:r>
+        <w:rPr>
+          <w:rFonts w:ascii="Arial Narrow" w:hAnsi="Arial Narrow"/>
+        </w:rPr>
+        <w:t xml:space="preserve">Estas consideraciones forman la base de nuestra estrategia de implementación en </w:t>
+      </w:r>
+      <w:proofErr w:type="spellStart"/>
+      <w:r>
+        <w:rPr>
+          <w:rFonts w:ascii="Arial Narrow" w:hAnsi="Arial Narrow"/>
+        </w:rPr>
+        <w:t>Prolog</w:t>
+      </w:r>
+      <w:proofErr w:type="spellEnd"/>
+      <w:r>
+        <w:rPr>
+          <w:rFonts w:ascii="Arial Narrow" w:hAnsi="Arial Narrow"/>
+        </w:rPr>
+        <w:t xml:space="preserve">, asegurando un </w:t>
+      </w:r>
+      <w:proofErr w:type="spellStart"/>
+      <w:r>
+        <w:rPr>
+          <w:rFonts w:ascii="Arial Narrow" w:hAnsi="Arial Narrow"/>
+        </w:rPr>
+        <w:t>chatbot</w:t>
+      </w:r>
+      <w:proofErr w:type="spellEnd"/>
+      <w:r>
+        <w:rPr>
+          <w:rFonts w:ascii="Arial Narrow" w:hAnsi="Arial Narrow"/>
+        </w:rPr>
+        <w:t xml:space="preserve"> capaz de entender, procesar y responder de manera efectiva a las consultas de los usuarios, además de mantener un registro coherente del tiempo.</w:t>
+      </w:r>
+    </w:p>
+    <w:p>
+      <w:pPr>
+        <w:jc w:val="both"/>
+        <w:rPr>
+          <w:rFonts w:ascii="Arial Narrow" w:hAnsi="Arial Narrow"/>
+        </w:rPr>
+      </w:pPr>
+    </w:p>
     <w:p/>
     <w:p>
       <w:pPr>
@@ -3633,18 +3659,135 @@
       <w:bookmarkStart w:id="12" w:name="_Toc134312250"/>
       <w:bookmarkStart w:id="13" w:name="_Toc134312321"/>
     </w:p>
-    <w:p/>
-    <w:p>
-      <w:pPr>
-        <w:rPr>
-          <w:rFonts w:ascii="Arial Narrow" w:eastAsiaTheme="majorEastAsia" w:hAnsi="Arial Narrow" w:cstheme="majorBidi"/>
-          <w:b/>
-          <w:color w:val="000000" w:themeColor="text1"/>
-          <w:sz w:val="32"/>
-          <w:szCs w:val="32"/>
-        </w:rPr>
-      </w:pPr>
-      <w:r>
+    <w:p>
+      <w:pPr>
+        <w:spacing w:line="360" w:lineRule="auto"/>
+        <w:jc w:val="both"/>
+        <w:rPr>
+          <w:rFonts w:ascii="Arial Narrow" w:hAnsi="Arial Narrow"/>
+        </w:rPr>
+      </w:pPr>
+      <w:r>
+        <w:rPr>
+          <w:rFonts w:ascii="Arial Narrow" w:hAnsi="Arial Narrow"/>
+        </w:rPr>
+        <w:t xml:space="preserve">La implementación de este laboratorio fue realizada a través del entorno virtual de </w:t>
+      </w:r>
+      <w:proofErr w:type="spellStart"/>
+      <w:r>
+        <w:rPr>
+          <w:rFonts w:ascii="Arial Narrow" w:hAnsi="Arial Narrow"/>
+        </w:rPr>
+        <w:t>prolog</w:t>
+      </w:r>
+      <w:proofErr w:type="spellEnd"/>
+      <w:r>
+        <w:rPr>
+          <w:rFonts w:ascii="Arial Narrow" w:hAnsi="Arial Narrow"/>
+        </w:rPr>
+        <w:t xml:space="preserve"> https://swish.swi-prolog.org/ por ser desarrollado en un equipo computacional con sistema operativo macOS Monterrey. Por lo anterior se recomienda la utilización de este entorno virtual para realizar las pruebas de funcionamiento del código entregado</w:t>
+      </w:r>
+      <w:r>
+        <w:rPr>
+          <w:rFonts w:ascii="Arial Narrow" w:hAnsi="Arial Narrow"/>
+        </w:rPr>
+        <w:t>.</w:t>
+      </w:r>
+    </w:p>
+    <w:p>
+      <w:pPr>
+        <w:jc w:val="both"/>
+        <w:rPr>
+          <w:rFonts w:ascii="Arial Narrow" w:hAnsi="Arial Narrow"/>
+        </w:rPr>
+      </w:pPr>
+    </w:p>
+    <w:p>
+      <w:pPr>
+        <w:spacing w:line="360" w:lineRule="auto"/>
+        <w:jc w:val="both"/>
+        <w:rPr>
+          <w:rFonts w:ascii="Arial Narrow" w:hAnsi="Arial Narrow"/>
+        </w:rPr>
+      </w:pPr>
+      <w:r>
+        <w:rPr>
+          <w:rFonts w:ascii="Arial Narrow" w:hAnsi="Arial Narrow"/>
+        </w:rPr>
+        <w:t xml:space="preserve">Para la ejecución de los algoritmos propuestos, debe abrir el archivo lab2_13452929_Bustamante.pl, seleccionar todo el contenido, copiar y pegar en el editor virtual de </w:t>
+      </w:r>
+      <w:proofErr w:type="spellStart"/>
+      <w:r>
+        <w:rPr>
+          <w:rFonts w:ascii="Arial Narrow" w:hAnsi="Arial Narrow"/>
+        </w:rPr>
+        <w:t>prolog</w:t>
+      </w:r>
+      <w:proofErr w:type="spellEnd"/>
+      <w:r>
+        <w:rPr>
+          <w:rFonts w:ascii="Arial Narrow" w:hAnsi="Arial Narrow"/>
+        </w:rPr>
+        <w:t xml:space="preserve">, </w:t>
+      </w:r>
+      <w:hyperlink r:id="rId9" w:history="1">
+        <w:r>
+          <w:rPr>
+            <w:rFonts w:ascii="Arial Narrow" w:hAnsi="Arial Narrow"/>
+          </w:rPr>
+          <w:t>https://swish.swi-prolog.org/</w:t>
+        </w:r>
+      </w:hyperlink>
+    </w:p>
+    <w:p>
+      <w:pPr>
+        <w:spacing w:line="360" w:lineRule="auto"/>
+        <w:jc w:val="both"/>
+        <w:rPr>
+          <w:rFonts w:ascii="Arial Narrow" w:hAnsi="Arial Narrow"/>
+        </w:rPr>
+      </w:pPr>
+    </w:p>
+    <w:p>
+      <w:pPr>
+        <w:spacing w:line="360" w:lineRule="auto"/>
+        <w:jc w:val="both"/>
+        <w:rPr>
+          <w:rFonts w:ascii="Arial Narrow" w:hAnsi="Arial Narrow"/>
+        </w:rPr>
+      </w:pPr>
+      <w:r>
+        <w:rPr>
+          <w:rFonts w:ascii="Arial Narrow" w:hAnsi="Arial Narrow"/>
+        </w:rPr>
+        <w:t xml:space="preserve">Para hacer las pruebas de funcionamiento debe ingresar en el apartado para las consultas del intérprete de </w:t>
+      </w:r>
+      <w:proofErr w:type="spellStart"/>
+      <w:r>
+        <w:rPr>
+          <w:rFonts w:ascii="Arial Narrow" w:hAnsi="Arial Narrow"/>
+        </w:rPr>
+        <w:t>prolog</w:t>
+      </w:r>
+      <w:proofErr w:type="spellEnd"/>
+      <w:r>
+        <w:rPr>
+          <w:rFonts w:ascii="Arial Narrow" w:hAnsi="Arial Narrow"/>
+        </w:rPr>
+        <w:t>, lo que se encuentra en el contenido del archivo, pruebas_13452929_Bustamante.pl</w:t>
+      </w:r>
+    </w:p>
+    <w:p>
+      <w:pPr>
+        <w:jc w:val="both"/>
+        <w:rPr>
+          <w:rFonts w:ascii="Arial Narrow" w:hAnsi="Arial Narrow"/>
+        </w:rPr>
+      </w:pPr>
+      <w:r>
+        <w:rPr>
+          <w:rFonts w:ascii="Arial Narrow" w:hAnsi="Arial Narrow"/>
+        </w:rPr>
         <w:br w:type="page"/>
       </w:r>
     </w:p>
@@ -4075,6 +4218,14 @@
                 <w:szCs w:val="22"/>
               </w:rPr>
             </w:pPr>
+            <w:r>
+              <w:rPr>
+                <w:b w:val="0"/>
+                <w:sz w:val="22"/>
+                <w:szCs w:val="22"/>
+              </w:rPr>
+              <w:t>1</w:t>
+            </w:r>
           </w:p>
         </w:tc>
         <w:tc>
@@ -5747,6 +5898,14 @@
                 <w:szCs w:val="22"/>
               </w:rPr>
             </w:pPr>
+            <w:r>
+              <w:rPr>
+                <w:b w:val="0"/>
+                <w:sz w:val="22"/>
+                <w:szCs w:val="22"/>
+              </w:rPr>
+              <w:t>0,5</w:t>
+            </w:r>
           </w:p>
         </w:tc>
         <w:tc>
@@ -5763,6 +5922,14 @@
                 <w:szCs w:val="22"/>
               </w:rPr>
             </w:pPr>
+            <w:r>
+              <w:rPr>
+                <w:b w:val="0"/>
+                <w:sz w:val="22"/>
+                <w:szCs w:val="22"/>
+              </w:rPr>
+              <w:t>2</w:t>
+            </w:r>
           </w:p>
         </w:tc>
         <w:tc>
@@ -5780,6 +5947,14 @@
                 <w:szCs w:val="22"/>
               </w:rPr>
             </w:pPr>
+            <w:r>
+              <w:rPr>
+                <w:b w:val="0"/>
+                <w:sz w:val="22"/>
+                <w:szCs w:val="22"/>
+              </w:rPr>
+              <w:t>0</w:t>
+            </w:r>
           </w:p>
         </w:tc>
         <w:tc>
@@ -5797,6 +5972,14 @@
                 <w:szCs w:val="22"/>
               </w:rPr>
             </w:pPr>
+            <w:r>
+              <w:rPr>
+                <w:b w:val="0"/>
+                <w:sz w:val="22"/>
+                <w:szCs w:val="22"/>
+              </w:rPr>
+              <w:t>2</w:t>
+            </w:r>
           </w:p>
         </w:tc>
         <w:tc>
@@ -5814,6 +5997,52 @@
                 <w:szCs w:val="22"/>
               </w:rPr>
             </w:pPr>
+            <w:proofErr w:type="spellStart"/>
+            <w:r>
+              <w:rPr>
+                <w:b w:val="0"/>
+                <w:sz w:val="22"/>
+                <w:szCs w:val="22"/>
+              </w:rPr>
+              <w:t>Stack</w:t>
+            </w:r>
+            <w:proofErr w:type="spellEnd"/>
+            <w:r>
+              <w:rPr>
+                <w:b w:val="0"/>
+                <w:sz w:val="22"/>
+                <w:szCs w:val="22"/>
+              </w:rPr>
+              <w:t xml:space="preserve"> </w:t>
+            </w:r>
+            <w:proofErr w:type="spellStart"/>
+            <w:r>
+              <w:rPr>
+                <w:b w:val="0"/>
+                <w:sz w:val="22"/>
+                <w:szCs w:val="22"/>
+              </w:rPr>
+              <w:t>limit</w:t>
+            </w:r>
+            <w:proofErr w:type="spellEnd"/>
+            <w:r>
+              <w:rPr>
+                <w:b w:val="0"/>
+                <w:sz w:val="22"/>
+                <w:szCs w:val="22"/>
+              </w:rPr>
+              <w:t xml:space="preserve"> (0.2Gb) </w:t>
+            </w:r>
+            <w:proofErr w:type="spellStart"/>
+            <w:r>
+              <w:rPr>
+                <w:b w:val="0"/>
+                <w:sz w:val="22"/>
+                <w:szCs w:val="22"/>
+              </w:rPr>
+              <w:t>exceeded</w:t>
+            </w:r>
+            <w:proofErr w:type="spellEnd"/>
           </w:p>
         </w:tc>
       </w:tr>
@@ -5863,6 +6092,90 @@
                 <w:szCs w:val="22"/>
               </w:rPr>
             </w:pPr>
+            <w:r>
+              <w:rPr>
+                <w:rFonts w:eastAsia="Times New Roman" w:cs="Times New Roman"/>
+                <w:b w:val="0"/>
+                <w:color w:val="auto"/>
+                <w:sz w:val="22"/>
+                <w:szCs w:val="22"/>
+              </w:rPr>
+              <w:t xml:space="preserve">TDA </w:t>
+            </w:r>
+            <w:proofErr w:type="spellStart"/>
+            <w:r>
+              <w:rPr>
+                <w:rFonts w:eastAsia="Times New Roman" w:cs="Times New Roman"/>
+                <w:b w:val="0"/>
+                <w:color w:val="auto"/>
+                <w:sz w:val="22"/>
+                <w:szCs w:val="22"/>
+              </w:rPr>
+              <w:t>system</w:t>
+            </w:r>
+            <w:proofErr w:type="spellEnd"/>
+            <w:r>
+              <w:rPr>
+                <w:rFonts w:eastAsia="Times New Roman" w:cs="Times New Roman"/>
+                <w:b w:val="0"/>
+                <w:color w:val="auto"/>
+                <w:sz w:val="22"/>
+                <w:szCs w:val="22"/>
+              </w:rPr>
+              <w:t xml:space="preserve"> </w:t>
+            </w:r>
+            <w:r>
+              <w:rPr>
+                <w:rFonts w:eastAsia="Times New Roman" w:cs="Times New Roman"/>
+                <w:b w:val="0"/>
+                <w:color w:val="auto"/>
+                <w:sz w:val="22"/>
+                <w:szCs w:val="22"/>
+              </w:rPr>
+              <w:t>–</w:t>
+            </w:r>
+            <w:r>
+              <w:rPr>
+                <w:rFonts w:eastAsia="Times New Roman" w:cs="Times New Roman"/>
+                <w:b w:val="0"/>
+                <w:color w:val="auto"/>
+                <w:sz w:val="22"/>
+                <w:szCs w:val="22"/>
+              </w:rPr>
+              <w:t xml:space="preserve"> </w:t>
+            </w:r>
+            <w:r>
+              <w:rPr>
+                <w:rFonts w:eastAsia="Times New Roman" w:cs="Times New Roman"/>
+                <w:b w:val="0"/>
+                <w:color w:val="auto"/>
+                <w:sz w:val="22"/>
+                <w:szCs w:val="22"/>
+              </w:rPr>
+              <w:t xml:space="preserve">modificador </w:t>
+            </w:r>
+            <w:proofErr w:type="spellStart"/>
+            <w:r>
+              <w:rPr>
+                <w:rFonts w:eastAsia="Times New Roman" w:cs="Times New Roman"/>
+                <w:b w:val="0"/>
+                <w:color w:val="auto"/>
+                <w:sz w:val="22"/>
+                <w:szCs w:val="22"/>
+              </w:rPr>
+              <w:t>system</w:t>
+            </w:r>
+            <w:r>
+              <w:rPr>
+                <w:rFonts w:eastAsia="Times New Roman" w:cs="Times New Roman"/>
+                <w:b w:val="0"/>
+                <w:color w:val="auto"/>
+                <w:sz w:val="22"/>
+                <w:szCs w:val="22"/>
+              </w:rPr>
+              <w:t>Login</w:t>
+            </w:r>
+            <w:proofErr w:type="spellEnd"/>
           </w:p>
         </w:tc>
         <w:tc>
@@ -5996,6 +6309,100 @@
                 <w:szCs w:val="22"/>
               </w:rPr>
             </w:pPr>
+            <w:r>
+              <w:rPr>
+                <w:rFonts w:eastAsia="Times New Roman" w:cs="Times New Roman"/>
+                <w:b w:val="0"/>
+                <w:color w:val="auto"/>
+                <w:sz w:val="22"/>
+                <w:szCs w:val="22"/>
+              </w:rPr>
+              <w:t xml:space="preserve">TDA </w:t>
+            </w:r>
+            <w:proofErr w:type="spellStart"/>
+            <w:r>
+              <w:rPr>
+                <w:rFonts w:eastAsia="Times New Roman" w:cs="Times New Roman"/>
+                <w:b w:val="0"/>
+                <w:color w:val="auto"/>
+                <w:sz w:val="22"/>
+                <w:szCs w:val="22"/>
+              </w:rPr>
+              <w:t>system</w:t>
+            </w:r>
+            <w:proofErr w:type="spellEnd"/>
+            <w:r>
+              <w:rPr>
+                <w:rFonts w:eastAsia="Times New Roman" w:cs="Times New Roman"/>
+                <w:b w:val="0"/>
+                <w:color w:val="auto"/>
+                <w:sz w:val="22"/>
+                <w:szCs w:val="22"/>
+              </w:rPr>
+              <w:t xml:space="preserve"> </w:t>
+            </w:r>
+            <w:r>
+              <w:rPr>
+                <w:rFonts w:eastAsia="Times New Roman" w:cs="Times New Roman"/>
+                <w:b w:val="0"/>
+                <w:color w:val="auto"/>
+                <w:sz w:val="22"/>
+                <w:szCs w:val="22"/>
+              </w:rPr>
+              <w:t>–</w:t>
+            </w:r>
+            <w:r>
+              <w:rPr>
+                <w:rFonts w:eastAsia="Times New Roman" w:cs="Times New Roman"/>
+                <w:b w:val="0"/>
+                <w:color w:val="auto"/>
+                <w:sz w:val="22"/>
+                <w:szCs w:val="22"/>
+              </w:rPr>
+              <w:t xml:space="preserve"> </w:t>
+            </w:r>
+            <w:r>
+              <w:rPr>
+                <w:rFonts w:eastAsia="Times New Roman" w:cs="Times New Roman"/>
+                <w:b w:val="0"/>
+                <w:color w:val="auto"/>
+                <w:sz w:val="22"/>
+                <w:szCs w:val="22"/>
+              </w:rPr>
+              <w:t xml:space="preserve">modificador </w:t>
+            </w:r>
+            <w:proofErr w:type="spellStart"/>
+            <w:r>
+              <w:rPr>
+                <w:rFonts w:eastAsia="Times New Roman" w:cs="Times New Roman"/>
+                <w:b w:val="0"/>
+                <w:color w:val="auto"/>
+                <w:sz w:val="22"/>
+                <w:szCs w:val="22"/>
+              </w:rPr>
+              <w:t>system</w:t>
+            </w:r>
+            <w:r>
+              <w:rPr>
+                <w:rFonts w:eastAsia="Times New Roman" w:cs="Times New Roman"/>
+                <w:b w:val="0"/>
+                <w:color w:val="auto"/>
+                <w:sz w:val="22"/>
+                <w:szCs w:val="22"/>
+              </w:rPr>
+              <w:t>Lo</w:t>
+            </w:r>
+            <w:r>
+              <w:rPr>
+                <w:rFonts w:eastAsia="Times New Roman" w:cs="Times New Roman"/>
+                <w:b w:val="0"/>
+                <w:color w:val="auto"/>
+                <w:sz w:val="22"/>
+                <w:szCs w:val="22"/>
+              </w:rPr>
+              <w:t>gout</w:t>
+            </w:r>
+            <w:proofErr w:type="spellEnd"/>
           </w:p>
         </w:tc>
         <w:tc>
@@ -6617,6 +7024,7 @@
       <w:bookmarkEnd w:id="14"/>
       <w:bookmarkEnd w:id="15"/>
     </w:p>
+    <w:p/>
     <w:p/>
     <w:p>
       <w:pPr>
@@ -6851,9 +7259,9 @@
       </w:pPr>
     </w:p>
     <w:sectPr>
-      <w:headerReference w:type="default" r:id="rId9"/>
-      <w:footerReference w:type="default" r:id="rId10"/>
-      <w:footerReference w:type="first" r:id="rId11"/>
+      <w:headerReference w:type="default" r:id="rId10"/>
+      <w:footerReference w:type="default" r:id="rId11"/>
+      <w:footerReference w:type="first" r:id="rId12"/>
       <w:pgSz w:w="12240" w:h="15840"/>
       <w:pgMar w:top="1417" w:right="1701" w:bottom="1417" w:left="1701" w:header="708" w:footer="708" w:gutter="0"/>
       <w:pgNumType w:start="0"/>
@@ -8311,6 +8719,119 @@
       </w:pPr>
     </w:lvl>
   </w:abstractNum>
+  <w:abstractNum w:abstractNumId="9" w15:restartNumberingAfterBreak="0">
+    <w:nsid w:val="648D3CF2"/>
+    <w:multiLevelType w:val="hybridMultilevel"/>
+    <w:tmpl w:val="AA3421B4"/>
+    <w:lvl w:ilvl="0" w:tplc="340A0001">
+      <w:start w:val="1"/>
+      <w:numFmt w:val="bullet"/>
+      <w:lvlText w:val=""/>
+      <w:lvlJc w:val="left"/>
+      <w:pPr>
+        <w:ind w:left="720" w:hanging="360"/>
+      </w:pPr>
+      <w:rPr>
+        <w:rFonts w:ascii="Symbol" w:hAnsi="Symbol" w:hint="default"/>
+      </w:rPr>
+    </w:lvl>
+    <w:lvl w:ilvl="1" w:tplc="340A0003" w:tentative="1">
+      <w:start w:val="1"/>
+      <w:numFmt w:val="bullet"/>
+      <w:lvlText w:val="o"/>
+      <w:lvlJc w:val="left"/>
+      <w:pPr>
+        <w:ind w:left="1440" w:hanging="360"/>
+      </w:pPr>
+      <w:rPr>
+        <w:rFonts w:ascii="Courier New" w:hAnsi="Courier New" w:cs="Courier New" w:hint="default"/>
+      </w:rPr>
+    </w:lvl>
+    <w:lvl w:ilvl="2" w:tplc="340A0005" w:tentative="1">
+      <w:start w:val="1"/>
+      <w:numFmt w:val="bullet"/>
+      <w:lvlText w:val=""/>
+      <w:lvlJc w:val="left"/>
+      <w:pPr>
+        <w:ind w:left="2160" w:hanging="360"/>
+      </w:pPr>
+      <w:rPr>
+        <w:rFonts w:ascii="Wingdings" w:hAnsi="Wingdings" w:hint="default"/>
+      </w:rPr>
+    </w:lvl>
+    <w:lvl w:ilvl="3" w:tplc="340A0001" w:tentative="1">
+      <w:start w:val="1"/>
+      <w:numFmt w:val="bullet"/>
+      <w:lvlText w:val=""/>
+      <w:lvlJc w:val="left"/>
+      <w:pPr>
+        <w:ind w:left="2880" w:hanging="360"/>
+      </w:pPr>
+      <w:rPr>
+        <w:rFonts w:ascii="Symbol" w:hAnsi="Symbol" w:hint="default"/>
+      </w:rPr>
+    </w:lvl>
+    <w:lvl w:ilvl="4" w:tplc="340A0003" w:tentative="1">
+      <w:start w:val="1"/>
+      <w:numFmt w:val="bullet"/>
+      <w:lvlText w:val="o"/>
+      <w:lvlJc w:val="left"/>
+      <w:pPr>
+        <w:ind w:left="3600" w:hanging="360"/>
+      </w:pPr>
+      <w:rPr>
+        <w:rFonts w:ascii="Courier New" w:hAnsi="Courier New" w:cs="Courier New" w:hint="default"/>
+      </w:rPr>
+    </w:lvl>
+    <w:lvl w:ilvl="5" w:tplc="340A0005" w:tentative="1">
+      <w:start w:val="1"/>
+      <w:numFmt w:val="bullet"/>
+      <w:lvlText w:val=""/>
+      <w:lvlJc w:val="left"/>
+      <w:pPr>
+        <w:ind w:left="4320" w:hanging="360"/>
+      </w:pPr>
+      <w:rPr>
+        <w:rFonts w:ascii="Wingdings" w:hAnsi="Wingdings" w:hint="default"/>
+      </w:rPr>
+    </w:lvl>
+    <w:lvl w:ilvl="6" w:tplc="340A0001" w:tentative="1">
+      <w:start w:val="1"/>
+      <w:numFmt w:val="bullet"/>
+      <w:lvlText w:val=""/>
+      <w:lvlJc w:val="left"/>
+      <w:pPr>
+        <w:ind w:left="5040" w:hanging="360"/>
+      </w:pPr>
+      <w:rPr>
+        <w:rFonts w:ascii="Symbol" w:hAnsi="Symbol" w:hint="default"/>
+      </w:rPr>
+    </w:lvl>
+    <w:lvl w:ilvl="7" w:tplc="340A0003" w:tentative="1">
+      <w:start w:val="1"/>
+      <w:numFmt w:val="bullet"/>
+      <w:lvlText w:val="o"/>
+      <w:lvlJc w:val="left"/>
+      <w:pPr>
+        <w:ind w:left="5760" w:hanging="360"/>
+      </w:pPr>
+      <w:rPr>
+        <w:rFonts w:ascii="Courier New" w:hAnsi="Courier New" w:cs="Courier New" w:hint="default"/>
+      </w:rPr>
+    </w:lvl>
+    <w:lvl w:ilvl="8" w:tplc="340A0005" w:tentative="1">
+      <w:start w:val="1"/>
+      <w:numFmt w:val="bullet"/>
+      <w:lvlText w:val=""/>
+      <w:lvlJc w:val="left"/>
+      <w:pPr>
+        <w:ind w:left="6480" w:hanging="360"/>
+      </w:pPr>
+      <w:rPr>
+        <w:rFonts w:ascii="Wingdings" w:hAnsi="Wingdings" w:hint="default"/>
+      </w:rPr>
+    </w:lvl>
+  </w:abstractNum>
   <w:num w:numId="1" w16cid:durableId="1659727032">
     <w:abstractNumId w:val="4"/>
   </w:num>
@@ -8337,6 +8858,9 @@
   </w:num>
   <w:num w:numId="9" w16cid:durableId="128480560">
     <w:abstractNumId w:val="1"/>
+  </w:num>
+  <w:num w:numId="10" w16cid:durableId="1370448861">
+    <w:abstractNumId w:val="9"/>
   </w:num>
 </w:numbering>
 </file>
@@ -9233,6 +9757,55 @@
       </w:tblBorders>
     </w:tblPr>
   </w:style>
+  <w:style w:type="paragraph" w:styleId="HTMLconformatoprevio">
+    <w:name w:val="HTML Preformatted"/>
+    <w:basedOn w:val="Normal"/>
+    <w:link w:val="HTMLconformatoprevioCar"/>
+    <w:uiPriority w:val="99"/>
+    <w:semiHidden/>
+    <w:unhideWhenUsed/>
+    <w:rsid w:val="00DA64A1"/>
+    <w:pPr>
+      <w:tabs>
+        <w:tab w:val="left" w:pos="916"/>
+        <w:tab w:val="left" w:pos="1832"/>
+        <w:tab w:val="left" w:pos="2748"/>
+        <w:tab w:val="left" w:pos="3664"/>
+        <w:tab w:val="left" w:pos="4580"/>
+        <w:tab w:val="left" w:pos="5496"/>
+        <w:tab w:val="left" w:pos="6412"/>
+        <w:tab w:val="left" w:pos="7328"/>
+        <w:tab w:val="left" w:pos="8244"/>
+        <w:tab w:val="left" w:pos="9160"/>
+        <w:tab w:val="left" w:pos="10076"/>
+        <w:tab w:val="left" w:pos="10992"/>
+        <w:tab w:val="left" w:pos="11908"/>
+        <w:tab w:val="left" w:pos="12824"/>
+        <w:tab w:val="left" w:pos="13740"/>
+        <w:tab w:val="left" w:pos="14656"/>
+      </w:tabs>
+    </w:pPr>
+    <w:rPr>
+      <w:rFonts w:ascii="Courier New" w:hAnsi="Courier New" w:cs="Courier New"/>
+      <w:sz w:val="20"/>
+      <w:szCs w:val="20"/>
+      <w:lang w:eastAsia="es-CL"/>
+    </w:rPr>
+  </w:style>
+  <w:style w:type="character" w:customStyle="1" w:styleId="HTMLconformatoprevioCar">
+    <w:name w:val="HTML con formato previo Car"/>
+    <w:basedOn w:val="Fuentedeprrafopredeter"/>
+    <w:link w:val="HTMLconformatoprevio"/>
+    <w:uiPriority w:val="99"/>
+    <w:semiHidden/>
+    <w:rsid w:val="00DA64A1"/>
+    <w:rPr>
+      <w:rFonts w:ascii="Courier New" w:eastAsia="Times New Roman" w:hAnsi="Courier New" w:cs="Courier New"/>
+      <w:sz w:val="20"/>
+      <w:szCs w:val="20"/>
+      <w:lang w:eastAsia="es-CL"/>
+    </w:rPr>
+  </w:style>
 </w:styles>
 </file>
 

</xml_diff>